<commit_message>
completed till lambda expression
</commit_message>
<xml_diff>
--- a/docs/03_advance_java.docx
+++ b/docs/03_advance_java.docx
@@ -1596,7 +1596,7 @@
       </w:r>
       <w:r>
         <w:rPr>
-          <w:rFonts w:hint="default" w:ascii="Bodoni MT" w:hAnsi="Bodoni MT"/>
+          <w:rFonts w:hint="default" w:ascii="Bodoni MT" w:hAnsi="Bodoni MT" w:cs="Bodoni MT"/>
           <w:sz w:val="22"/>
           <w:szCs w:val="22"/>
           <w:lang w:val="en-IN"/>
@@ -1620,7 +1620,7 @@
       </w:pPr>
       <w:r>
         <w:rPr>
-          <w:rFonts w:hint="default" w:ascii="Bodoni MT" w:hAnsi="Bodoni MT"/>
+          <w:rFonts w:hint="default" w:ascii="Bodoni MT" w:hAnsi="Bodoni MT" w:cs="Bodoni MT"/>
           <w:sz w:val="22"/>
           <w:szCs w:val="22"/>
           <w:lang w:val="en-IN"/>
@@ -1653,7 +1653,7 @@
       </w:r>
       <w:r>
         <w:rPr>
-          <w:rFonts w:hint="default" w:ascii="Bodoni MT" w:hAnsi="Bodoni MT"/>
+          <w:rFonts w:hint="default" w:ascii="Bodoni MT" w:hAnsi="Bodoni MT" w:cs="Bodoni MT"/>
           <w:sz w:val="22"/>
           <w:szCs w:val="22"/>
           <w:lang w:val="en-IN"/>
@@ -1677,7 +1677,7 @@
       </w:pPr>
       <w:r>
         <w:rPr>
-          <w:rFonts w:hint="default" w:ascii="Bodoni MT" w:hAnsi="Bodoni MT"/>
+          <w:rFonts w:hint="default" w:ascii="Bodoni MT" w:hAnsi="Bodoni MT" w:cs="Bodoni MT"/>
           <w:sz w:val="22"/>
           <w:szCs w:val="22"/>
           <w:lang w:val="en-IN"/>
@@ -1694,14 +1694,14 @@
         <w:spacing w:line="360" w:lineRule="auto"/>
         <w:ind w:left="840" w:leftChars="0" w:hanging="420" w:firstLineChars="0"/>
         <w:rPr>
-          <w:rFonts w:hint="default" w:ascii="Bodoni MT" w:hAnsi="Bodoni MT"/>
-          <w:sz w:val="22"/>
-          <w:szCs w:val="22"/>
-        </w:rPr>
-      </w:pPr>
-      <w:r>
-        <w:rPr>
-          <w:rFonts w:hint="default" w:ascii="Bodoni MT" w:hAnsi="Bodoni MT"/>
+          <w:rFonts w:hint="default" w:ascii="Bodoni MT" w:hAnsi="Bodoni MT" w:cs="Bodoni MT"/>
+          <w:sz w:val="22"/>
+          <w:szCs w:val="22"/>
+        </w:rPr>
+      </w:pPr>
+      <w:r>
+        <w:rPr>
+          <w:rFonts w:hint="default" w:ascii="Bodoni MT" w:hAnsi="Bodoni MT" w:cs="Bodoni MT"/>
           <w:sz w:val="22"/>
           <w:szCs w:val="22"/>
         </w:rPr>
@@ -1717,7 +1717,7 @@
         <w:spacing w:line="360" w:lineRule="auto"/>
         <w:ind w:left="1260" w:leftChars="0" w:hanging="420" w:firstLineChars="0"/>
         <w:rPr>
-          <w:rFonts w:hint="default" w:ascii="Bodoni MT" w:hAnsi="Bodoni MT"/>
+          <w:rFonts w:hint="default" w:ascii="Bodoni MT" w:hAnsi="Bodoni MT" w:cs="Bodoni MT"/>
           <w:color w:val="0000FF"/>
           <w:sz w:val="22"/>
           <w:szCs w:val="22"/>
@@ -1725,7 +1725,7 @@
       </w:pPr>
       <w:r>
         <w:rPr>
-          <w:rFonts w:hint="default" w:ascii="Bodoni MT" w:hAnsi="Bodoni MT"/>
+          <w:rFonts w:hint="default" w:ascii="Bodoni MT" w:hAnsi="Bodoni MT" w:cs="Bodoni MT"/>
           <w:color w:val="0000FF"/>
           <w:sz w:val="22"/>
           <w:szCs w:val="22"/>
@@ -1749,7 +1749,7 @@
       </w:pPr>
       <w:r>
         <w:rPr>
-          <w:rFonts w:hint="default" w:ascii="Bodoni MT" w:hAnsi="Bodoni MT"/>
+          <w:rFonts w:hint="default" w:ascii="Bodoni MT" w:hAnsi="Bodoni MT" w:cs="Bodoni MT"/>
           <w:color w:val="0000FF"/>
           <w:sz w:val="22"/>
           <w:szCs w:val="22"/>
@@ -1758,7 +1758,7 @@
       </w:r>
       <w:r>
         <w:rPr>
-          <w:rFonts w:hint="default" w:ascii="Bodoni MT" w:hAnsi="Bodoni MT"/>
+          <w:rFonts w:hint="default" w:ascii="Bodoni MT" w:hAnsi="Bodoni MT" w:cs="Bodoni MT"/>
           <w:sz w:val="22"/>
           <w:szCs w:val="22"/>
           <w:lang w:val="en-IN"/>
@@ -1775,14 +1775,14 @@
         <w:spacing w:line="360" w:lineRule="auto"/>
         <w:ind w:left="840" w:leftChars="0" w:hanging="420" w:firstLineChars="0"/>
         <w:rPr>
-          <w:rFonts w:hint="default" w:ascii="Bodoni MT" w:hAnsi="Bodoni MT"/>
-          <w:sz w:val="22"/>
-          <w:szCs w:val="22"/>
-        </w:rPr>
-      </w:pPr>
-      <w:r>
-        <w:rPr>
-          <w:rFonts w:hint="default" w:ascii="Bodoni MT" w:hAnsi="Bodoni MT"/>
+          <w:rFonts w:hint="default" w:ascii="Bodoni MT" w:hAnsi="Bodoni MT" w:cs="Bodoni MT"/>
+          <w:sz w:val="22"/>
+          <w:szCs w:val="22"/>
+        </w:rPr>
+      </w:pPr>
+      <w:r>
+        <w:rPr>
+          <w:rFonts w:hint="default" w:ascii="Bodoni MT" w:hAnsi="Bodoni MT" w:cs="Bodoni MT"/>
           <w:sz w:val="22"/>
           <w:szCs w:val="22"/>
         </w:rPr>
@@ -1798,14 +1798,14 @@
         <w:spacing w:line="360" w:lineRule="auto"/>
         <w:ind w:left="1260" w:leftChars="0" w:hanging="420" w:firstLineChars="0"/>
         <w:rPr>
-          <w:rFonts w:hint="default" w:ascii="Bodoni MT" w:hAnsi="Bodoni MT"/>
-          <w:sz w:val="22"/>
-          <w:szCs w:val="22"/>
-        </w:rPr>
-      </w:pPr>
-      <w:r>
-        <w:rPr>
-          <w:rFonts w:hint="default" w:ascii="Bodoni MT" w:hAnsi="Bodoni MT"/>
+          <w:rFonts w:hint="default" w:ascii="Bodoni MT" w:hAnsi="Bodoni MT" w:cs="Bodoni MT"/>
+          <w:sz w:val="22"/>
+          <w:szCs w:val="22"/>
+        </w:rPr>
+      </w:pPr>
+      <w:r>
+        <w:rPr>
+          <w:rFonts w:hint="default" w:ascii="Bodoni MT" w:hAnsi="Bodoni MT" w:cs="Bodoni MT"/>
           <w:sz w:val="22"/>
           <w:szCs w:val="22"/>
         </w:rPr>
@@ -1821,14 +1821,14 @@
         <w:spacing w:line="360" w:lineRule="auto"/>
         <w:ind w:left="1260" w:leftChars="0" w:hanging="420" w:firstLineChars="0"/>
         <w:rPr>
-          <w:rFonts w:hint="default" w:ascii="Bodoni MT" w:hAnsi="Bodoni MT"/>
-          <w:sz w:val="22"/>
-          <w:szCs w:val="22"/>
-        </w:rPr>
-      </w:pPr>
-      <w:r>
-        <w:rPr>
-          <w:rFonts w:hint="default" w:ascii="Bodoni MT" w:hAnsi="Bodoni MT"/>
+          <w:rFonts w:hint="default" w:ascii="Bodoni MT" w:hAnsi="Bodoni MT" w:cs="Bodoni MT"/>
+          <w:sz w:val="22"/>
+          <w:szCs w:val="22"/>
+        </w:rPr>
+      </w:pPr>
+      <w:r>
+        <w:rPr>
+          <w:rFonts w:hint="default" w:ascii="Bodoni MT" w:hAnsi="Bodoni MT" w:cs="Bodoni MT"/>
           <w:sz w:val="22"/>
           <w:szCs w:val="22"/>
         </w:rPr>
@@ -1844,14 +1844,14 @@
         <w:spacing w:line="360" w:lineRule="auto"/>
         <w:ind w:left="1260" w:leftChars="0" w:hanging="420" w:firstLineChars="0"/>
         <w:rPr>
-          <w:rFonts w:hint="default" w:ascii="Bodoni MT" w:hAnsi="Bodoni MT"/>
-          <w:sz w:val="22"/>
-          <w:szCs w:val="22"/>
-        </w:rPr>
-      </w:pPr>
-      <w:r>
-        <w:rPr>
-          <w:rFonts w:hint="default" w:ascii="Bodoni MT" w:hAnsi="Bodoni MT"/>
+          <w:rFonts w:hint="default" w:ascii="Bodoni MT" w:hAnsi="Bodoni MT" w:cs="Bodoni MT"/>
+          <w:sz w:val="22"/>
+          <w:szCs w:val="22"/>
+        </w:rPr>
+      </w:pPr>
+      <w:r>
+        <w:rPr>
+          <w:rFonts w:hint="default" w:ascii="Bodoni MT" w:hAnsi="Bodoni MT" w:cs="Bodoni MT"/>
           <w:sz w:val="22"/>
           <w:szCs w:val="22"/>
         </w:rPr>
@@ -1874,7 +1874,7 @@
       </w:pPr>
       <w:r>
         <w:rPr>
-          <w:rFonts w:hint="default" w:ascii="Bodoni MT" w:hAnsi="Bodoni MT"/>
+          <w:rFonts w:hint="default" w:ascii="Bodoni MT" w:hAnsi="Bodoni MT" w:cs="Bodoni MT"/>
           <w:sz w:val="22"/>
           <w:szCs w:val="22"/>
         </w:rPr>
@@ -1890,12 +1890,15 @@
         <w:spacing w:line="360" w:lineRule="auto"/>
         <w:ind w:left="840" w:leftChars="0" w:hanging="420" w:firstLineChars="0"/>
         <w:rPr>
-          <w:rFonts w:hint="default" w:ascii="Bodoni MT" w:hAnsi="Bodoni MT"/>
-          <w:sz w:val="22"/>
-          <w:szCs w:val="22"/>
-        </w:rPr>
-      </w:pPr>
-      <w:r>
+          <w:rFonts w:hint="default" w:ascii="Bodoni MT" w:hAnsi="Bodoni MT" w:cs="Bodoni MT"/>
+          <w:sz w:val="22"/>
+          <w:szCs w:val="22"/>
+        </w:rPr>
+      </w:pPr>
+      <w:r>
+        <w:rPr>
+          <w:rFonts w:hint="default" w:ascii="Bodoni MT" w:hAnsi="Bodoni MT" w:cs="Bodoni MT"/>
+        </w:rPr>
         <w:drawing>
           <wp:inline distT="0" distB="0" distL="114300" distR="114300">
             <wp:extent cx="4807585" cy="4358640"/>
@@ -1955,7 +1958,7 @@
       </w:pPr>
       <w:r>
         <w:rPr>
-          <w:rFonts w:hint="default" w:ascii="Bodoni MT" w:hAnsi="Bodoni MT"/>
+          <w:rFonts w:hint="default" w:ascii="Bodoni MT" w:hAnsi="Bodoni MT" w:cs="Bodoni MT"/>
           <w:sz w:val="22"/>
           <w:szCs w:val="22"/>
         </w:rPr>
@@ -1971,14 +1974,14 @@
         <w:spacing w:line="360" w:lineRule="auto"/>
         <w:ind w:left="1260" w:leftChars="0" w:hanging="420" w:firstLineChars="0"/>
         <w:rPr>
-          <w:rFonts w:hint="default" w:ascii="Bodoni MT" w:hAnsi="Bodoni MT"/>
-          <w:sz w:val="22"/>
-          <w:szCs w:val="22"/>
-        </w:rPr>
-      </w:pPr>
-      <w:r>
-        <w:rPr>
-          <w:rFonts w:hint="default" w:ascii="Bodoni MT" w:hAnsi="Bodoni MT"/>
+          <w:rFonts w:hint="default" w:ascii="Bodoni MT" w:hAnsi="Bodoni MT" w:cs="Bodoni MT"/>
+          <w:sz w:val="22"/>
+          <w:szCs w:val="22"/>
+        </w:rPr>
+      </w:pPr>
+      <w:r>
+        <w:rPr>
+          <w:rFonts w:hint="default" w:ascii="Bodoni MT" w:hAnsi="Bodoni MT" w:cs="Bodoni MT"/>
           <w:sz w:val="22"/>
           <w:szCs w:val="22"/>
         </w:rPr>
@@ -2001,11 +2004,97 @@
       </w:pPr>
       <w:r>
         <w:rPr>
-          <w:rFonts w:hint="default" w:ascii="Bodoni MT" w:hAnsi="Bodoni MT"/>
+          <w:rFonts w:hint="default" w:ascii="Bodoni MT" w:hAnsi="Bodoni MT" w:cs="Bodoni MT"/>
           <w:sz w:val="22"/>
           <w:szCs w:val="22"/>
         </w:rPr>
         <w:t>The normal methods present inside the abstract class need not to be overridden.</w:t>
+      </w:r>
+    </w:p>
+    <w:p>
+      <w:pPr>
+        <w:numPr>
+          <w:ilvl w:val="1"/>
+          <w:numId w:val="1"/>
+        </w:numPr>
+        <w:spacing w:line="360" w:lineRule="auto"/>
+        <w:ind w:left="840" w:leftChars="0" w:hanging="420" w:firstLineChars="0"/>
+        <w:rPr>
+          <w:rFonts w:hint="default" w:ascii="Bodoni MT" w:hAnsi="Bodoni MT" w:cs="Bodoni MT"/>
+          <w:sz w:val="22"/>
+          <w:szCs w:val="22"/>
+          <w:highlight w:val="yellow"/>
+        </w:rPr>
+      </w:pPr>
+      <w:r>
+        <w:rPr>
+          <w:rFonts w:hint="default" w:ascii="Bodoni MT" w:hAnsi="Bodoni MT" w:cs="Bodoni MT"/>
+          <w:b/>
+          <w:bCs/>
+          <w:sz w:val="22"/>
+          <w:szCs w:val="22"/>
+          <w:highlight w:val="yellow"/>
+          <w:lang w:val="en-US"/>
+        </w:rPr>
+        <w:t>An abstract class can have constructor</w:t>
+      </w:r>
+      <w:r>
+        <w:rPr>
+          <w:rFonts w:hint="default" w:ascii="Bodoni MT" w:hAnsi="Bodoni MT" w:cs="Bodoni MT"/>
+          <w:sz w:val="22"/>
+          <w:szCs w:val="22"/>
+          <w:highlight w:val="yellow"/>
+          <w:lang w:val="en-US"/>
+        </w:rPr>
+        <w:t>.</w:t>
+      </w:r>
+    </w:p>
+    <w:p>
+      <w:pPr>
+        <w:numPr>
+          <w:ilvl w:val="2"/>
+          <w:numId w:val="1"/>
+        </w:numPr>
+        <w:spacing w:line="360" w:lineRule="auto"/>
+        <w:ind w:left="1260" w:leftChars="0" w:hanging="420" w:firstLineChars="0"/>
+        <w:rPr>
+          <w:rFonts w:hint="default" w:ascii="Bodoni MT" w:hAnsi="Bodoni MT" w:cs="Bodoni MT"/>
+          <w:sz w:val="22"/>
+          <w:szCs w:val="22"/>
+        </w:rPr>
+      </w:pPr>
+      <w:r>
+        <w:rPr>
+          <w:rFonts w:hint="default" w:ascii="Bodoni MT" w:hAnsi="Bodoni MT" w:cs="Bodoni MT"/>
+          <w:sz w:val="22"/>
+          <w:szCs w:val="22"/>
+          <w:highlight w:val="yellow"/>
+          <w:lang w:val="en-US"/>
+        </w:rPr>
+        <w:t xml:space="preserve">The constructor can be called from the base classes using </w:t>
+      </w:r>
+      <w:r>
+        <w:rPr>
+          <w:rFonts w:hint="default" w:ascii="Bodoni MT" w:hAnsi="Bodoni MT" w:cs="Bodoni MT"/>
+          <w:b/>
+          <w:bCs/>
+          <w:sz w:val="22"/>
+          <w:szCs w:val="22"/>
+          <w:highlight w:val="yellow"/>
+          <w:lang w:val="en-US"/>
+        </w:rPr>
+        <w:t>super()</w:t>
+      </w:r>
+      <w:r>
+        <w:rPr>
+          <w:rFonts w:hint="default" w:ascii="Bodoni MT" w:hAnsi="Bodoni MT" w:cs="Bodoni MT"/>
+          <w:b w:val="0"/>
+          <w:bCs w:val="0"/>
+          <w:sz w:val="22"/>
+          <w:szCs w:val="22"/>
+          <w:lang w:val="en-US"/>
+        </w:rPr>
+        <w:t xml:space="preserve">   </w:t>
       </w:r>
     </w:p>
     <w:p>
@@ -2153,6 +2242,9 @@
         </w:rPr>
       </w:pPr>
       <w:r>
+        <w:rPr>
+          <w:rFonts w:hint="default" w:ascii="Bodoni MT" w:hAnsi="Bodoni MT" w:cs="Bodoni MT"/>
+        </w:rPr>
         <w:drawing>
           <wp:inline distT="0" distB="0" distL="114300" distR="114300">
             <wp:extent cx="4415155" cy="4602480"/>
@@ -2272,14 +2364,14 @@
         <w:spacing w:line="360" w:lineRule="auto"/>
         <w:ind w:left="840" w:leftChars="0" w:hanging="420" w:firstLineChars="0"/>
         <w:rPr>
-          <w:rFonts w:hint="default" w:ascii="Bodoni MT" w:hAnsi="Bodoni MT"/>
-          <w:sz w:val="22"/>
-          <w:szCs w:val="22"/>
-        </w:rPr>
-      </w:pPr>
-      <w:r>
-        <w:rPr>
-          <w:rFonts w:hint="default" w:ascii="Bodoni MT" w:hAnsi="Bodoni MT"/>
+          <w:rFonts w:hint="default" w:ascii="Bodoni MT" w:hAnsi="Bodoni MT" w:cs="Bodoni MT"/>
+          <w:sz w:val="22"/>
+          <w:szCs w:val="22"/>
+        </w:rPr>
+      </w:pPr>
+      <w:r>
+        <w:rPr>
+          <w:rFonts w:hint="default" w:ascii="Bodoni MT" w:hAnsi="Bodoni MT" w:cs="Bodoni MT"/>
           <w:sz w:val="22"/>
           <w:szCs w:val="22"/>
         </w:rPr>
@@ -2302,7 +2394,7 @@
       </w:pPr>
       <w:r>
         <w:rPr>
-          <w:rFonts w:hint="default" w:ascii="Bodoni MT" w:hAnsi="Bodoni MT"/>
+          <w:rFonts w:hint="default" w:ascii="Bodoni MT" w:hAnsi="Bodoni MT" w:cs="Bodoni MT"/>
           <w:sz w:val="22"/>
           <w:szCs w:val="22"/>
         </w:rPr>
@@ -2549,7 +2641,7 @@
       </w:pPr>
       <w:r>
         <w:rPr>
-          <w:rFonts w:hint="default" w:ascii="Bodoni MT"/>
+          <w:rFonts w:hint="default" w:ascii="Bodoni MT" w:hAnsi="Bodoni MT" w:cs="Bodoni MT"/>
           <w:lang w:val="en-IN"/>
         </w:rPr>
         <w:t>There are 4 types of Inner Class</w:t>
@@ -2571,7 +2663,7 @@
       </w:pPr>
       <w:r>
         <w:rPr>
-          <w:rFonts w:hint="default" w:ascii="Bodoni MT"/>
+          <w:rFonts w:hint="default" w:ascii="Bodoni MT" w:hAnsi="Bodoni MT" w:cs="Bodoni MT"/>
           <w:lang w:val="en-IN"/>
         </w:rPr>
         <w:t>Non-Static Nested Inner Class</w:t>
@@ -2593,7 +2685,7 @@
       </w:pPr>
       <w:r>
         <w:rPr>
-          <w:rFonts w:hint="default" w:ascii="Bodoni MT"/>
+          <w:rFonts w:hint="default" w:ascii="Bodoni MT" w:hAnsi="Bodoni MT" w:cs="Bodoni MT"/>
           <w:lang w:val="en-IN"/>
         </w:rPr>
         <w:t>Static Nested Inner Class</w:t>
@@ -2615,7 +2707,7 @@
       </w:pPr>
       <w:r>
         <w:rPr>
-          <w:rFonts w:hint="default" w:ascii="Bodoni MT"/>
+          <w:rFonts w:hint="default" w:ascii="Bodoni MT" w:hAnsi="Bodoni MT" w:cs="Bodoni MT"/>
           <w:lang w:val="en-IN"/>
         </w:rPr>
         <w:t>Local Inner Class</w:t>
@@ -2637,7 +2729,7 @@
       </w:pPr>
       <w:r>
         <w:rPr>
-          <w:rFonts w:hint="default" w:ascii="Bodoni MT"/>
+          <w:rFonts w:hint="default" w:ascii="Bodoni MT" w:hAnsi="Bodoni MT" w:cs="Bodoni MT"/>
           <w:lang w:val="en-IN"/>
         </w:rPr>
         <w:t>Anonymous Inner Class</w:t>
@@ -2686,6 +2778,9 @@
         </w:rPr>
       </w:pPr>
       <w:r>
+        <w:rPr>
+          <w:rFonts w:hint="default" w:ascii="Bodoni MT" w:hAnsi="Bodoni MT" w:cs="Bodoni MT"/>
+        </w:rPr>
         <w:drawing>
           <wp:inline distT="0" distB="0" distL="114300" distR="114300">
             <wp:extent cx="5553075" cy="5009515"/>
@@ -3223,14 +3318,14 @@
         <w:spacing w:line="360" w:lineRule="auto"/>
         <w:ind w:left="1260" w:leftChars="0" w:hanging="420" w:firstLineChars="0"/>
         <w:rPr>
-          <w:rFonts w:hint="default" w:ascii="Bodoni MT" w:hAnsi="Bodoni MT"/>
-          <w:sz w:val="22"/>
-          <w:szCs w:val="22"/>
-        </w:rPr>
-      </w:pPr>
-      <w:r>
-        <w:rPr>
-          <w:rFonts w:hint="default" w:ascii="Bodoni MT" w:hAnsi="Bodoni MT"/>
+          <w:rFonts w:hint="default" w:ascii="Bodoni MT" w:hAnsi="Bodoni MT" w:cs="Bodoni MT"/>
+          <w:sz w:val="22"/>
+          <w:szCs w:val="22"/>
+        </w:rPr>
+      </w:pPr>
+      <w:r>
+        <w:rPr>
+          <w:rFonts w:hint="default" w:ascii="Bodoni MT" w:hAnsi="Bodoni MT" w:cs="Bodoni MT"/>
           <w:sz w:val="22"/>
           <w:szCs w:val="22"/>
         </w:rPr>
@@ -3246,14 +3341,14 @@
         <w:spacing w:line="360" w:lineRule="auto"/>
         <w:ind w:left="1260" w:leftChars="0" w:hanging="420" w:firstLineChars="0"/>
         <w:rPr>
-          <w:rFonts w:hint="default" w:ascii="Bodoni MT" w:hAnsi="Bodoni MT"/>
-          <w:sz w:val="22"/>
-          <w:szCs w:val="22"/>
-        </w:rPr>
-      </w:pPr>
-      <w:r>
-        <w:rPr>
-          <w:rFonts w:hint="default" w:ascii="Bodoni MT" w:hAnsi="Bodoni MT"/>
+          <w:rFonts w:hint="default" w:ascii="Bodoni MT" w:hAnsi="Bodoni MT" w:cs="Bodoni MT"/>
+          <w:sz w:val="22"/>
+          <w:szCs w:val="22"/>
+        </w:rPr>
+      </w:pPr>
+      <w:r>
+        <w:rPr>
+          <w:rFonts w:hint="default" w:ascii="Bodoni MT" w:hAnsi="Bodoni MT" w:cs="Bodoni MT"/>
           <w:sz w:val="22"/>
           <w:szCs w:val="22"/>
         </w:rPr>
@@ -3276,7 +3371,7 @@
       </w:pPr>
       <w:r>
         <w:rPr>
-          <w:rFonts w:hint="default" w:ascii="Bodoni MT" w:hAnsi="Bodoni MT"/>
+          <w:rFonts w:hint="default" w:ascii="Bodoni MT" w:hAnsi="Bodoni MT" w:cs="Bodoni MT"/>
           <w:sz w:val="22"/>
           <w:szCs w:val="22"/>
           <w:highlight w:val="yellow"/>
@@ -3285,7 +3380,7 @@
       </w:r>
       <w:r>
         <w:rPr>
-          <w:rFonts w:hint="default" w:ascii="Bodoni MT" w:hAnsi="Bodoni MT"/>
+          <w:rFonts w:hint="default" w:ascii="Bodoni MT" w:hAnsi="Bodoni MT" w:cs="Bodoni MT"/>
           <w:b/>
           <w:bCs/>
           <w:sz w:val="22"/>
@@ -3296,7 +3391,7 @@
       </w:r>
       <w:r>
         <w:rPr>
-          <w:rFonts w:hint="default" w:ascii="Bodoni MT" w:hAnsi="Bodoni MT"/>
+          <w:rFonts w:hint="default" w:ascii="Bodoni MT" w:hAnsi="Bodoni MT" w:cs="Bodoni MT"/>
           <w:sz w:val="22"/>
           <w:szCs w:val="22"/>
           <w:highlight w:val="yellow"/>
@@ -3305,7 +3400,7 @@
       </w:r>
       <w:r>
         <w:rPr>
-          <w:rFonts w:hint="default" w:ascii="Bodoni MT" w:hAnsi="Bodoni MT"/>
+          <w:rFonts w:hint="default" w:ascii="Bodoni MT" w:hAnsi="Bodoni MT" w:cs="Bodoni MT"/>
           <w:sz w:val="22"/>
           <w:szCs w:val="22"/>
           <w:highlight w:val="yellow"/>
@@ -3315,7 +3410,7 @@
       </w:r>
       <w:r>
         <w:rPr>
-          <w:rFonts w:hint="default" w:ascii="Bodoni MT" w:hAnsi="Bodoni MT"/>
+          <w:rFonts w:hint="default" w:ascii="Bodoni MT" w:hAnsi="Bodoni MT" w:cs="Bodoni MT"/>
           <w:sz w:val="22"/>
           <w:szCs w:val="22"/>
           <w:lang w:val="en-IN"/>
@@ -3338,6 +3433,9 @@
         </w:rPr>
       </w:pPr>
       <w:r>
+        <w:rPr>
+          <w:rFonts w:hint="default" w:ascii="Bodoni MT" w:hAnsi="Bodoni MT" w:cs="Bodoni MT"/>
+        </w:rPr>
         <w:drawing>
           <wp:inline distT="0" distB="0" distL="114300" distR="114300">
             <wp:extent cx="5551170" cy="5078095"/>
@@ -3692,10 +3790,13 @@
         </w:rPr>
       </w:pPr>
       <w:r>
+        <w:rPr>
+          <w:rFonts w:hint="default" w:ascii="Bodoni MT" w:hAnsi="Bodoni MT" w:cs="Bodoni MT"/>
+        </w:rPr>
         <w:drawing>
           <wp:inline distT="0" distB="0" distL="114300" distR="114300">
-            <wp:extent cx="5271770" cy="6002020"/>
-            <wp:effectExtent l="0" t="0" r="11430" b="5080"/>
+            <wp:extent cx="5575935" cy="6349365"/>
+            <wp:effectExtent l="0" t="0" r="12065" b="635"/>
             <wp:docPr id="17" name="Picture 17"/>
             <wp:cNvGraphicFramePr>
               <a:graphicFrameLocks xmlns:a="http://schemas.openxmlformats.org/drawingml/2006/main" noChangeAspect="1"/>
@@ -3718,7 +3819,7 @@
                   <pic:spPr>
                     <a:xfrm>
                       <a:off x="0" y="0"/>
-                      <a:ext cx="5271770" cy="6002020"/>
+                      <a:ext cx="5575935" cy="6349365"/>
                     </a:xfrm>
                     <a:prstGeom prst="rect">
                       <a:avLst/>
@@ -3751,14 +3852,14 @@
       </w:pPr>
       <w:r>
         <w:rPr>
-          <w:rFonts w:hint="default" w:ascii="Bodoni MT"/>
+          <w:rFonts w:hint="default" w:ascii="Bodoni MT" w:hAnsi="Bodoni MT" w:cs="Bodoni MT"/>
           <w:lang w:val="en-IN"/>
         </w:rPr>
         <w:t xml:space="preserve">It is strange that, the </w:t>
       </w:r>
       <w:r>
         <w:rPr>
-          <w:rFonts w:hint="default" w:ascii="Bodoni MT"/>
+          <w:rFonts w:hint="default" w:ascii="Bodoni MT" w:hAnsi="Bodoni MT" w:cs="Bodoni MT"/>
           <w:b/>
           <w:bCs/>
           <w:lang w:val="en-IN"/>
@@ -3767,7 +3868,7 @@
       </w:r>
       <w:r>
         <w:rPr>
-          <w:rFonts w:hint="default" w:ascii="Bodoni MT"/>
+          <w:rFonts w:hint="default" w:ascii="Bodoni MT" w:hAnsi="Bodoni MT" w:cs="Bodoni MT"/>
           <w:b w:val="0"/>
           <w:bCs w:val="0"/>
           <w:lang w:val="en-IN"/>
@@ -3776,7 +3877,7 @@
       </w:r>
       <w:r>
         <w:rPr>
-          <w:rFonts w:hint="default" w:ascii="Bodoni MT"/>
+          <w:rFonts w:hint="default" w:ascii="Bodoni MT" w:hAnsi="Bodoni MT" w:cs="Bodoni MT"/>
           <w:b/>
           <w:bCs/>
           <w:lang w:val="en-IN"/>
@@ -3785,7 +3886,7 @@
       </w:r>
       <w:r>
         <w:rPr>
-          <w:rFonts w:hint="default" w:ascii="Bodoni MT"/>
+          <w:rFonts w:hint="default" w:ascii="Bodoni MT" w:hAnsi="Bodoni MT" w:cs="Bodoni MT"/>
           <w:b w:val="0"/>
           <w:bCs w:val="0"/>
           <w:lang w:val="en-IN"/>
@@ -3917,7 +4018,7 @@
         <w:spacing w:line="360" w:lineRule="auto"/>
         <w:ind w:left="1260" w:leftChars="0" w:hanging="420" w:firstLineChars="0"/>
         <w:rPr>
-          <w:rFonts w:hint="default" w:ascii="Bodoni MT" w:hAnsi="Bodoni MT"/>
+          <w:rFonts w:hint="default" w:ascii="Bodoni MT" w:hAnsi="Bodoni MT" w:cs="Bodoni MT"/>
           <w:sz w:val="22"/>
           <w:szCs w:val="22"/>
           <w:highlight w:val="yellow"/>
@@ -3925,7 +4026,7 @@
       </w:pPr>
       <w:r>
         <w:rPr>
-          <w:rFonts w:hint="default" w:ascii="Bodoni MT" w:hAnsi="Bodoni MT"/>
+          <w:rFonts w:hint="default" w:ascii="Bodoni MT" w:hAnsi="Bodoni MT" w:cs="Bodoni MT"/>
           <w:sz w:val="22"/>
           <w:szCs w:val="22"/>
           <w:highlight w:val="yellow"/>
@@ -3945,61 +4046,21 @@
           <w:rFonts w:hint="default" w:ascii="Bodoni MT" w:hAnsi="Bodoni MT" w:cs="Bodoni MT"/>
           <w:sz w:val="22"/>
           <w:szCs w:val="22"/>
+        </w:rPr>
+      </w:pPr>
+      <w:r>
+        <w:rPr>
+          <w:rFonts w:hint="default" w:ascii="Bodoni MT" w:hAnsi="Bodoni MT" w:cs="Bodoni MT"/>
+          <w:sz w:val="22"/>
+          <w:szCs w:val="22"/>
           <w:highlight w:val="yellow"/>
         </w:rPr>
-      </w:pPr>
-      <w:r>
-        <w:rPr>
-          <w:rFonts w:hint="default" w:ascii="Bodoni MT" w:hAnsi="Bodoni MT"/>
-          <w:sz w:val="22"/>
-          <w:szCs w:val="22"/>
-          <w:highlight w:val="yellow"/>
-        </w:rPr>
         <w:t>But Main is outside, so it cannot access Outer.show() or Inner.displayVal().</w:t>
       </w:r>
     </w:p>
     <w:p>
       <w:pPr>
         <w:numPr>
-          <w:numId w:val="0"/>
-        </w:numPr>
-        <w:spacing w:line="360" w:lineRule="auto"/>
-        <w:rPr>
-          <w:rFonts w:hint="default" w:ascii="Bodoni MT" w:hAnsi="Bodoni MT" w:cs="Bodoni MT"/>
-          <w:sz w:val="22"/>
-          <w:szCs w:val="22"/>
-        </w:rPr>
-      </w:pPr>
-    </w:p>
-    <w:p>
-      <w:pPr>
-        <w:numPr>
-          <w:numId w:val="0"/>
-        </w:numPr>
-        <w:spacing w:line="360" w:lineRule="auto"/>
-        <w:rPr>
-          <w:rFonts w:hint="default" w:ascii="Bodoni MT" w:hAnsi="Bodoni MT" w:cs="Bodoni MT"/>
-          <w:sz w:val="22"/>
-          <w:szCs w:val="22"/>
-        </w:rPr>
-      </w:pPr>
-    </w:p>
-    <w:p>
-      <w:pPr>
-        <w:numPr>
-          <w:numId w:val="0"/>
-        </w:numPr>
-        <w:spacing w:line="360" w:lineRule="auto"/>
-        <w:rPr>
-          <w:rFonts w:hint="default" w:ascii="Bodoni MT" w:hAnsi="Bodoni MT" w:cs="Bodoni MT"/>
-          <w:sz w:val="22"/>
-          <w:szCs w:val="22"/>
-        </w:rPr>
-      </w:pPr>
-    </w:p>
-    <w:p>
-      <w:pPr>
-        <w:numPr>
           <w:ilvl w:val="1"/>
           <w:numId w:val="1"/>
         </w:numPr>
@@ -4040,6 +4101,9 @@
         </w:rPr>
       </w:pPr>
       <w:r>
+        <w:rPr>
+          <w:rFonts w:hint="default" w:ascii="Bodoni MT" w:hAnsi="Bodoni MT" w:cs="Bodoni MT"/>
+        </w:rPr>
         <w:drawing>
           <wp:inline distT="0" distB="0" distL="114300" distR="114300">
             <wp:extent cx="4189730" cy="5563235"/>
@@ -4098,6 +4162,9 @@
         </w:rPr>
       </w:pPr>
       <w:r>
+        <w:rPr>
+          <w:rFonts w:hint="default" w:ascii="Bodoni MT" w:hAnsi="Bodoni MT" w:cs="Bodoni MT"/>
+        </w:rPr>
         <w:drawing>
           <wp:inline distT="0" distB="0" distL="114300" distR="114300">
             <wp:extent cx="3568700" cy="2864485"/>
@@ -4157,7 +4224,7 @@
       </w:pPr>
       <w:r>
         <w:rPr>
-          <w:rFonts w:hint="default" w:ascii="Bodoni MT"/>
+          <w:rFonts w:hint="default" w:ascii="Bodoni MT" w:hAnsi="Bodoni MT" w:cs="Bodoni MT"/>
           <w:lang w:val="en-IN"/>
         </w:rPr>
         <w:t>Its just like inheriting a Normal/Abstract class and instantiating directly without creating the inherited class.</w:t>
@@ -4233,15 +4300,17 @@
           <w:bCs/>
           <w:sz w:val="22"/>
           <w:szCs w:val="22"/>
-        </w:rPr>
-      </w:pPr>
-      <w:r>
-        <w:rPr>
-          <w:rFonts w:hint="default" w:ascii="Bodoni MT" w:hAnsi="Bodoni MT" w:cs="Bodoni MT"/>
-          <w:b/>
-          <w:bCs/>
-          <w:sz w:val="22"/>
-          <w:szCs w:val="22"/>
+          <w:highlight w:val="cyan"/>
+        </w:rPr>
+      </w:pPr>
+      <w:r>
+        <w:rPr>
+          <w:rFonts w:hint="default" w:ascii="Bodoni MT" w:hAnsi="Bodoni MT" w:cs="Bodoni MT"/>
+          <w:b/>
+          <w:bCs/>
+          <w:sz w:val="22"/>
+          <w:szCs w:val="22"/>
+          <w:highlight w:val="cyan"/>
           <w:lang w:val="en-IN"/>
         </w:rPr>
         <w:t>Non-Static Inner Class:</w:t>
@@ -4423,7 +4492,7 @@
       </w:r>
       <w:r>
         <w:rPr>
-          <w:rFonts w:hint="default" w:ascii="Bodoni MT" w:hAnsi="Bodoni MT"/>
+          <w:rFonts w:hint="default" w:ascii="Bodoni MT" w:hAnsi="Bodoni MT" w:cs="Bodoni MT"/>
           <w:b w:val="0"/>
           <w:bCs w:val="0"/>
           <w:sz w:val="22"/>
@@ -4434,7 +4503,7 @@
       </w:r>
       <w:r>
         <w:rPr>
-          <w:rFonts w:hint="default" w:ascii="Bodoni MT" w:hAnsi="Bodoni MT"/>
+          <w:rFonts w:hint="default" w:ascii="Bodoni MT" w:hAnsi="Bodoni MT" w:cs="Bodoni MT"/>
           <w:b w:val="0"/>
           <w:bCs w:val="0"/>
           <w:i/>
@@ -4447,7 +4516,7 @@
       </w:r>
       <w:r>
         <w:rPr>
-          <w:rFonts w:hint="default" w:ascii="Bodoni MT" w:hAnsi="Bodoni MT"/>
+          <w:rFonts w:hint="default" w:ascii="Bodoni MT" w:hAnsi="Bodoni MT" w:cs="Bodoni MT"/>
           <w:b w:val="0"/>
           <w:bCs w:val="0"/>
           <w:i w:val="0"/>
@@ -4497,7 +4566,7 @@
       </w:r>
       <w:r>
         <w:rPr>
-          <w:rFonts w:hint="default" w:ascii="Bodoni MT" w:hAnsi="Bodoni MT"/>
+          <w:rFonts w:hint="default" w:ascii="Bodoni MT" w:hAnsi="Bodoni MT" w:cs="Bodoni MT"/>
           <w:b w:val="0"/>
           <w:bCs w:val="0"/>
           <w:sz w:val="22"/>
@@ -4508,7 +4577,7 @@
       </w:r>
       <w:r>
         <w:rPr>
-          <w:rFonts w:hint="default" w:ascii="Bodoni MT" w:hAnsi="Bodoni MT"/>
+          <w:rFonts w:hint="default" w:ascii="Bodoni MT" w:hAnsi="Bodoni MT" w:cs="Bodoni MT"/>
           <w:b w:val="0"/>
           <w:bCs w:val="0"/>
           <w:i/>
@@ -4521,7 +4590,7 @@
       </w:r>
       <w:r>
         <w:rPr>
-          <w:rFonts w:hint="default" w:ascii="Bodoni MT" w:hAnsi="Bodoni MT"/>
+          <w:rFonts w:hint="default" w:ascii="Bodoni MT" w:hAnsi="Bodoni MT" w:cs="Bodoni MT"/>
           <w:b w:val="0"/>
           <w:bCs w:val="0"/>
           <w:i w:val="0"/>
@@ -4549,7 +4618,7 @@
       </w:pPr>
       <w:r>
         <w:rPr>
-          <w:rFonts w:hint="default" w:ascii="Bodoni MT" w:hAnsi="Bodoni MT"/>
+          <w:rFonts w:hint="default" w:ascii="Bodoni MT" w:hAnsi="Bodoni MT" w:cs="Bodoni MT"/>
           <w:b w:val="0"/>
           <w:bCs w:val="0"/>
           <w:i w:val="0"/>
@@ -4577,7 +4646,7 @@
       </w:pPr>
       <w:r>
         <w:rPr>
-          <w:rFonts w:hint="default" w:ascii="Bodoni MT" w:hAnsi="Bodoni MT"/>
+          <w:rFonts w:hint="default" w:ascii="Bodoni MT" w:hAnsi="Bodoni MT" w:cs="Bodoni MT"/>
           <w:b w:val="0"/>
           <w:bCs w:val="0"/>
           <w:i w:val="0"/>
@@ -4605,7 +4674,7 @@
       </w:pPr>
       <w:r>
         <w:rPr>
-          <w:rFonts w:hint="default" w:ascii="Bodoni MT" w:hAnsi="Bodoni MT"/>
+          <w:rFonts w:hint="default" w:ascii="Bodoni MT" w:hAnsi="Bodoni MT" w:cs="Bodoni MT"/>
           <w:b/>
           <w:bCs/>
           <w:i w:val="0"/>
@@ -4619,7 +4688,7 @@
       </w:r>
       <w:r>
         <w:rPr>
-          <w:rFonts w:hint="default" w:ascii="Bodoni MT" w:hAnsi="Bodoni MT"/>
+          <w:rFonts w:hint="default" w:ascii="Bodoni MT" w:hAnsi="Bodoni MT" w:cs="Bodoni MT"/>
           <w:b/>
           <w:bCs/>
           <w:i w:val="0"/>
@@ -4633,7 +4702,7 @@
       </w:r>
       <w:r>
         <w:rPr>
-          <w:rFonts w:hint="default" w:ascii="Bodoni MT" w:hAnsi="Bodoni MT"/>
+          <w:rFonts w:hint="default" w:ascii="Bodoni MT" w:hAnsi="Bodoni MT" w:cs="Bodoni MT"/>
           <w:b/>
           <w:bCs/>
           <w:i w:val="0"/>
@@ -4652,7 +4721,7 @@
       </w:r>
       <w:r>
         <w:rPr>
-          <w:rFonts w:hint="default" w:ascii="Bodoni MT" w:hAnsi="Bodoni MT"/>
+          <w:rFonts w:hint="default" w:ascii="Bodoni MT" w:hAnsi="Bodoni MT" w:cs="Bodoni MT"/>
           <w:b/>
           <w:bCs/>
           <w:i w:val="0"/>
@@ -4666,7 +4735,7 @@
       </w:r>
       <w:r>
         <w:rPr>
-          <w:rFonts w:hint="default" w:ascii="Bodoni MT" w:hAnsi="Bodoni MT"/>
+          <w:rFonts w:hint="default" w:ascii="Bodoni MT" w:hAnsi="Bodoni MT" w:cs="Bodoni MT"/>
           <w:b/>
           <w:bCs/>
           <w:i w:val="0"/>
@@ -4680,7 +4749,7 @@
       </w:r>
       <w:r>
         <w:rPr>
-          <w:rFonts w:hint="default" w:ascii="Bodoni MT" w:hAnsi="Bodoni MT"/>
+          <w:rFonts w:hint="default" w:ascii="Bodoni MT" w:hAnsi="Bodoni MT" w:cs="Bodoni MT"/>
           <w:b w:val="0"/>
           <w:bCs w:val="0"/>
           <w:i w:val="0"/>
@@ -4701,25 +4770,27 @@
         <w:spacing w:line="360" w:lineRule="auto"/>
         <w:ind w:left="1260" w:leftChars="0" w:hanging="420" w:firstLineChars="0"/>
         <w:rPr>
-          <w:rFonts w:hint="default" w:ascii="Bodoni MT" w:hAnsi="Bodoni MT"/>
+          <w:rFonts w:hint="default" w:ascii="Bodoni MT" w:hAnsi="Bodoni MT" w:cs="Bodoni MT"/>
           <w:b/>
           <w:bCs/>
           <w:i w:val="0"/>
           <w:iCs w:val="0"/>
           <w:sz w:val="22"/>
           <w:szCs w:val="22"/>
-          <w:lang w:val="en-IN"/>
-        </w:rPr>
-      </w:pPr>
-      <w:r>
-        <w:rPr>
-          <w:rFonts w:hint="default" w:ascii="Bodoni MT" w:hAnsi="Bodoni MT"/>
+          <w:highlight w:val="cyan"/>
+          <w:lang w:val="en-IN"/>
+        </w:rPr>
+      </w:pPr>
+      <w:r>
+        <w:rPr>
+          <w:rFonts w:hint="default" w:ascii="Bodoni MT" w:hAnsi="Bodoni MT" w:cs="Bodoni MT"/>
           <w:b/>
           <w:bCs/>
           <w:i w:val="0"/>
           <w:iCs w:val="0"/>
           <w:sz w:val="22"/>
           <w:szCs w:val="22"/>
+          <w:highlight w:val="cyan"/>
           <w:lang w:val="en-IN"/>
         </w:rPr>
         <w:t>Static Inner Class:</w:t>
@@ -4741,7 +4812,7 @@
       </w:pPr>
       <w:r>
         <w:rPr>
-          <w:rFonts w:hint="default" w:ascii="Bodoni MT" w:hAnsi="Bodoni MT"/>
+          <w:rFonts w:hint="default" w:ascii="Bodoni MT" w:hAnsi="Bodoni MT" w:cs="Bodoni MT"/>
           <w:b w:val="0"/>
           <w:bCs w:val="0"/>
           <w:i w:val="0"/>
@@ -4754,7 +4825,7 @@
       </w:r>
       <w:r>
         <w:rPr>
-          <w:rFonts w:hint="default" w:ascii="Bodoni MT" w:hAnsi="Bodoni MT"/>
+          <w:rFonts w:hint="default" w:ascii="Bodoni MT" w:hAnsi="Bodoni MT" w:cs="Bodoni MT"/>
           <w:b/>
           <w:bCs/>
           <w:i w:val="0"/>
@@ -4767,7 +4838,7 @@
       </w:r>
       <w:r>
         <w:rPr>
-          <w:rFonts w:hint="default" w:ascii="Bodoni MT" w:hAnsi="Bodoni MT"/>
+          <w:rFonts w:hint="default" w:ascii="Bodoni MT" w:hAnsi="Bodoni MT" w:cs="Bodoni MT"/>
           <w:b w:val="0"/>
           <w:bCs w:val="0"/>
           <w:i w:val="0"/>
@@ -4780,7 +4851,7 @@
       </w:r>
       <w:r>
         <w:rPr>
-          <w:rFonts w:hint="default" w:ascii="Bodoni MT" w:hAnsi="Bodoni MT"/>
+          <w:rFonts w:hint="default" w:ascii="Bodoni MT" w:hAnsi="Bodoni MT" w:cs="Bodoni MT"/>
           <w:b/>
           <w:bCs/>
           <w:i w:val="0"/>
@@ -4915,73 +4986,1922 @@
       </w:r>
       <w:r>
         <w:rPr>
+          <w:rFonts w:hint="default" w:ascii="Bodoni MT" w:hAnsi="Bodoni MT" w:cs="Bodoni MT"/>
+          <w:sz w:val="22"/>
+          <w:szCs w:val="22"/>
+          <w:lang w:val="en-IN"/>
+        </w:rPr>
+        <w:t xml:space="preserve">⇒Inner class’s static variable </w:t>
+      </w:r>
+    </w:p>
+    <w:p>
+      <w:pPr>
+        <w:numPr>
+          <w:ilvl w:val="4"/>
+          <w:numId w:val="1"/>
+        </w:numPr>
+        <w:spacing w:line="360" w:lineRule="auto"/>
+        <w:ind w:left="2100" w:leftChars="0" w:hanging="420" w:firstLineChars="0"/>
+        <w:rPr>
+          <w:rFonts w:hint="default" w:ascii="Bodoni MT" w:hAnsi="Bodoni MT" w:cs="Bodoni MT"/>
+          <w:sz w:val="22"/>
+          <w:szCs w:val="22"/>
+        </w:rPr>
+      </w:pPr>
+      <w:r>
+        <w:rPr>
+          <w:rFonts w:hint="default" w:ascii="Bodoni MT" w:hAnsi="Bodoni MT" w:cs="Bodoni MT"/>
+          <w:sz w:val="22"/>
+          <w:szCs w:val="22"/>
+          <w:lang w:val="en-IN"/>
+        </w:rPr>
+        <w:t xml:space="preserve">Outer.val   </w:t>
+      </w:r>
+      <w:r>
+        <w:rPr>
+          <w:rFonts w:hint="default" w:ascii="Bodoni MT" w:hAnsi="Bodoni MT" w:cs="Bodoni MT"/>
+          <w:sz w:val="22"/>
+          <w:szCs w:val="22"/>
+          <w:lang w:val="en-IN"/>
+        </w:rPr>
+        <w:t>⇒ Outer class’s static variable</w:t>
+      </w:r>
+    </w:p>
+    <w:p>
+      <w:pPr>
+        <w:numPr>
+          <w:ilvl w:val="2"/>
+          <w:numId w:val="1"/>
+        </w:numPr>
+        <w:spacing w:line="360" w:lineRule="auto"/>
+        <w:ind w:left="1260" w:leftChars="0" w:hanging="420" w:firstLineChars="0"/>
+        <w:rPr>
+          <w:rFonts w:hint="default" w:ascii="Bodoni MT" w:hAnsi="Bodoni MT" w:cs="Bodoni MT"/>
+          <w:b/>
+          <w:bCs/>
+          <w:sz w:val="22"/>
+          <w:szCs w:val="22"/>
+          <w:highlight w:val="cyan"/>
+        </w:rPr>
+      </w:pPr>
+      <w:r>
+        <w:rPr>
+          <w:rFonts w:hint="default" w:ascii="Bodoni MT" w:hAnsi="Bodoni MT" w:cs="Bodoni MT"/>
+          <w:b/>
+          <w:bCs/>
+          <w:sz w:val="22"/>
+          <w:szCs w:val="22"/>
+          <w:highlight w:val="cyan"/>
+          <w:lang w:val="en-IN"/>
+        </w:rPr>
+        <w:t>Local Inner Class:</w:t>
+      </w:r>
+    </w:p>
+    <w:p>
+      <w:pPr>
+        <w:numPr>
+          <w:ilvl w:val="3"/>
+          <w:numId w:val="1"/>
+        </w:numPr>
+        <w:spacing w:line="360" w:lineRule="auto"/>
+        <w:ind w:left="1680" w:leftChars="0" w:hanging="420" w:firstLineChars="0"/>
+        <w:rPr>
+          <w:rFonts w:hint="default" w:ascii="Bodoni MT" w:hAnsi="Bodoni MT" w:cs="Bodoni MT"/>
+          <w:sz w:val="22"/>
+          <w:szCs w:val="22"/>
+        </w:rPr>
+      </w:pPr>
+      <w:r>
+        <w:rPr>
+          <w:rFonts w:hint="default" w:ascii="Bodoni MT" w:hAnsi="Bodoni MT" w:cs="Bodoni MT"/>
+          <w:sz w:val="22"/>
+          <w:szCs w:val="22"/>
+          <w:lang w:val="en-IN"/>
+        </w:rPr>
+        <w:t>The Inner class is defined inside a method of the Outer Class.</w:t>
+      </w:r>
+    </w:p>
+    <w:p>
+      <w:pPr>
+        <w:numPr>
+          <w:ilvl w:val="3"/>
+          <w:numId w:val="1"/>
+        </w:numPr>
+        <w:spacing w:line="360" w:lineRule="auto"/>
+        <w:ind w:left="1680" w:leftChars="0" w:hanging="420" w:firstLineChars="0"/>
+        <w:rPr>
+          <w:rFonts w:hint="default" w:ascii="Bodoni MT" w:hAnsi="Bodoni MT" w:cs="Bodoni MT"/>
+          <w:sz w:val="22"/>
+          <w:szCs w:val="22"/>
+        </w:rPr>
+      </w:pPr>
+      <w:r>
+        <w:rPr>
+          <w:rFonts w:hint="default" w:ascii="Bodoni MT" w:hAnsi="Bodoni MT" w:cs="Bodoni MT"/>
+          <w:sz w:val="22"/>
+          <w:szCs w:val="22"/>
+          <w:lang w:val="en-IN"/>
+        </w:rPr>
+        <w:t>The scope to access this Inner class is only the scope of that Method.</w:t>
+      </w:r>
+    </w:p>
+    <w:p>
+      <w:pPr>
+        <w:numPr>
+          <w:ilvl w:val="2"/>
+          <w:numId w:val="1"/>
+        </w:numPr>
+        <w:spacing w:line="360" w:lineRule="auto"/>
+        <w:ind w:left="1260" w:leftChars="0" w:hanging="420" w:firstLineChars="0"/>
+        <w:rPr>
+          <w:rFonts w:hint="default" w:ascii="Bodoni MT" w:hAnsi="Bodoni MT" w:cs="Bodoni MT"/>
+          <w:b/>
+          <w:bCs/>
+          <w:sz w:val="22"/>
+          <w:szCs w:val="22"/>
+          <w:highlight w:val="cyan"/>
+        </w:rPr>
+      </w:pPr>
+      <w:r>
+        <w:rPr>
+          <w:rFonts w:hint="default" w:ascii="Bodoni MT" w:hAnsi="Bodoni MT" w:cs="Bodoni MT"/>
+          <w:b/>
+          <w:bCs/>
+          <w:sz w:val="22"/>
+          <w:szCs w:val="22"/>
+          <w:highlight w:val="cyan"/>
+          <w:lang w:val="en-IN"/>
+        </w:rPr>
+        <w:t>Anonymous Inner Class:</w:t>
+      </w:r>
+    </w:p>
+    <w:p>
+      <w:pPr>
+        <w:numPr>
+          <w:ilvl w:val="3"/>
+          <w:numId w:val="1"/>
+        </w:numPr>
+        <w:spacing w:line="360" w:lineRule="auto"/>
+        <w:ind w:left="1680" w:leftChars="0" w:hanging="420" w:firstLineChars="0"/>
+        <w:rPr>
+          <w:rFonts w:hint="default" w:ascii="Bodoni MT" w:hAnsi="Bodoni MT" w:cs="Bodoni MT"/>
+          <w:sz w:val="22"/>
+          <w:szCs w:val="22"/>
+        </w:rPr>
+      </w:pPr>
+      <w:r>
+        <w:rPr>
+          <w:rFonts w:hint="default" w:ascii="Bodoni MT" w:hAnsi="Bodoni MT" w:cs="Bodoni MT"/>
+          <w:sz w:val="22"/>
+          <w:szCs w:val="22"/>
+          <w:lang w:val="en-IN"/>
+        </w:rPr>
+        <w:t>Its just like extending a class (either Normal or Abstract) and creating an object out of that; without creating the Class.</w:t>
+      </w:r>
+    </w:p>
+    <w:p>
+      <w:pPr>
+        <w:numPr>
+          <w:ilvl w:val="3"/>
+          <w:numId w:val="1"/>
+        </w:numPr>
+        <w:spacing w:line="360" w:lineRule="auto"/>
+        <w:ind w:left="1680" w:leftChars="0" w:hanging="420" w:firstLineChars="0"/>
+        <w:rPr>
+          <w:rFonts w:hint="default" w:ascii="Bodoni MT" w:hAnsi="Bodoni MT" w:cs="Bodoni MT"/>
+          <w:sz w:val="22"/>
+          <w:szCs w:val="22"/>
+        </w:rPr>
+      </w:pPr>
+      <w:r>
+        <w:rPr>
+          <w:rFonts w:hint="default" w:ascii="Bodoni MT" w:hAnsi="Bodoni MT" w:cs="Bodoni MT"/>
+          <w:sz w:val="22"/>
+          <w:szCs w:val="22"/>
+          <w:lang w:val="en-IN"/>
+        </w:rPr>
+        <w:t>The syntax is:</w:t>
+      </w:r>
+    </w:p>
+    <w:p>
+      <w:pPr>
+        <w:numPr>
+          <w:ilvl w:val="4"/>
+          <w:numId w:val="1"/>
+        </w:numPr>
+        <w:spacing w:line="360" w:lineRule="auto"/>
+        <w:ind w:left="2100" w:leftChars="0" w:hanging="420" w:firstLineChars="0"/>
+        <w:rPr>
+          <w:rFonts w:hint="default" w:ascii="Bodoni MT" w:hAnsi="Bodoni MT" w:cs="Bodoni MT"/>
+          <w:sz w:val="22"/>
+          <w:szCs w:val="22"/>
+        </w:rPr>
+      </w:pPr>
+      <w:r>
+        <w:rPr>
+          <w:rFonts w:hint="default" w:ascii="Bodoni MT" w:hAnsi="Bodoni MT" w:cs="Bodoni MT"/>
+          <w:b/>
+          <w:bCs/>
+          <w:sz w:val="22"/>
+          <w:szCs w:val="22"/>
+          <w:lang w:val="en-IN"/>
+        </w:rPr>
+        <w:t>ClassName</w:t>
+      </w:r>
+      <w:r>
+        <w:rPr>
+          <w:rFonts w:hint="default" w:ascii="Bodoni MT" w:hAnsi="Bodoni MT" w:cs="Bodoni MT"/>
+          <w:b/>
+          <w:bCs/>
+          <w:sz w:val="22"/>
+          <w:szCs w:val="22"/>
+          <w:lang w:val="en-IN"/>
+        </w:rPr>
+        <w:t xml:space="preserve"> </w:t>
+      </w:r>
+      <w:r>
+        <w:rPr>
+          <w:rFonts w:hint="default" w:ascii="Bodoni MT" w:hAnsi="Bodoni MT" w:cs="Bodoni MT"/>
+          <w:sz w:val="22"/>
+          <w:szCs w:val="22"/>
+          <w:lang w:val="en-IN"/>
+        </w:rPr>
+        <w:t xml:space="preserve">obj = new </w:t>
+      </w:r>
+      <w:r>
+        <w:rPr>
+          <w:rFonts w:hint="default" w:ascii="Bodoni MT" w:hAnsi="Bodoni MT" w:cs="Bodoni MT"/>
+          <w:b/>
+          <w:bCs/>
+          <w:sz w:val="22"/>
+          <w:szCs w:val="22"/>
+          <w:lang w:val="en-IN"/>
+        </w:rPr>
+        <w:t>ClassName</w:t>
+      </w:r>
+      <w:r>
+        <w:rPr>
+          <w:rFonts w:hint="default" w:ascii="Bodoni MT" w:hAnsi="Bodoni MT" w:cs="Bodoni MT"/>
+          <w:b w:val="0"/>
+          <w:bCs w:val="0"/>
+          <w:sz w:val="22"/>
+          <w:szCs w:val="22"/>
+          <w:lang w:val="en-IN"/>
+        </w:rPr>
+        <w:t>() { /* override method if want */ }</w:t>
+      </w:r>
+    </w:p>
+    <w:p>
+      <w:pPr>
+        <w:numPr>
+          <w:ilvl w:val="2"/>
+          <w:numId w:val="1"/>
+        </w:numPr>
+        <w:spacing w:line="360" w:lineRule="auto"/>
+        <w:ind w:left="1260" w:leftChars="0" w:hanging="420" w:firstLineChars="0"/>
+        <w:rPr>
+          <w:rFonts w:hint="default" w:ascii="Bodoni MT" w:hAnsi="Bodoni MT" w:cs="Bodoni MT"/>
+          <w:sz w:val="22"/>
+          <w:szCs w:val="22"/>
+          <w:highlight w:val="cyan"/>
+        </w:rPr>
+      </w:pPr>
+      <w:r>
+        <w:rPr>
+          <w:rFonts w:hint="default" w:ascii="Bodoni MT" w:hAnsi="Bodoni MT" w:cs="Bodoni MT"/>
+          <w:sz w:val="22"/>
+          <w:szCs w:val="22"/>
+          <w:highlight w:val="cyan"/>
+          <w:lang w:val="en-IN"/>
+        </w:rPr>
+        <w:t xml:space="preserve">                                                                                                                                   </w:t>
+      </w:r>
+    </w:p>
+    <w:p>
+      <w:pPr>
+        <w:numPr>
+          <w:numId w:val="0"/>
+        </w:numPr>
+        <w:spacing w:line="360" w:lineRule="auto"/>
+        <w:ind w:left="1260" w:leftChars="0"/>
+        <w:rPr>
+          <w:rFonts w:hint="default" w:ascii="Bodoni MT" w:hAnsi="Bodoni MT" w:cs="Bodoni MT"/>
+          <w:sz w:val="22"/>
+          <w:szCs w:val="22"/>
+          <w:lang w:val="en-US"/>
+        </w:rPr>
+      </w:pPr>
+    </w:p>
+    <w:p>
+      <w:pPr>
+        <w:numPr>
+          <w:ilvl w:val="0"/>
+          <w:numId w:val="1"/>
+        </w:numPr>
+        <w:spacing w:line="360" w:lineRule="auto"/>
+        <w:ind w:left="420" w:leftChars="0" w:hanging="420" w:firstLineChars="0"/>
+        <w:rPr>
+          <w:rFonts w:hint="default" w:ascii="Bodoni MT" w:hAnsi="Bodoni MT" w:cs="Bodoni MT"/>
+          <w:sz w:val="22"/>
+          <w:szCs w:val="22"/>
+        </w:rPr>
+      </w:pPr>
+      <w:r>
+        <w:rPr>
+          <w:rFonts w:hint="default" w:ascii="Bodoni MT" w:hAnsi="Bodoni MT" w:cs="Bodoni MT"/>
+          <w:b/>
+          <w:bCs/>
+          <w:sz w:val="22"/>
+          <w:szCs w:val="22"/>
+          <w:u w:val="single"/>
+          <w:lang w:val="en-US"/>
+        </w:rPr>
+        <w:t>Interface</w:t>
+      </w:r>
+      <w:r>
+        <w:rPr>
+          <w:rFonts w:hint="default" w:ascii="Bodoni MT" w:hAnsi="Bodoni MT" w:cs="Bodoni MT"/>
+          <w:b w:val="0"/>
+          <w:bCs w:val="0"/>
+          <w:sz w:val="22"/>
+          <w:szCs w:val="22"/>
+          <w:u w:val="none"/>
+          <w:lang w:val="en-US"/>
+        </w:rPr>
+        <w:t xml:space="preserve">  </w:t>
+      </w:r>
+    </w:p>
+    <w:p>
+      <w:pPr>
+        <w:numPr>
+          <w:ilvl w:val="1"/>
+          <w:numId w:val="1"/>
+        </w:numPr>
+        <w:spacing w:line="360" w:lineRule="auto"/>
+        <w:ind w:left="840" w:leftChars="0" w:hanging="420" w:firstLineChars="0"/>
+        <w:rPr>
+          <w:rFonts w:hint="default" w:ascii="Bodoni MT" w:hAnsi="Bodoni MT" w:cs="Bodoni MT"/>
+          <w:sz w:val="22"/>
+          <w:szCs w:val="22"/>
+        </w:rPr>
+      </w:pPr>
+      <w:r>
+        <w:rPr>
+          <w:rFonts w:hint="default" w:ascii="Bodoni MT" w:hAnsi="Bodoni MT" w:cs="Bodoni MT"/>
+          <w:sz w:val="22"/>
+          <w:szCs w:val="22"/>
+          <w:lang w:val="en-IN"/>
+        </w:rPr>
+        <w:t xml:space="preserve">By default the variables inside interfaces are: </w:t>
+      </w:r>
+      <w:r>
+        <w:rPr>
+          <w:rFonts w:hint="default" w:ascii="Bodoni MT" w:hAnsi="Bodoni MT" w:cs="Bodoni MT"/>
+          <w:b/>
+          <w:bCs/>
+          <w:sz w:val="22"/>
+          <w:szCs w:val="22"/>
+          <w:lang w:val="en-IN"/>
+        </w:rPr>
+        <w:t>public static final</w:t>
+      </w:r>
+      <w:r>
+        <w:rPr>
+          <w:rFonts w:hint="default" w:ascii="Bodoni MT" w:hAnsi="Bodoni MT" w:cs="Bodoni MT"/>
+          <w:b w:val="0"/>
+          <w:bCs w:val="0"/>
+          <w:sz w:val="22"/>
+          <w:szCs w:val="22"/>
+          <w:lang w:val="en-IN"/>
+        </w:rPr>
+        <w:t>.</w:t>
+      </w:r>
+    </w:p>
+    <w:p>
+      <w:pPr>
+        <w:numPr>
+          <w:ilvl w:val="2"/>
+          <w:numId w:val="1"/>
+        </w:numPr>
+        <w:spacing w:line="360" w:lineRule="auto"/>
+        <w:ind w:left="1260" w:leftChars="0" w:hanging="420" w:firstLineChars="0"/>
+        <w:rPr>
+          <w:rFonts w:hint="default" w:ascii="Bodoni MT" w:hAnsi="Bodoni MT" w:cs="Bodoni MT"/>
+          <w:sz w:val="22"/>
+          <w:szCs w:val="22"/>
+        </w:rPr>
+      </w:pPr>
+      <w:r>
+        <w:rPr>
+          <w:rFonts w:hint="default" w:ascii="Bodoni MT" w:hAnsi="Bodoni MT" w:cs="Bodoni MT"/>
+          <w:b w:val="0"/>
+          <w:bCs w:val="0"/>
+          <w:sz w:val="22"/>
+          <w:szCs w:val="22"/>
+          <w:lang w:val="en-IN"/>
+        </w:rPr>
+        <w:t>So, you need to initialize while declaring it.</w:t>
+      </w:r>
+    </w:p>
+    <w:p>
+      <w:pPr>
+        <w:numPr>
+          <w:ilvl w:val="2"/>
+          <w:numId w:val="1"/>
+        </w:numPr>
+        <w:spacing w:line="360" w:lineRule="auto"/>
+        <w:ind w:left="1260" w:leftChars="0" w:hanging="420" w:firstLineChars="0"/>
+        <w:rPr>
+          <w:rFonts w:hint="default" w:ascii="Bodoni MT" w:hAnsi="Bodoni MT" w:cs="Bodoni MT"/>
+          <w:sz w:val="22"/>
+          <w:szCs w:val="22"/>
+        </w:rPr>
+      </w:pPr>
+      <w:r>
+        <w:rPr>
+          <w:rFonts w:hint="default" w:ascii="Bodoni MT" w:hAnsi="Bodoni MT" w:cs="Bodoni MT"/>
+        </w:rPr>
+        <w:drawing>
+          <wp:inline distT="0" distB="0" distL="114300" distR="114300">
+            <wp:extent cx="4340860" cy="1038860"/>
+            <wp:effectExtent l="0" t="0" r="2540" b="2540"/>
+            <wp:docPr id="23" name="Picture 23"/>
+            <wp:cNvGraphicFramePr>
+              <a:graphicFrameLocks xmlns:a="http://schemas.openxmlformats.org/drawingml/2006/main" noChangeAspect="1"/>
+            </wp:cNvGraphicFramePr>
+            <a:graphic xmlns:a="http://schemas.openxmlformats.org/drawingml/2006/main">
+              <a:graphicData uri="http://schemas.openxmlformats.org/drawingml/2006/picture">
+                <pic:pic xmlns:pic="http://schemas.openxmlformats.org/drawingml/2006/picture">
+                  <pic:nvPicPr>
+                    <pic:cNvPr id="23" name="Picture 23"/>
+                    <pic:cNvPicPr>
+                      <a:picLocks noChangeAspect="1"/>
+                    </pic:cNvPicPr>
+                  </pic:nvPicPr>
+                  <pic:blipFill>
+                    <a:blip r:embed="rId14"/>
+                    <a:stretch>
+                      <a:fillRect/>
+                    </a:stretch>
+                  </pic:blipFill>
+                  <pic:spPr>
+                    <a:xfrm>
+                      <a:off x="0" y="0"/>
+                      <a:ext cx="4340860" cy="1038860"/>
+                    </a:xfrm>
+                    <a:prstGeom prst="rect">
+                      <a:avLst/>
+                    </a:prstGeom>
+                    <a:noFill/>
+                    <a:ln>
+                      <a:noFill/>
+                    </a:ln>
+                  </pic:spPr>
+                </pic:pic>
+              </a:graphicData>
+            </a:graphic>
+          </wp:inline>
+        </w:drawing>
+      </w:r>
+    </w:p>
+    <w:p>
+      <w:pPr>
+        <w:numPr>
+          <w:ilvl w:val="2"/>
+          <w:numId w:val="1"/>
+        </w:numPr>
+        <w:spacing w:line="360" w:lineRule="auto"/>
+        <w:ind w:left="1260" w:leftChars="0" w:hanging="420" w:firstLineChars="0"/>
+        <w:rPr>
+          <w:rFonts w:hint="default" w:ascii="Bodoni MT" w:hAnsi="Bodoni MT" w:cs="Bodoni MT"/>
+          <w:sz w:val="22"/>
+          <w:szCs w:val="22"/>
+        </w:rPr>
+      </w:pPr>
+      <w:r>
+        <w:rPr>
+          <w:rFonts w:hint="default" w:ascii="Bodoni MT" w:hAnsi="Bodoni MT" w:cs="Bodoni MT"/>
+          <w:lang w:val="en-IN"/>
+        </w:rPr>
+        <w:t>You cannot override the variables that were declared and initialized in interface.</w:t>
+      </w:r>
+    </w:p>
+    <w:p>
+      <w:pPr>
+        <w:numPr>
+          <w:ilvl w:val="3"/>
+          <w:numId w:val="1"/>
+        </w:numPr>
+        <w:spacing w:line="360" w:lineRule="auto"/>
+        <w:ind w:left="1680" w:leftChars="0" w:hanging="420" w:firstLineChars="0"/>
+        <w:rPr>
+          <w:rFonts w:hint="default" w:ascii="Bodoni MT" w:hAnsi="Bodoni MT" w:cs="Bodoni MT"/>
+          <w:sz w:val="22"/>
+          <w:szCs w:val="22"/>
+        </w:rPr>
+      </w:pPr>
+      <w:r>
+        <w:rPr>
+          <w:rFonts w:hint="default" w:ascii="Bodoni MT" w:hAnsi="Bodoni MT" w:cs="Bodoni MT"/>
+        </w:rPr>
+        <w:drawing>
+          <wp:inline distT="0" distB="0" distL="114300" distR="114300">
+            <wp:extent cx="3616960" cy="766445"/>
+            <wp:effectExtent l="0" t="0" r="2540" b="8255"/>
+            <wp:docPr id="25" name="Picture 25"/>
+            <wp:cNvGraphicFramePr>
+              <a:graphicFrameLocks xmlns:a="http://schemas.openxmlformats.org/drawingml/2006/main" noChangeAspect="1"/>
+            </wp:cNvGraphicFramePr>
+            <a:graphic xmlns:a="http://schemas.openxmlformats.org/drawingml/2006/main">
+              <a:graphicData uri="http://schemas.openxmlformats.org/drawingml/2006/picture">
+                <pic:pic xmlns:pic="http://schemas.openxmlformats.org/drawingml/2006/picture">
+                  <pic:nvPicPr>
+                    <pic:cNvPr id="25" name="Picture 25"/>
+                    <pic:cNvPicPr>
+                      <a:picLocks noChangeAspect="1"/>
+                    </pic:cNvPicPr>
+                  </pic:nvPicPr>
+                  <pic:blipFill>
+                    <a:blip r:embed="rId15"/>
+                    <a:stretch>
+                      <a:fillRect/>
+                    </a:stretch>
+                  </pic:blipFill>
+                  <pic:spPr>
+                    <a:xfrm>
+                      <a:off x="0" y="0"/>
+                      <a:ext cx="3616960" cy="766445"/>
+                    </a:xfrm>
+                    <a:prstGeom prst="rect">
+                      <a:avLst/>
+                    </a:prstGeom>
+                    <a:noFill/>
+                    <a:ln>
+                      <a:noFill/>
+                    </a:ln>
+                  </pic:spPr>
+                </pic:pic>
+              </a:graphicData>
+            </a:graphic>
+          </wp:inline>
+        </w:drawing>
+      </w:r>
+    </w:p>
+    <w:p>
+      <w:pPr>
+        <w:numPr>
+          <w:ilvl w:val="1"/>
+          <w:numId w:val="1"/>
+        </w:numPr>
+        <w:spacing w:line="360" w:lineRule="auto"/>
+        <w:ind w:left="840" w:leftChars="0" w:hanging="420" w:firstLineChars="0"/>
+        <w:rPr>
+          <w:rFonts w:hint="default" w:ascii="Bodoni MT" w:hAnsi="Bodoni MT" w:cs="Bodoni MT"/>
+          <w:sz w:val="22"/>
+          <w:szCs w:val="22"/>
+        </w:rPr>
+      </w:pPr>
+      <w:r>
+        <w:rPr>
+          <w:rFonts w:hint="default" w:ascii="Bodoni MT" w:hAnsi="Bodoni MT" w:cs="Bodoni MT"/>
+          <w:sz w:val="22"/>
+          <w:szCs w:val="22"/>
+          <w:lang w:val="en-IN"/>
+        </w:rPr>
+        <w:t xml:space="preserve">By default all the methods are </w:t>
+      </w:r>
+      <w:r>
+        <w:rPr>
+          <w:rFonts w:hint="default" w:ascii="Bodoni MT" w:hAnsi="Bodoni MT" w:cs="Bodoni MT"/>
+          <w:b/>
+          <w:bCs/>
+          <w:sz w:val="22"/>
+          <w:szCs w:val="22"/>
+          <w:lang w:val="en-IN"/>
+        </w:rPr>
+        <w:t>public abstract</w:t>
+      </w:r>
+      <w:r>
+        <w:rPr>
+          <w:rFonts w:hint="default" w:ascii="Bodoni MT" w:hAnsi="Bodoni MT" w:cs="Bodoni MT"/>
+          <w:b w:val="0"/>
+          <w:bCs w:val="0"/>
+          <w:sz w:val="22"/>
+          <w:szCs w:val="22"/>
+          <w:lang w:val="en-IN"/>
+        </w:rPr>
+        <w:t>; you don’t need to explicitly write that.</w:t>
+      </w:r>
+    </w:p>
+    <w:p>
+      <w:pPr>
+        <w:numPr>
+          <w:ilvl w:val="2"/>
+          <w:numId w:val="1"/>
+        </w:numPr>
+        <w:spacing w:line="360" w:lineRule="auto"/>
+        <w:ind w:left="1260" w:leftChars="0" w:hanging="420" w:firstLineChars="0"/>
+        <w:rPr>
+          <w:rFonts w:hint="default" w:ascii="Bodoni MT" w:hAnsi="Bodoni MT" w:cs="Bodoni MT"/>
+          <w:sz w:val="22"/>
+          <w:szCs w:val="22"/>
+        </w:rPr>
+      </w:pPr>
+      <w:r>
+        <w:rPr>
+          <w:rFonts w:hint="default" w:ascii="Bodoni MT" w:hAnsi="Bodoni MT" w:cs="Bodoni MT"/>
+        </w:rPr>
+        <w:drawing>
+          <wp:inline distT="0" distB="0" distL="114300" distR="114300">
+            <wp:extent cx="4269105" cy="720090"/>
+            <wp:effectExtent l="0" t="0" r="10795" b="3810"/>
+            <wp:docPr id="24" name="Picture 24"/>
+            <wp:cNvGraphicFramePr>
+              <a:graphicFrameLocks xmlns:a="http://schemas.openxmlformats.org/drawingml/2006/main" noChangeAspect="1"/>
+            </wp:cNvGraphicFramePr>
+            <a:graphic xmlns:a="http://schemas.openxmlformats.org/drawingml/2006/main">
+              <a:graphicData uri="http://schemas.openxmlformats.org/drawingml/2006/picture">
+                <pic:pic xmlns:pic="http://schemas.openxmlformats.org/drawingml/2006/picture">
+                  <pic:nvPicPr>
+                    <pic:cNvPr id="24" name="Picture 24"/>
+                    <pic:cNvPicPr>
+                      <a:picLocks noChangeAspect="1"/>
+                    </pic:cNvPicPr>
+                  </pic:nvPicPr>
+                  <pic:blipFill>
+                    <a:blip r:embed="rId16"/>
+                    <a:stretch>
+                      <a:fillRect/>
+                    </a:stretch>
+                  </pic:blipFill>
+                  <pic:spPr>
+                    <a:xfrm>
+                      <a:off x="0" y="0"/>
+                      <a:ext cx="4269105" cy="720090"/>
+                    </a:xfrm>
+                    <a:prstGeom prst="rect">
+                      <a:avLst/>
+                    </a:prstGeom>
+                    <a:noFill/>
+                    <a:ln>
+                      <a:noFill/>
+                    </a:ln>
+                  </pic:spPr>
+                </pic:pic>
+              </a:graphicData>
+            </a:graphic>
+          </wp:inline>
+        </w:drawing>
+      </w:r>
+    </w:p>
+    <w:p>
+      <w:pPr>
+        <w:numPr>
+          <w:ilvl w:val="1"/>
+          <w:numId w:val="1"/>
+        </w:numPr>
+        <w:spacing w:line="360" w:lineRule="auto"/>
+        <w:ind w:left="840" w:leftChars="0" w:hanging="420" w:firstLineChars="0"/>
+        <w:rPr>
+          <w:rFonts w:hint="default" w:ascii="Bodoni MT" w:hAnsi="Bodoni MT" w:cs="Bodoni MT"/>
+          <w:sz w:val="22"/>
+          <w:szCs w:val="22"/>
+        </w:rPr>
+      </w:pPr>
+      <w:r>
+        <w:rPr>
+          <w:rFonts w:hint="default" w:ascii="Bodoni MT" w:hAnsi="Bodoni MT" w:cs="Bodoni MT"/>
+          <w:b/>
+          <w:bCs/>
+          <w:sz w:val="22"/>
+          <w:szCs w:val="22"/>
+          <w:lang w:val="en-IN"/>
+        </w:rPr>
+        <w:t>implements</w:t>
+      </w:r>
+      <w:r>
+        <w:rPr>
+          <w:rFonts w:hint="default" w:ascii="Bodoni MT" w:hAnsi="Bodoni MT" w:cs="Bodoni MT"/>
+          <w:b w:val="0"/>
+          <w:bCs w:val="0"/>
+          <w:sz w:val="22"/>
+          <w:szCs w:val="22"/>
+          <w:lang w:val="en-IN"/>
+        </w:rPr>
+        <w:t xml:space="preserve"> is the keyword that is used to implement a interface to a class.</w:t>
+      </w:r>
+    </w:p>
+    <w:p>
+      <w:pPr>
+        <w:numPr>
+          <w:ilvl w:val="1"/>
+          <w:numId w:val="1"/>
+        </w:numPr>
+        <w:spacing w:line="360" w:lineRule="auto"/>
+        <w:ind w:left="840" w:leftChars="0" w:hanging="420" w:firstLineChars="0"/>
+        <w:rPr>
+          <w:rFonts w:hint="default" w:ascii="Bodoni MT" w:hAnsi="Bodoni MT" w:cs="Bodoni MT"/>
+          <w:sz w:val="22"/>
+          <w:szCs w:val="22"/>
+        </w:rPr>
+      </w:pPr>
+      <w:r>
+        <w:rPr>
+          <w:rFonts w:hint="default" w:ascii="Bodoni MT" w:hAnsi="Bodoni MT" w:cs="Bodoni MT"/>
+          <w:b w:val="0"/>
+          <w:bCs w:val="0"/>
+          <w:sz w:val="22"/>
+          <w:szCs w:val="22"/>
+          <w:lang w:val="en-IN"/>
+        </w:rPr>
+        <w:t xml:space="preserve">Unlike classes, </w:t>
+      </w:r>
+      <w:r>
+        <w:rPr>
+          <w:rFonts w:hint="default" w:ascii="Bodoni MT" w:hAnsi="Bodoni MT" w:cs="Bodoni MT"/>
+          <w:b/>
+          <w:bCs/>
+          <w:sz w:val="22"/>
+          <w:szCs w:val="22"/>
+          <w:lang w:val="en-IN"/>
+        </w:rPr>
+        <w:t xml:space="preserve">multiple implementations </w:t>
+      </w:r>
+      <w:r>
+        <w:rPr>
+          <w:rFonts w:hint="default" w:ascii="Bodoni MT" w:hAnsi="Bodoni MT" w:cs="Bodoni MT"/>
+          <w:b w:val="0"/>
+          <w:bCs w:val="0"/>
+          <w:sz w:val="22"/>
+          <w:szCs w:val="22"/>
+          <w:lang w:val="en-IN"/>
+        </w:rPr>
+        <w:t>are allowed in case of interface.</w:t>
+      </w:r>
+    </w:p>
+    <w:p>
+      <w:pPr>
+        <w:numPr>
+          <w:ilvl w:val="2"/>
+          <w:numId w:val="1"/>
+        </w:numPr>
+        <w:spacing w:line="360" w:lineRule="auto"/>
+        <w:ind w:left="1260" w:leftChars="0" w:hanging="420" w:firstLineChars="0"/>
+        <w:rPr>
+          <w:rFonts w:hint="default" w:ascii="Bodoni MT" w:hAnsi="Bodoni MT" w:cs="Bodoni MT"/>
+          <w:sz w:val="22"/>
+          <w:szCs w:val="22"/>
+        </w:rPr>
+      </w:pPr>
+      <w:r>
+        <w:rPr>
+          <w:rFonts w:hint="default" w:ascii="Bodoni MT" w:hAnsi="Bodoni MT" w:cs="Bodoni MT"/>
+        </w:rPr>
+        <w:drawing>
+          <wp:inline distT="0" distB="0" distL="114300" distR="114300">
+            <wp:extent cx="2118360" cy="572770"/>
+            <wp:effectExtent l="0" t="0" r="2540" b="11430"/>
+            <wp:docPr id="26" name="Picture 26"/>
+            <wp:cNvGraphicFramePr>
+              <a:graphicFrameLocks xmlns:a="http://schemas.openxmlformats.org/drawingml/2006/main" noChangeAspect="1"/>
+            </wp:cNvGraphicFramePr>
+            <a:graphic xmlns:a="http://schemas.openxmlformats.org/drawingml/2006/main">
+              <a:graphicData uri="http://schemas.openxmlformats.org/drawingml/2006/picture">
+                <pic:pic xmlns:pic="http://schemas.openxmlformats.org/drawingml/2006/picture">
+                  <pic:nvPicPr>
+                    <pic:cNvPr id="26" name="Picture 26"/>
+                    <pic:cNvPicPr>
+                      <a:picLocks noChangeAspect="1"/>
+                    </pic:cNvPicPr>
+                  </pic:nvPicPr>
+                  <pic:blipFill>
+                    <a:blip r:embed="rId17"/>
+                    <a:stretch>
+                      <a:fillRect/>
+                    </a:stretch>
+                  </pic:blipFill>
+                  <pic:spPr>
+                    <a:xfrm>
+                      <a:off x="0" y="0"/>
+                      <a:ext cx="2118360" cy="572770"/>
+                    </a:xfrm>
+                    <a:prstGeom prst="rect">
+                      <a:avLst/>
+                    </a:prstGeom>
+                    <a:noFill/>
+                    <a:ln>
+                      <a:noFill/>
+                    </a:ln>
+                  </pic:spPr>
+                </pic:pic>
+              </a:graphicData>
+            </a:graphic>
+          </wp:inline>
+        </w:drawing>
+      </w:r>
+      <w:r>
+        <w:rPr>
+          <w:rFonts w:hint="default" w:ascii="Bodoni MT" w:hAnsi="Bodoni MT" w:cs="Bodoni MT"/>
+          <w:lang w:val="en-IN"/>
+        </w:rPr>
+        <w:t xml:space="preserve"> (multiple implementation)</w:t>
+      </w:r>
+    </w:p>
+    <w:p>
+      <w:pPr>
+        <w:numPr>
+          <w:ilvl w:val="1"/>
+          <w:numId w:val="1"/>
+        </w:numPr>
+        <w:spacing w:line="360" w:lineRule="auto"/>
+        <w:ind w:left="840" w:leftChars="0" w:hanging="420" w:firstLineChars="0"/>
+        <w:rPr>
+          <w:rFonts w:hint="default" w:ascii="Bodoni MT" w:hAnsi="Bodoni MT" w:cs="Bodoni MT"/>
+          <w:sz w:val="22"/>
+          <w:szCs w:val="22"/>
+        </w:rPr>
+      </w:pPr>
+      <w:r>
+        <w:rPr>
+          <w:rFonts w:hint="default" w:ascii="Bodoni MT" w:hAnsi="Bodoni MT" w:cs="Bodoni MT"/>
+          <w:sz w:val="22"/>
+          <w:szCs w:val="22"/>
+          <w:lang w:val="en-IN"/>
+        </w:rPr>
+        <w:t>Interfaces can inherit another interface.</w:t>
+      </w:r>
+    </w:p>
+    <w:p>
+      <w:pPr>
+        <w:numPr>
+          <w:ilvl w:val="2"/>
+          <w:numId w:val="1"/>
+        </w:numPr>
+        <w:spacing w:line="360" w:lineRule="auto"/>
+        <w:ind w:left="1260" w:leftChars="0" w:hanging="420" w:firstLineChars="0"/>
+        <w:rPr>
+          <w:rFonts w:hint="default" w:ascii="Bodoni MT" w:hAnsi="Bodoni MT" w:cs="Bodoni MT"/>
+          <w:sz w:val="22"/>
+          <w:szCs w:val="22"/>
+        </w:rPr>
+      </w:pPr>
+      <w:r>
+        <w:rPr>
+          <w:rFonts w:hint="default" w:ascii="Bodoni MT" w:hAnsi="Bodoni MT" w:cs="Bodoni MT"/>
+          <w:sz w:val="22"/>
+          <w:szCs w:val="22"/>
+          <w:lang w:val="en-IN"/>
+        </w:rPr>
+        <w:t xml:space="preserve">In this case, </w:t>
+      </w:r>
+      <w:r>
+        <w:rPr>
+          <w:rFonts w:hint="default" w:ascii="Bodoni MT" w:hAnsi="Bodoni MT" w:cs="Bodoni MT"/>
+          <w:b/>
+          <w:bCs/>
+          <w:sz w:val="22"/>
+          <w:szCs w:val="22"/>
+          <w:lang w:val="en-IN"/>
+        </w:rPr>
+        <w:t>multiple inheritance</w:t>
+      </w:r>
+      <w:r>
+        <w:rPr>
+          <w:rFonts w:hint="default" w:ascii="Bodoni MT" w:hAnsi="Bodoni MT" w:cs="Bodoni MT"/>
+          <w:b w:val="0"/>
+          <w:bCs w:val="0"/>
+          <w:sz w:val="22"/>
+          <w:szCs w:val="22"/>
+          <w:lang w:val="en-IN"/>
+        </w:rPr>
+        <w:t xml:space="preserve"> is allowed.</w:t>
+      </w:r>
+    </w:p>
+    <w:p>
+      <w:pPr>
+        <w:numPr>
+          <w:ilvl w:val="2"/>
+          <w:numId w:val="1"/>
+        </w:numPr>
+        <w:spacing w:line="360" w:lineRule="auto"/>
+        <w:ind w:left="1260" w:leftChars="0" w:hanging="420" w:firstLineChars="0"/>
+        <w:rPr>
+          <w:rFonts w:hint="default" w:ascii="Bodoni MT" w:hAnsi="Bodoni MT" w:cs="Bodoni MT"/>
+          <w:sz w:val="22"/>
+          <w:szCs w:val="22"/>
+        </w:rPr>
+      </w:pPr>
+      <w:r>
+        <w:drawing>
+          <wp:inline distT="0" distB="0" distL="114300" distR="114300">
+            <wp:extent cx="1938020" cy="650240"/>
+            <wp:effectExtent l="0" t="0" r="5080" b="10160"/>
+            <wp:docPr id="27" name="Picture 27"/>
+            <wp:cNvGraphicFramePr>
+              <a:graphicFrameLocks xmlns:a="http://schemas.openxmlformats.org/drawingml/2006/main" noChangeAspect="1"/>
+            </wp:cNvGraphicFramePr>
+            <a:graphic xmlns:a="http://schemas.openxmlformats.org/drawingml/2006/main">
+              <a:graphicData uri="http://schemas.openxmlformats.org/drawingml/2006/picture">
+                <pic:pic xmlns:pic="http://schemas.openxmlformats.org/drawingml/2006/picture">
+                  <pic:nvPicPr>
+                    <pic:cNvPr id="27" name="Picture 27"/>
+                    <pic:cNvPicPr>
+                      <a:picLocks noChangeAspect="1"/>
+                    </pic:cNvPicPr>
+                  </pic:nvPicPr>
+                  <pic:blipFill>
+                    <a:blip r:embed="rId18"/>
+                    <a:stretch>
+                      <a:fillRect/>
+                    </a:stretch>
+                  </pic:blipFill>
+                  <pic:spPr>
+                    <a:xfrm>
+                      <a:off x="0" y="0"/>
+                      <a:ext cx="1938020" cy="650240"/>
+                    </a:xfrm>
+                    <a:prstGeom prst="rect">
+                      <a:avLst/>
+                    </a:prstGeom>
+                    <a:noFill/>
+                    <a:ln>
+                      <a:noFill/>
+                    </a:ln>
+                  </pic:spPr>
+                </pic:pic>
+              </a:graphicData>
+            </a:graphic>
+          </wp:inline>
+        </w:drawing>
+      </w:r>
+    </w:p>
+    <w:p>
+      <w:pPr>
+        <w:numPr>
+          <w:ilvl w:val="2"/>
+          <w:numId w:val="1"/>
+        </w:numPr>
+        <w:spacing w:line="360" w:lineRule="auto"/>
+        <w:ind w:left="1260" w:leftChars="0" w:hanging="420" w:firstLineChars="0"/>
+        <w:rPr>
+          <w:rFonts w:hint="default" w:ascii="Bodoni MT" w:hAnsi="Bodoni MT" w:cs="Bodoni MT"/>
+          <w:sz w:val="22"/>
+          <w:szCs w:val="22"/>
+        </w:rPr>
+      </w:pPr>
+      <w:r>
+        <w:rPr>
+          <w:rFonts w:hint="default" w:ascii="Bodoni MT"/>
+          <w:lang w:val="en-IN"/>
+        </w:rPr>
+        <w:t xml:space="preserve">But the class which implements </w:t>
+      </w:r>
+      <w:r>
+        <w:rPr>
+          <w:rFonts w:hint="default" w:ascii="Bodoni MT"/>
+          <w:b/>
+          <w:bCs/>
+          <w:lang w:val="en-IN"/>
+        </w:rPr>
+        <w:t>Y</w:t>
+      </w:r>
+      <w:r>
+        <w:rPr>
+          <w:rFonts w:hint="default" w:ascii="Bodoni MT"/>
+          <w:b w:val="0"/>
+          <w:bCs w:val="0"/>
+          <w:lang w:val="en-IN"/>
+        </w:rPr>
+        <w:t xml:space="preserve">, has to override all the methods mentioned in interfaces </w:t>
+      </w:r>
+      <w:r>
+        <w:rPr>
+          <w:rFonts w:hint="default" w:ascii="Bodoni MT"/>
+          <w:b/>
+          <w:bCs/>
+          <w:lang w:val="en-IN"/>
+        </w:rPr>
+        <w:t>X</w:t>
+      </w:r>
+      <w:r>
+        <w:rPr>
+          <w:rFonts w:hint="default" w:ascii="Bodoni MT"/>
+          <w:b w:val="0"/>
+          <w:bCs w:val="0"/>
+          <w:lang w:val="en-IN"/>
+        </w:rPr>
+        <w:t xml:space="preserve"> and </w:t>
+      </w:r>
+      <w:r>
+        <w:rPr>
+          <w:rFonts w:hint="default" w:ascii="Bodoni MT"/>
+          <w:b/>
+          <w:bCs/>
+          <w:lang w:val="en-IN"/>
+        </w:rPr>
+        <w:t>A</w:t>
+      </w:r>
+      <w:r>
+        <w:rPr>
+          <w:rFonts w:hint="default" w:ascii="Bodoni MT"/>
+          <w:b w:val="0"/>
+          <w:bCs w:val="0"/>
+          <w:lang w:val="en-IN"/>
+        </w:rPr>
+        <w:t>.</w:t>
+      </w:r>
+    </w:p>
+    <w:p>
+      <w:pPr>
+        <w:numPr>
+          <w:ilvl w:val="1"/>
+          <w:numId w:val="1"/>
+        </w:numPr>
+        <w:spacing w:line="360" w:lineRule="auto"/>
+        <w:ind w:left="840" w:leftChars="0" w:hanging="420" w:firstLineChars="0"/>
+        <w:rPr>
+          <w:rFonts w:hint="default" w:ascii="Bodoni MT" w:hAnsi="Bodoni MT" w:cs="Bodoni MT"/>
+          <w:sz w:val="22"/>
+          <w:szCs w:val="22"/>
+        </w:rPr>
+      </w:pPr>
+      <w:r>
+        <w:rPr>
+          <w:rFonts w:hint="default" w:ascii="Bodoni MT"/>
+          <w:b w:val="0"/>
+          <w:bCs w:val="0"/>
+          <w:lang w:val="en-IN"/>
+        </w:rPr>
+        <w:t>NOTE:</w:t>
+      </w:r>
+    </w:p>
+    <w:p>
+      <w:pPr>
+        <w:numPr>
+          <w:ilvl w:val="2"/>
+          <w:numId w:val="1"/>
+        </w:numPr>
+        <w:spacing w:line="360" w:lineRule="auto"/>
+        <w:ind w:left="1260" w:leftChars="0" w:hanging="420" w:firstLineChars="0"/>
+        <w:rPr>
           <w:rFonts w:hint="default" w:ascii="Bodoni MT" w:hAnsi="Bodoni MT"/>
           <w:sz w:val="22"/>
           <w:szCs w:val="22"/>
-          <w:lang w:val="en-IN"/>
-        </w:rPr>
-        <w:t xml:space="preserve">⇒Inner class’s static variable </w:t>
-      </w:r>
-    </w:p>
-    <w:p>
-      <w:pPr>
-        <w:numPr>
-          <w:ilvl w:val="4"/>
-          <w:numId w:val="1"/>
-        </w:numPr>
-        <w:spacing w:line="360" w:lineRule="auto"/>
-        <w:ind w:left="2100" w:leftChars="0" w:hanging="420" w:firstLineChars="0"/>
-        <w:rPr>
-          <w:rFonts w:hint="default" w:ascii="Bodoni MT" w:hAnsi="Bodoni MT" w:cs="Bodoni MT"/>
-          <w:sz w:val="22"/>
-          <w:szCs w:val="22"/>
-        </w:rPr>
-      </w:pPr>
-      <w:r>
-        <w:rPr>
-          <w:rFonts w:hint="default" w:ascii="Bodoni MT" w:hAnsi="Bodoni MT" w:cs="Bodoni MT"/>
-          <w:sz w:val="22"/>
-          <w:szCs w:val="22"/>
-          <w:lang w:val="en-IN"/>
-        </w:rPr>
-        <w:t xml:space="preserve">Outer.val   </w:t>
-      </w:r>
+        </w:rPr>
+      </w:pPr>
       <w:r>
         <w:rPr>
           <w:rFonts w:hint="default" w:ascii="Bodoni MT" w:hAnsi="Bodoni MT"/>
           <w:sz w:val="22"/>
           <w:szCs w:val="22"/>
-          <w:lang w:val="en-IN"/>
-        </w:rPr>
-        <w:t>⇒ Outer class’s static variable</w:t>
-      </w:r>
-    </w:p>
-    <w:p>
-      <w:pPr>
-        <w:numPr>
-          <w:ilvl w:val="2"/>
-          <w:numId w:val="1"/>
-        </w:numPr>
-        <w:spacing w:line="360" w:lineRule="auto"/>
-        <w:ind w:left="1260" w:leftChars="0" w:hanging="420" w:firstLineChars="0"/>
-        <w:rPr>
-          <w:rFonts w:hint="default" w:ascii="Bodoni MT" w:hAnsi="Bodoni MT" w:cs="Bodoni MT"/>
-          <w:b/>
-          <w:bCs/>
-          <w:sz w:val="22"/>
-          <w:szCs w:val="22"/>
-        </w:rPr>
-      </w:pPr>
-      <w:r>
+        </w:rPr>
+        <w:t>Interfaces cannot have constructors (because they can’t be instantiated).</w:t>
+      </w:r>
+    </w:p>
+    <w:p>
+      <w:pPr>
+        <w:numPr>
+          <w:ilvl w:val="2"/>
+          <w:numId w:val="1"/>
+        </w:numPr>
+        <w:spacing w:line="360" w:lineRule="auto"/>
+        <w:ind w:left="1260" w:leftChars="0" w:hanging="420" w:firstLineChars="0"/>
         <w:rPr>
           <w:rFonts w:hint="default" w:ascii="Bodoni MT" w:hAnsi="Bodoni MT"/>
-          <w:b/>
-          <w:bCs/>
-          <w:sz w:val="22"/>
-          <w:szCs w:val="22"/>
-          <w:lang w:val="en-IN"/>
-        </w:rPr>
-        <w:t>Local Inner Class:</w:t>
+          <w:sz w:val="22"/>
+          <w:szCs w:val="22"/>
+        </w:rPr>
+      </w:pPr>
+      <w:r>
+        <w:rPr>
+          <w:rFonts w:hint="default" w:ascii="Bodoni MT" w:hAnsi="Bodoni MT"/>
+          <w:sz w:val="22"/>
+          <w:szCs w:val="22"/>
+        </w:rPr>
+        <w:t>But you can create a reference of an interface type pointing to a class object.</w:t>
+      </w:r>
+    </w:p>
+    <w:p>
+      <w:pPr>
+        <w:numPr>
+          <w:ilvl w:val="2"/>
+          <w:numId w:val="1"/>
+        </w:numPr>
+        <w:spacing w:line="360" w:lineRule="auto"/>
+        <w:ind w:left="1260" w:leftChars="0" w:hanging="420" w:firstLineChars="0"/>
+        <w:rPr>
+          <w:rFonts w:hint="default" w:ascii="Bodoni MT" w:hAnsi="Bodoni MT" w:cs="Bodoni MT"/>
+          <w:sz w:val="22"/>
+          <w:szCs w:val="22"/>
+        </w:rPr>
+      </w:pPr>
+      <w:r>
+        <w:rPr>
+          <w:rFonts w:hint="default" w:ascii="Bodoni MT" w:hAnsi="Bodoni MT"/>
+          <w:sz w:val="22"/>
+          <w:szCs w:val="22"/>
+        </w:rPr>
+        <w:t>Interfaces are used to achieve abstraction and multiple inheritance in Java.</w:t>
+      </w:r>
+    </w:p>
+    <w:p>
+      <w:pPr>
+        <w:numPr>
+          <w:ilvl w:val="1"/>
+          <w:numId w:val="1"/>
+        </w:numPr>
+        <w:spacing w:line="360" w:lineRule="auto"/>
+        <w:ind w:left="840" w:leftChars="0" w:hanging="420" w:firstLineChars="0"/>
+        <w:rPr>
+          <w:rFonts w:hint="default" w:ascii="Bodoni MT" w:hAnsi="Bodoni MT" w:cs="Bodoni MT"/>
+          <w:sz w:val="22"/>
+          <w:szCs w:val="22"/>
+        </w:rPr>
+      </w:pPr>
+      <w:r>
+        <w:drawing>
+          <wp:inline distT="0" distB="0" distL="114300" distR="114300">
+            <wp:extent cx="4085590" cy="5194935"/>
+            <wp:effectExtent l="0" t="0" r="3810" b="12065"/>
+            <wp:docPr id="28" name="Picture 28"/>
+            <wp:cNvGraphicFramePr>
+              <a:graphicFrameLocks xmlns:a="http://schemas.openxmlformats.org/drawingml/2006/main" noChangeAspect="1"/>
+            </wp:cNvGraphicFramePr>
+            <a:graphic xmlns:a="http://schemas.openxmlformats.org/drawingml/2006/main">
+              <a:graphicData uri="http://schemas.openxmlformats.org/drawingml/2006/picture">
+                <pic:pic xmlns:pic="http://schemas.openxmlformats.org/drawingml/2006/picture">
+                  <pic:nvPicPr>
+                    <pic:cNvPr id="28" name="Picture 28"/>
+                    <pic:cNvPicPr>
+                      <a:picLocks noChangeAspect="1"/>
+                    </pic:cNvPicPr>
+                  </pic:nvPicPr>
+                  <pic:blipFill>
+                    <a:blip r:embed="rId19"/>
+                    <a:stretch>
+                      <a:fillRect/>
+                    </a:stretch>
+                  </pic:blipFill>
+                  <pic:spPr>
+                    <a:xfrm>
+                      <a:off x="0" y="0"/>
+                      <a:ext cx="4085590" cy="5194935"/>
+                    </a:xfrm>
+                    <a:prstGeom prst="rect">
+                      <a:avLst/>
+                    </a:prstGeom>
+                    <a:noFill/>
+                    <a:ln>
+                      <a:noFill/>
+                    </a:ln>
+                  </pic:spPr>
+                </pic:pic>
+              </a:graphicData>
+            </a:graphic>
+          </wp:inline>
+        </w:drawing>
+      </w:r>
+    </w:p>
+    <w:p>
+      <w:pPr>
+        <w:numPr>
+          <w:ilvl w:val="2"/>
+          <w:numId w:val="1"/>
+        </w:numPr>
+        <w:spacing w:line="360" w:lineRule="auto"/>
+        <w:ind w:left="1260" w:leftChars="0" w:hanging="420" w:firstLineChars="0"/>
+        <w:rPr>
+          <w:rFonts w:hint="default" w:ascii="Bodoni MT" w:hAnsi="Bodoni MT" w:cs="Bodoni MT"/>
+          <w:sz w:val="22"/>
+          <w:szCs w:val="22"/>
+        </w:rPr>
+      </w:pPr>
+      <w:r>
+        <w:rPr>
+          <w:rFonts w:hint="default" w:ascii="Bodoni MT" w:hAnsi="Bodoni MT" w:cs="Bodoni MT"/>
+          <w:sz w:val="22"/>
+          <w:szCs w:val="22"/>
+          <w:lang w:val="en-IN"/>
+        </w:rPr>
+        <w:t>In case of implementing 2 interfaces, creating object of one interface type and calling the method mentioned in the other interface will not be possible.</w:t>
+      </w:r>
+    </w:p>
+    <w:p>
+      <w:pPr>
+        <w:numPr>
+          <w:ilvl w:val="2"/>
+          <w:numId w:val="1"/>
+        </w:numPr>
+        <w:spacing w:line="360" w:lineRule="auto"/>
+        <w:ind w:left="1260" w:leftChars="0" w:hanging="420" w:firstLineChars="0"/>
+        <w:rPr>
+          <w:rFonts w:hint="default" w:ascii="Bodoni MT" w:hAnsi="Bodoni MT" w:cs="Bodoni MT"/>
+          <w:sz w:val="22"/>
+          <w:szCs w:val="22"/>
+        </w:rPr>
+      </w:pPr>
+      <w:r>
+        <w:rPr>
+          <w:rFonts w:hint="default" w:ascii="Bodoni MT" w:hAnsi="Bodoni MT" w:cs="Bodoni MT"/>
+          <w:sz w:val="22"/>
+          <w:szCs w:val="22"/>
+          <w:lang w:val="en-IN"/>
+        </w:rPr>
+        <w:t>We had seen this during Upcasting and Downcasting.</w:t>
+      </w:r>
+    </w:p>
+    <w:p>
+      <w:pPr>
+        <w:numPr>
+          <w:ilvl w:val="0"/>
+          <w:numId w:val="1"/>
+        </w:numPr>
+        <w:spacing w:line="360" w:lineRule="auto"/>
+        <w:ind w:left="420" w:leftChars="0" w:hanging="420" w:firstLineChars="0"/>
+        <w:rPr>
+          <w:rFonts w:hint="default" w:ascii="Bodoni MT" w:hAnsi="Bodoni MT" w:cs="Bodoni MT"/>
+          <w:sz w:val="22"/>
+          <w:szCs w:val="22"/>
+        </w:rPr>
+      </w:pPr>
+      <w:r>
+        <w:rPr>
+          <w:rFonts w:hint="default" w:ascii="Bodoni MT" w:hAnsi="Bodoni MT" w:cs="Bodoni MT"/>
+          <w:b/>
+          <w:bCs/>
+          <w:sz w:val="22"/>
+          <w:szCs w:val="22"/>
+          <w:u w:val="single"/>
+          <w:lang w:val="en-IN"/>
+        </w:rPr>
+        <w:t>Need of Interface</w:t>
+      </w:r>
+      <w:r>
+        <w:rPr>
+          <w:rFonts w:hint="default" w:ascii="Bodoni MT" w:hAnsi="Bodoni MT" w:cs="Bodoni MT"/>
+          <w:sz w:val="22"/>
+          <w:szCs w:val="22"/>
+          <w:lang w:val="en-IN"/>
+        </w:rPr>
+        <w:t xml:space="preserve">    </w:t>
+      </w:r>
+    </w:p>
+    <w:p>
+      <w:pPr>
+        <w:numPr>
+          <w:ilvl w:val="1"/>
+          <w:numId w:val="1"/>
+        </w:numPr>
+        <w:spacing w:line="360" w:lineRule="auto"/>
+        <w:ind w:left="840" w:leftChars="0" w:hanging="420" w:firstLineChars="0"/>
+        <w:rPr>
+          <w:rFonts w:hint="default" w:ascii="Bodoni MT" w:hAnsi="Bodoni MT" w:cs="Bodoni MT"/>
+          <w:sz w:val="22"/>
+          <w:szCs w:val="22"/>
+        </w:rPr>
+      </w:pPr>
+      <w:r>
+        <w:rPr>
+          <w:rFonts w:hint="default" w:ascii="Bodoni MT" w:hAnsi="Bodoni MT" w:cs="Bodoni MT"/>
+          <w:sz w:val="22"/>
+          <w:szCs w:val="22"/>
+          <w:lang w:val="en-IN"/>
+        </w:rPr>
+        <w:t>You can see the below example code.</w:t>
+      </w:r>
+    </w:p>
+    <w:p>
+      <w:pPr>
+        <w:numPr>
+          <w:ilvl w:val="1"/>
+          <w:numId w:val="1"/>
+        </w:numPr>
+        <w:spacing w:line="360" w:lineRule="auto"/>
+        <w:ind w:left="840" w:leftChars="0" w:hanging="420" w:firstLineChars="0"/>
+        <w:rPr>
+          <w:rFonts w:hint="default" w:ascii="Bodoni MT" w:hAnsi="Bodoni MT" w:cs="Bodoni MT"/>
+          <w:sz w:val="22"/>
+          <w:szCs w:val="22"/>
+        </w:rPr>
+      </w:pPr>
+      <w:r>
+        <w:rPr>
+          <w:rFonts w:hint="default" w:ascii="Bodoni MT" w:hAnsi="Bodoni MT" w:cs="Bodoni MT"/>
+          <w:sz w:val="22"/>
+          <w:szCs w:val="22"/>
+          <w:lang w:val="en-IN"/>
+        </w:rPr>
+        <w:t xml:space="preserve">Here if we didn’t have implemented an interface, only </w:t>
+      </w:r>
+      <w:r>
+        <w:rPr>
+          <w:rFonts w:hint="default" w:ascii="Bodoni MT" w:hAnsi="Bodoni MT" w:cs="Bodoni MT"/>
+          <w:b/>
+          <w:bCs/>
+          <w:sz w:val="22"/>
+          <w:szCs w:val="22"/>
+          <w:lang w:val="en-IN"/>
+        </w:rPr>
+        <w:t>Laptop</w:t>
+      </w:r>
+      <w:r>
+        <w:rPr>
+          <w:rFonts w:hint="default" w:ascii="Bodoni MT" w:hAnsi="Bodoni MT" w:cs="Bodoni MT"/>
+          <w:b w:val="0"/>
+          <w:bCs w:val="0"/>
+          <w:sz w:val="22"/>
+          <w:szCs w:val="22"/>
+          <w:lang w:val="en-IN"/>
+        </w:rPr>
+        <w:t xml:space="preserve"> or </w:t>
+      </w:r>
+      <w:r>
+        <w:rPr>
+          <w:rFonts w:hint="default" w:ascii="Bodoni MT" w:hAnsi="Bodoni MT" w:cs="Bodoni MT"/>
+          <w:b/>
+          <w:bCs/>
+          <w:sz w:val="22"/>
+          <w:szCs w:val="22"/>
+          <w:lang w:val="en-IN"/>
+        </w:rPr>
+        <w:t>Desktop</w:t>
+      </w:r>
+      <w:r>
+        <w:rPr>
+          <w:rFonts w:hint="default" w:ascii="Bodoni MT" w:hAnsi="Bodoni MT" w:cs="Bodoni MT"/>
+          <w:b w:val="0"/>
+          <w:bCs w:val="0"/>
+          <w:sz w:val="22"/>
+          <w:szCs w:val="22"/>
+          <w:lang w:val="en-IN"/>
+        </w:rPr>
+        <w:t xml:space="preserve"> type of objects would have been acceptable inside the </w:t>
+      </w:r>
+      <w:r>
+        <w:rPr>
+          <w:rFonts w:hint="default" w:ascii="Bodoni MT" w:hAnsi="Bodoni MT" w:cs="Bodoni MT"/>
+          <w:b/>
+          <w:bCs/>
+          <w:sz w:val="22"/>
+          <w:szCs w:val="22"/>
+          <w:lang w:val="en-IN"/>
+        </w:rPr>
+        <w:t>codeApplication</w:t>
+      </w:r>
+      <w:r>
+        <w:rPr>
+          <w:rFonts w:hint="default" w:ascii="Bodoni MT" w:hAnsi="Bodoni MT" w:cs="Bodoni MT"/>
+          <w:b w:val="0"/>
+          <w:bCs w:val="0"/>
+          <w:sz w:val="22"/>
+          <w:szCs w:val="22"/>
+          <w:lang w:val="en-IN"/>
+        </w:rPr>
+        <w:t xml:space="preserve"> method of </w:t>
+      </w:r>
+      <w:r>
+        <w:rPr>
+          <w:rFonts w:hint="default" w:ascii="Bodoni MT" w:hAnsi="Bodoni MT" w:cs="Bodoni MT"/>
+          <w:b/>
+          <w:bCs/>
+          <w:sz w:val="22"/>
+          <w:szCs w:val="22"/>
+          <w:lang w:val="en-IN"/>
+        </w:rPr>
+        <w:t>Developer</w:t>
+      </w:r>
+      <w:r>
+        <w:rPr>
+          <w:rFonts w:hint="default" w:ascii="Bodoni MT" w:hAnsi="Bodoni MT" w:cs="Bodoni MT"/>
+          <w:b w:val="0"/>
+          <w:bCs w:val="0"/>
+          <w:sz w:val="22"/>
+          <w:szCs w:val="22"/>
+          <w:lang w:val="en-IN"/>
+        </w:rPr>
+        <w:t xml:space="preserve"> class.</w:t>
+      </w:r>
+    </w:p>
+    <w:p>
+      <w:pPr>
+        <w:numPr>
+          <w:ilvl w:val="1"/>
+          <w:numId w:val="1"/>
+        </w:numPr>
+        <w:spacing w:line="360" w:lineRule="auto"/>
+        <w:ind w:left="840" w:leftChars="0" w:hanging="420" w:firstLineChars="0"/>
+        <w:rPr>
+          <w:rFonts w:hint="default" w:ascii="Bodoni MT" w:hAnsi="Bodoni MT" w:cs="Bodoni MT"/>
+          <w:sz w:val="22"/>
+          <w:szCs w:val="22"/>
+        </w:rPr>
+      </w:pPr>
+      <w:r>
+        <w:rPr>
+          <w:rFonts w:hint="default" w:ascii="Bodoni MT" w:hAnsi="Bodoni MT" w:cs="Bodoni MT"/>
+          <w:b w:val="0"/>
+          <w:bCs w:val="0"/>
+          <w:sz w:val="22"/>
+          <w:szCs w:val="22"/>
+          <w:lang w:val="en-IN"/>
+        </w:rPr>
+        <w:t xml:space="preserve">Now we can think, instead of interface, </w:t>
+      </w:r>
+      <w:r>
+        <w:rPr>
+          <w:rFonts w:hint="default" w:ascii="Bodoni MT" w:hAnsi="Bodoni MT" w:cs="Bodoni MT"/>
+          <w:b/>
+          <w:bCs/>
+          <w:sz w:val="22"/>
+          <w:szCs w:val="22"/>
+          <w:lang w:val="en-IN"/>
+        </w:rPr>
+        <w:t>abstract class</w:t>
+      </w:r>
+      <w:r>
+        <w:rPr>
+          <w:rFonts w:hint="default" w:ascii="Bodoni MT" w:hAnsi="Bodoni MT" w:cs="Bodoni MT"/>
+          <w:b w:val="0"/>
+          <w:bCs w:val="0"/>
+          <w:sz w:val="22"/>
+          <w:szCs w:val="22"/>
+          <w:lang w:val="en-IN"/>
+        </w:rPr>
+        <w:t xml:space="preserve"> can also be used;</w:t>
+      </w:r>
+    </w:p>
+    <w:p>
+      <w:pPr>
+        <w:numPr>
+          <w:ilvl w:val="1"/>
+          <w:numId w:val="1"/>
+        </w:numPr>
+        <w:spacing w:line="360" w:lineRule="auto"/>
+        <w:ind w:left="840" w:leftChars="0" w:hanging="420" w:firstLineChars="0"/>
+        <w:rPr>
+          <w:rFonts w:hint="default" w:ascii="Bodoni MT" w:hAnsi="Bodoni MT" w:cs="Bodoni MT"/>
+          <w:sz w:val="22"/>
+          <w:szCs w:val="22"/>
+        </w:rPr>
+      </w:pPr>
+      <w:r>
+        <w:rPr>
+          <w:rFonts w:hint="default" w:ascii="Bodoni MT" w:hAnsi="Bodoni MT" w:cs="Bodoni MT"/>
+          <w:b w:val="0"/>
+          <w:bCs w:val="0"/>
+          <w:sz w:val="22"/>
+          <w:szCs w:val="22"/>
+          <w:lang w:val="en-IN"/>
+        </w:rPr>
+        <w:t>But, just to write a abstract method, why to create an abstract class.</w:t>
+      </w:r>
+    </w:p>
+    <w:p>
+      <w:pPr>
+        <w:numPr>
+          <w:ilvl w:val="1"/>
+          <w:numId w:val="1"/>
+        </w:numPr>
+        <w:spacing w:line="360" w:lineRule="auto"/>
+        <w:ind w:left="840" w:leftChars="0" w:hanging="420" w:firstLineChars="0"/>
+        <w:rPr>
+          <w:rFonts w:hint="default" w:ascii="Bodoni MT" w:hAnsi="Bodoni MT" w:cs="Bodoni MT"/>
+          <w:sz w:val="22"/>
+          <w:szCs w:val="22"/>
+        </w:rPr>
+      </w:pPr>
+      <w:r>
+        <w:rPr>
+          <w:rFonts w:hint="default" w:ascii="Bodoni MT" w:hAnsi="Bodoni MT" w:cs="Bodoni MT"/>
+          <w:b w:val="0"/>
+          <w:bCs w:val="0"/>
+          <w:sz w:val="22"/>
+          <w:szCs w:val="22"/>
+          <w:lang w:val="en-IN"/>
+        </w:rPr>
+        <w:t>Interface is here simple and doing all the required things.</w:t>
+      </w:r>
+    </w:p>
+    <w:p>
+      <w:pPr>
+        <w:numPr>
+          <w:ilvl w:val="1"/>
+          <w:numId w:val="1"/>
+        </w:numPr>
+        <w:spacing w:line="360" w:lineRule="auto"/>
+        <w:ind w:left="840" w:leftChars="0" w:hanging="420" w:firstLineChars="0"/>
+        <w:rPr>
+          <w:rFonts w:hint="default" w:ascii="Bodoni MT" w:hAnsi="Bodoni MT" w:cs="Bodoni MT"/>
+          <w:sz w:val="22"/>
+          <w:szCs w:val="22"/>
+        </w:rPr>
+      </w:pPr>
+      <w:r>
+        <w:drawing>
+          <wp:inline distT="0" distB="0" distL="114300" distR="114300">
+            <wp:extent cx="3714115" cy="5424805"/>
+            <wp:effectExtent l="0" t="0" r="6985" b="10795"/>
+            <wp:docPr id="29" name="Picture 29"/>
+            <wp:cNvGraphicFramePr>
+              <a:graphicFrameLocks xmlns:a="http://schemas.openxmlformats.org/drawingml/2006/main" noChangeAspect="1"/>
+            </wp:cNvGraphicFramePr>
+            <a:graphic xmlns:a="http://schemas.openxmlformats.org/drawingml/2006/main">
+              <a:graphicData uri="http://schemas.openxmlformats.org/drawingml/2006/picture">
+                <pic:pic xmlns:pic="http://schemas.openxmlformats.org/drawingml/2006/picture">
+                  <pic:nvPicPr>
+                    <pic:cNvPr id="29" name="Picture 29"/>
+                    <pic:cNvPicPr>
+                      <a:picLocks noChangeAspect="1"/>
+                    </pic:cNvPicPr>
+                  </pic:nvPicPr>
+                  <pic:blipFill>
+                    <a:blip r:embed="rId20"/>
+                    <a:stretch>
+                      <a:fillRect/>
+                    </a:stretch>
+                  </pic:blipFill>
+                  <pic:spPr>
+                    <a:xfrm>
+                      <a:off x="0" y="0"/>
+                      <a:ext cx="3714115" cy="5424805"/>
+                    </a:xfrm>
+                    <a:prstGeom prst="rect">
+                      <a:avLst/>
+                    </a:prstGeom>
+                    <a:noFill/>
+                    <a:ln>
+                      <a:noFill/>
+                    </a:ln>
+                  </pic:spPr>
+                </pic:pic>
+              </a:graphicData>
+            </a:graphic>
+          </wp:inline>
+        </w:drawing>
+      </w:r>
+    </w:p>
+    <w:p>
+      <w:pPr>
+        <w:numPr>
+          <w:ilvl w:val="0"/>
+          <w:numId w:val="1"/>
+        </w:numPr>
+        <w:spacing w:line="360" w:lineRule="auto"/>
+        <w:ind w:left="420" w:leftChars="0" w:hanging="420" w:firstLineChars="0"/>
+        <w:rPr>
+          <w:rFonts w:hint="default" w:ascii="Bodoni MT" w:hAnsi="Bodoni MT" w:cs="Bodoni MT"/>
+          <w:sz w:val="22"/>
+          <w:szCs w:val="22"/>
+        </w:rPr>
+      </w:pPr>
+      <w:r>
+        <w:rPr>
+          <w:rFonts w:hint="default" w:ascii="Bodoni MT" w:hAnsi="Bodoni MT" w:cs="Bodoni MT"/>
+          <w:b/>
+          <w:bCs/>
+          <w:sz w:val="22"/>
+          <w:szCs w:val="22"/>
+          <w:u w:val="single"/>
+          <w:lang w:val="en-IN"/>
+        </w:rPr>
+        <w:t>Enum</w:t>
+      </w:r>
+      <w:r>
+        <w:rPr>
+          <w:rFonts w:hint="default" w:ascii="Bodoni MT" w:hAnsi="Bodoni MT" w:cs="Bodoni MT"/>
+          <w:sz w:val="22"/>
+          <w:szCs w:val="22"/>
+          <w:lang w:val="en-IN"/>
+        </w:rPr>
+        <w:t xml:space="preserve">  </w:t>
+      </w:r>
+    </w:p>
+    <w:p>
+      <w:pPr>
+        <w:numPr>
+          <w:ilvl w:val="1"/>
+          <w:numId w:val="1"/>
+        </w:numPr>
+        <w:spacing w:line="360" w:lineRule="auto"/>
+        <w:ind w:left="840" w:leftChars="0" w:hanging="420" w:firstLineChars="0"/>
+        <w:rPr>
+          <w:rFonts w:hint="default" w:ascii="Bodoni MT" w:hAnsi="Bodoni MT" w:cs="Bodoni MT"/>
+          <w:sz w:val="22"/>
+          <w:szCs w:val="22"/>
+        </w:rPr>
+      </w:pPr>
+      <w:r>
+        <w:rPr>
+          <w:rFonts w:hint="default" w:ascii="Bodoni MT" w:hAnsi="Bodoni MT" w:cs="Bodoni MT"/>
+          <w:sz w:val="22"/>
+          <w:szCs w:val="22"/>
+          <w:lang w:val="en-IN"/>
+        </w:rPr>
+        <w:t>enum is a special type of class in Java (its not same as Class; but similar).</w:t>
+      </w:r>
+    </w:p>
+    <w:p>
+      <w:pPr>
+        <w:numPr>
+          <w:ilvl w:val="1"/>
+          <w:numId w:val="1"/>
+        </w:numPr>
+        <w:spacing w:line="360" w:lineRule="auto"/>
+        <w:ind w:left="840" w:leftChars="0" w:hanging="420" w:firstLineChars="0"/>
+        <w:rPr>
+          <w:rFonts w:hint="default" w:ascii="Bodoni MT" w:hAnsi="Bodoni MT" w:cs="Bodoni MT"/>
+          <w:sz w:val="22"/>
+          <w:szCs w:val="22"/>
+        </w:rPr>
+      </w:pPr>
+      <w:r>
+        <w:rPr>
+          <w:rFonts w:hint="default" w:ascii="Bodoni MT" w:hAnsi="Bodoni MT" w:cs="Bodoni MT"/>
+          <w:sz w:val="22"/>
+          <w:szCs w:val="22"/>
+          <w:lang w:val="en-IN"/>
+        </w:rPr>
+        <w:t xml:space="preserve">It’s a </w:t>
+      </w:r>
+      <w:r>
+        <w:rPr>
+          <w:rFonts w:hint="default" w:ascii="Bodoni MT" w:hAnsi="Bodoni MT" w:cs="Bodoni MT"/>
+          <w:b/>
+          <w:bCs/>
+          <w:sz w:val="22"/>
+          <w:szCs w:val="22"/>
+          <w:lang w:val="en-IN"/>
+        </w:rPr>
+        <w:t>final class</w:t>
+      </w:r>
+      <w:r>
+        <w:rPr>
+          <w:rFonts w:hint="default" w:ascii="Bodoni MT" w:hAnsi="Bodoni MT" w:cs="Bodoni MT"/>
+          <w:b w:val="0"/>
+          <w:bCs w:val="0"/>
+          <w:sz w:val="22"/>
+          <w:szCs w:val="22"/>
+          <w:lang w:val="en-IN"/>
+        </w:rPr>
+        <w:t xml:space="preserve"> which cannot be inherited by any other class.</w:t>
+      </w:r>
+    </w:p>
+    <w:p>
+      <w:pPr>
+        <w:numPr>
+          <w:ilvl w:val="1"/>
+          <w:numId w:val="1"/>
+        </w:numPr>
+        <w:spacing w:line="360" w:lineRule="auto"/>
+        <w:ind w:left="840" w:leftChars="0" w:hanging="420" w:firstLineChars="0"/>
+        <w:rPr>
+          <w:rFonts w:hint="default" w:ascii="Bodoni MT" w:hAnsi="Bodoni MT" w:cs="Bodoni MT"/>
+          <w:sz w:val="22"/>
+          <w:szCs w:val="22"/>
+        </w:rPr>
+      </w:pPr>
+      <w:r>
+        <w:drawing>
+          <wp:inline distT="0" distB="0" distL="114300" distR="114300">
+            <wp:extent cx="4480560" cy="2512695"/>
+            <wp:effectExtent l="0" t="0" r="2540" b="1905"/>
+            <wp:docPr id="30" name="Picture 30"/>
+            <wp:cNvGraphicFramePr>
+              <a:graphicFrameLocks xmlns:a="http://schemas.openxmlformats.org/drawingml/2006/main" noChangeAspect="1"/>
+            </wp:cNvGraphicFramePr>
+            <a:graphic xmlns:a="http://schemas.openxmlformats.org/drawingml/2006/main">
+              <a:graphicData uri="http://schemas.openxmlformats.org/drawingml/2006/picture">
+                <pic:pic xmlns:pic="http://schemas.openxmlformats.org/drawingml/2006/picture">
+                  <pic:nvPicPr>
+                    <pic:cNvPr id="30" name="Picture 30"/>
+                    <pic:cNvPicPr>
+                      <a:picLocks noChangeAspect="1"/>
+                    </pic:cNvPicPr>
+                  </pic:nvPicPr>
+                  <pic:blipFill>
+                    <a:blip r:embed="rId21"/>
+                    <a:stretch>
+                      <a:fillRect/>
+                    </a:stretch>
+                  </pic:blipFill>
+                  <pic:spPr>
+                    <a:xfrm>
+                      <a:off x="0" y="0"/>
+                      <a:ext cx="4480560" cy="2512695"/>
+                    </a:xfrm>
+                    <a:prstGeom prst="rect">
+                      <a:avLst/>
+                    </a:prstGeom>
+                    <a:noFill/>
+                    <a:ln>
+                      <a:noFill/>
+                    </a:ln>
+                  </pic:spPr>
+                </pic:pic>
+              </a:graphicData>
+            </a:graphic>
+          </wp:inline>
+        </w:drawing>
+      </w:r>
+    </w:p>
+    <w:p>
+      <w:pPr>
+        <w:numPr>
+          <w:ilvl w:val="1"/>
+          <w:numId w:val="1"/>
+        </w:numPr>
+        <w:spacing w:line="360" w:lineRule="auto"/>
+        <w:ind w:left="840" w:leftChars="0" w:hanging="420" w:firstLineChars="0"/>
+        <w:rPr>
+          <w:rFonts w:hint="default" w:ascii="Bodoni MT" w:hAnsi="Bodoni MT" w:cs="Bodoni MT"/>
+          <w:sz w:val="22"/>
+          <w:szCs w:val="22"/>
+        </w:rPr>
+      </w:pPr>
+      <w:r>
+        <w:rPr>
+          <w:rFonts w:hint="default" w:ascii="Bodoni MT"/>
+          <w:b/>
+          <w:bCs/>
+          <w:lang w:val="en-IN"/>
+        </w:rPr>
+        <w:t>switch case</w:t>
+      </w:r>
+      <w:r>
+        <w:rPr>
+          <w:rFonts w:hint="default" w:ascii="Bodoni MT"/>
+          <w:b w:val="0"/>
+          <w:bCs w:val="0"/>
+          <w:lang w:val="en-IN"/>
+        </w:rPr>
+        <w:t xml:space="preserve"> statement also supports </w:t>
+      </w:r>
+      <w:r>
+        <w:rPr>
+          <w:rFonts w:hint="default" w:ascii="Bodoni MT"/>
+          <w:b/>
+          <w:bCs/>
+          <w:lang w:val="en-IN"/>
+        </w:rPr>
+        <w:t>enum</w:t>
+      </w:r>
+      <w:r>
+        <w:rPr>
+          <w:rFonts w:hint="default" w:ascii="Bodoni MT"/>
+          <w:b w:val="0"/>
+          <w:bCs w:val="0"/>
+          <w:lang w:val="en-IN"/>
+        </w:rPr>
+        <w:t>, so it can be used to check the status.</w:t>
+      </w:r>
+    </w:p>
+    <w:p>
+      <w:pPr>
+        <w:numPr>
+          <w:ilvl w:val="1"/>
+          <w:numId w:val="1"/>
+        </w:numPr>
+        <w:spacing w:line="360" w:lineRule="auto"/>
+        <w:ind w:left="840" w:leftChars="0" w:hanging="420" w:firstLineChars="0"/>
+        <w:rPr>
+          <w:rFonts w:hint="default" w:ascii="Bodoni MT" w:hAnsi="Bodoni MT" w:cs="Bodoni MT"/>
+          <w:sz w:val="22"/>
+          <w:szCs w:val="22"/>
+        </w:rPr>
+      </w:pPr>
+      <w:r>
+        <w:rPr>
+          <w:rFonts w:hint="default" w:ascii="Bodoni MT" w:hAnsi="Bodoni MT" w:cs="Bodoni MT"/>
+          <w:sz w:val="22"/>
+          <w:szCs w:val="22"/>
+          <w:lang w:val="en-IN"/>
+        </w:rPr>
+        <w:t xml:space="preserve">Consider the following example: </w:t>
+      </w:r>
+      <w:r>
+        <w:rPr>
+          <w:rFonts w:hint="default" w:ascii="Bodoni MT" w:hAnsi="Bodoni MT"/>
+          <w:sz w:val="22"/>
+          <w:szCs w:val="22"/>
+          <w:lang w:val="en-IN"/>
+        </w:rPr>
+        <w:t>(more than one constructor can be created)</w:t>
+      </w:r>
+    </w:p>
+    <w:p>
+      <w:pPr>
+        <w:numPr>
+          <w:ilvl w:val="2"/>
+          <w:numId w:val="1"/>
+        </w:numPr>
+        <w:spacing w:line="360" w:lineRule="auto"/>
+        <w:ind w:left="1260" w:leftChars="0" w:hanging="420" w:firstLineChars="0"/>
+        <w:rPr>
+          <w:rFonts w:hint="default" w:ascii="Bodoni MT" w:hAnsi="Bodoni MT" w:cs="Bodoni MT"/>
+          <w:sz w:val="22"/>
+          <w:szCs w:val="22"/>
+        </w:rPr>
+      </w:pPr>
+      <w:r>
+        <w:drawing>
+          <wp:inline distT="0" distB="0" distL="114300" distR="114300">
+            <wp:extent cx="3124835" cy="1653540"/>
+            <wp:effectExtent l="0" t="0" r="12065" b="10160"/>
+            <wp:docPr id="31" name="Picture 31"/>
+            <wp:cNvGraphicFramePr>
+              <a:graphicFrameLocks xmlns:a="http://schemas.openxmlformats.org/drawingml/2006/main" noChangeAspect="1"/>
+            </wp:cNvGraphicFramePr>
+            <a:graphic xmlns:a="http://schemas.openxmlformats.org/drawingml/2006/main">
+              <a:graphicData uri="http://schemas.openxmlformats.org/drawingml/2006/picture">
+                <pic:pic xmlns:pic="http://schemas.openxmlformats.org/drawingml/2006/picture">
+                  <pic:nvPicPr>
+                    <pic:cNvPr id="31" name="Picture 31"/>
+                    <pic:cNvPicPr>
+                      <a:picLocks noChangeAspect="1"/>
+                    </pic:cNvPicPr>
+                  </pic:nvPicPr>
+                  <pic:blipFill>
+                    <a:blip r:embed="rId22"/>
+                    <a:stretch>
+                      <a:fillRect/>
+                    </a:stretch>
+                  </pic:blipFill>
+                  <pic:spPr>
+                    <a:xfrm>
+                      <a:off x="0" y="0"/>
+                      <a:ext cx="3124835" cy="1653540"/>
+                    </a:xfrm>
+                    <a:prstGeom prst="rect">
+                      <a:avLst/>
+                    </a:prstGeom>
+                    <a:noFill/>
+                    <a:ln>
+                      <a:noFill/>
+                    </a:ln>
+                  </pic:spPr>
+                </pic:pic>
+              </a:graphicData>
+            </a:graphic>
+          </wp:inline>
+        </w:drawing>
+      </w:r>
+    </w:p>
+    <w:p>
+      <w:pPr>
+        <w:numPr>
+          <w:ilvl w:val="2"/>
+          <w:numId w:val="1"/>
+        </w:numPr>
+        <w:spacing w:line="360" w:lineRule="auto"/>
+        <w:ind w:left="1260" w:leftChars="0" w:hanging="420" w:firstLineChars="0"/>
+        <w:rPr>
+          <w:rFonts w:hint="default" w:ascii="Bodoni MT" w:hAnsi="Bodoni MT" w:cs="Bodoni MT"/>
+          <w:sz w:val="22"/>
+          <w:szCs w:val="22"/>
+        </w:rPr>
+      </w:pPr>
+      <w:r>
+        <w:drawing>
+          <wp:inline distT="0" distB="0" distL="114300" distR="114300">
+            <wp:extent cx="3689985" cy="2552065"/>
+            <wp:effectExtent l="0" t="0" r="5715" b="635"/>
+            <wp:docPr id="32" name="Picture 32"/>
+            <wp:cNvGraphicFramePr>
+              <a:graphicFrameLocks xmlns:a="http://schemas.openxmlformats.org/drawingml/2006/main" noChangeAspect="1"/>
+            </wp:cNvGraphicFramePr>
+            <a:graphic xmlns:a="http://schemas.openxmlformats.org/drawingml/2006/main">
+              <a:graphicData uri="http://schemas.openxmlformats.org/drawingml/2006/picture">
+                <pic:pic xmlns:pic="http://schemas.openxmlformats.org/drawingml/2006/picture">
+                  <pic:nvPicPr>
+                    <pic:cNvPr id="32" name="Picture 32"/>
+                    <pic:cNvPicPr>
+                      <a:picLocks noChangeAspect="1"/>
+                    </pic:cNvPicPr>
+                  </pic:nvPicPr>
+                  <pic:blipFill>
+                    <a:blip r:embed="rId23"/>
+                    <a:stretch>
+                      <a:fillRect/>
+                    </a:stretch>
+                  </pic:blipFill>
+                  <pic:spPr>
+                    <a:xfrm>
+                      <a:off x="0" y="0"/>
+                      <a:ext cx="3689985" cy="2552065"/>
+                    </a:xfrm>
+                    <a:prstGeom prst="rect">
+                      <a:avLst/>
+                    </a:prstGeom>
+                    <a:noFill/>
+                    <a:ln>
+                      <a:noFill/>
+                    </a:ln>
+                  </pic:spPr>
+                </pic:pic>
+              </a:graphicData>
+            </a:graphic>
+          </wp:inline>
+        </w:drawing>
       </w:r>
     </w:p>
     <w:p>
@@ -5000,12 +6920,909 @@
       </w:pPr>
       <w:r>
         <w:rPr>
-          <w:rFonts w:hint="default" w:ascii="Bodoni MT" w:hAnsi="Bodoni MT" w:cs="Bodoni MT"/>
-          <w:sz w:val="22"/>
-          <w:szCs w:val="22"/>
-          <w:lang w:val="en-IN"/>
-        </w:rPr>
-        <w:t>The Inner class is defined inside a method of the Outer Class.</w:t>
+          <w:rFonts w:hint="default" w:ascii="Bodoni MT"/>
+          <w:lang w:val="en-IN"/>
+        </w:rPr>
+        <w:t xml:space="preserve">Behind the scene. </w:t>
+      </w:r>
+    </w:p>
+    <w:p>
+      <w:pPr>
+        <w:numPr>
+          <w:ilvl w:val="2"/>
+          <w:numId w:val="1"/>
+        </w:numPr>
+        <w:spacing w:line="360" w:lineRule="auto"/>
+        <w:ind w:left="1260" w:leftChars="0" w:hanging="420" w:firstLineChars="0"/>
+        <w:rPr>
+          <w:rFonts w:hint="default" w:ascii="Bodoni MT" w:hAnsi="Bodoni MT" w:cs="Bodoni MT"/>
+          <w:sz w:val="22"/>
+          <w:szCs w:val="22"/>
+        </w:rPr>
+      </w:pPr>
+      <w:r>
+        <w:drawing>
+          <wp:inline distT="0" distB="0" distL="114300" distR="114300">
+            <wp:extent cx="4427220" cy="3613150"/>
+            <wp:effectExtent l="0" t="0" r="5080" b="6350"/>
+            <wp:docPr id="34" name="Picture 34"/>
+            <wp:cNvGraphicFramePr>
+              <a:graphicFrameLocks xmlns:a="http://schemas.openxmlformats.org/drawingml/2006/main" noChangeAspect="1"/>
+            </wp:cNvGraphicFramePr>
+            <a:graphic xmlns:a="http://schemas.openxmlformats.org/drawingml/2006/main">
+              <a:graphicData uri="http://schemas.openxmlformats.org/drawingml/2006/picture">
+                <pic:pic xmlns:pic="http://schemas.openxmlformats.org/drawingml/2006/picture">
+                  <pic:nvPicPr>
+                    <pic:cNvPr id="34" name="Picture 34"/>
+                    <pic:cNvPicPr>
+                      <a:picLocks noChangeAspect="1"/>
+                    </pic:cNvPicPr>
+                  </pic:nvPicPr>
+                  <pic:blipFill>
+                    <a:blip r:embed="rId24"/>
+                    <a:stretch>
+                      <a:fillRect/>
+                    </a:stretch>
+                  </pic:blipFill>
+                  <pic:spPr>
+                    <a:xfrm>
+                      <a:off x="0" y="0"/>
+                      <a:ext cx="4427220" cy="3613150"/>
+                    </a:xfrm>
+                    <a:prstGeom prst="rect">
+                      <a:avLst/>
+                    </a:prstGeom>
+                    <a:noFill/>
+                    <a:ln>
+                      <a:noFill/>
+                    </a:ln>
+                  </pic:spPr>
+                </pic:pic>
+              </a:graphicData>
+            </a:graphic>
+          </wp:inline>
+        </w:drawing>
+      </w:r>
+    </w:p>
+    <w:p>
+      <w:pPr>
+        <w:numPr>
+          <w:ilvl w:val="0"/>
+          <w:numId w:val="1"/>
+        </w:numPr>
+        <w:spacing w:line="360" w:lineRule="auto"/>
+        <w:ind w:left="420" w:leftChars="0" w:hanging="420" w:firstLineChars="0"/>
+        <w:rPr>
+          <w:rFonts w:hint="default" w:ascii="Bodoni MT" w:hAnsi="Bodoni MT" w:cs="Bodoni MT"/>
+          <w:sz w:val="22"/>
+          <w:szCs w:val="22"/>
+        </w:rPr>
+      </w:pPr>
+      <w:r>
+        <w:rPr>
+          <w:rFonts w:hint="default" w:ascii="Bodoni MT"/>
+          <w:b/>
+          <w:bCs/>
+          <w:u w:val="single"/>
+          <w:lang w:val="en-IN"/>
+        </w:rPr>
+        <w:t>Annotations</w:t>
+      </w:r>
+      <w:r>
+        <w:rPr>
+          <w:rFonts w:hint="default" w:ascii="Bodoni MT"/>
+          <w:b w:val="0"/>
+          <w:bCs w:val="0"/>
+          <w:u w:val="none"/>
+          <w:lang w:val="en-IN"/>
+        </w:rPr>
+        <w:t xml:space="preserve">  </w:t>
+      </w:r>
+    </w:p>
+    <w:p>
+      <w:pPr>
+        <w:numPr>
+          <w:ilvl w:val="1"/>
+          <w:numId w:val="1"/>
+        </w:numPr>
+        <w:spacing w:line="360" w:lineRule="auto"/>
+        <w:ind w:left="840" w:leftChars="0" w:hanging="420" w:firstLineChars="0"/>
+        <w:rPr>
+          <w:rFonts w:hint="default" w:ascii="Bodoni MT" w:hAnsi="Bodoni MT"/>
+          <w:sz w:val="22"/>
+          <w:szCs w:val="22"/>
+        </w:rPr>
+      </w:pPr>
+      <w:r>
+        <w:rPr>
+          <w:rFonts w:hint="default" w:ascii="Bodoni MT" w:hAnsi="Bodoni MT"/>
+          <w:sz w:val="22"/>
+          <w:szCs w:val="22"/>
+          <w:lang w:val="en-IN"/>
+        </w:rPr>
+        <w:t>P</w:t>
+      </w:r>
+      <w:r>
+        <w:rPr>
+          <w:rFonts w:hint="default" w:ascii="Bodoni MT" w:hAnsi="Bodoni MT"/>
+          <w:sz w:val="22"/>
+          <w:szCs w:val="22"/>
+        </w:rPr>
+        <w:t>rovides information to the compiler, tools, or runtime.</w:t>
+      </w:r>
+    </w:p>
+    <w:p>
+      <w:pPr>
+        <w:numPr>
+          <w:ilvl w:val="1"/>
+          <w:numId w:val="1"/>
+        </w:numPr>
+        <w:spacing w:line="360" w:lineRule="auto"/>
+        <w:ind w:left="840" w:leftChars="0" w:hanging="420" w:firstLineChars="0"/>
+        <w:rPr>
+          <w:rFonts w:hint="default" w:ascii="Bodoni MT" w:hAnsi="Bodoni MT" w:cs="Bodoni MT"/>
+          <w:sz w:val="22"/>
+          <w:szCs w:val="22"/>
+        </w:rPr>
+      </w:pPr>
+      <w:r>
+        <w:rPr>
+          <w:rFonts w:hint="default" w:ascii="Bodoni MT" w:hAnsi="Bodoni MT"/>
+          <w:sz w:val="22"/>
+          <w:szCs w:val="22"/>
+        </w:rPr>
+        <w:t>Think of it as a special marker/label you attach to classes, methods, variables, etc.</w:t>
+      </w:r>
+    </w:p>
+    <w:p>
+      <w:pPr>
+        <w:numPr>
+          <w:ilvl w:val="1"/>
+          <w:numId w:val="1"/>
+        </w:numPr>
+        <w:spacing w:line="360" w:lineRule="auto"/>
+        <w:ind w:left="840" w:leftChars="0" w:hanging="420" w:firstLineChars="0"/>
+        <w:rPr>
+          <w:rFonts w:hint="default" w:ascii="Bodoni MT" w:hAnsi="Bodoni MT" w:cs="Bodoni MT"/>
+          <w:sz w:val="22"/>
+          <w:szCs w:val="22"/>
+        </w:rPr>
+      </w:pPr>
+      <w:r>
+        <w:rPr>
+          <w:rFonts w:hint="default" w:ascii="Bodoni MT" w:hAnsi="Bodoni MT"/>
+          <w:sz w:val="22"/>
+          <w:szCs w:val="22"/>
+          <w:lang w:val="en-IN"/>
+        </w:rPr>
+        <w:t xml:space="preserve">For example </w:t>
+      </w:r>
+      <w:r>
+        <w:rPr>
+          <w:rFonts w:hint="default" w:ascii="Bodoni MT" w:hAnsi="Bodoni MT"/>
+          <w:b/>
+          <w:bCs/>
+          <w:sz w:val="22"/>
+          <w:szCs w:val="22"/>
+          <w:lang w:val="en-IN"/>
+        </w:rPr>
+        <w:t>@Override</w:t>
+      </w:r>
+      <w:r>
+        <w:rPr>
+          <w:rFonts w:hint="default" w:ascii="Bodoni MT" w:hAnsi="Bodoni MT"/>
+          <w:sz w:val="22"/>
+          <w:szCs w:val="22"/>
+          <w:lang w:val="en-IN"/>
+        </w:rPr>
+        <w:tab/>
+      </w:r>
+    </w:p>
+    <w:p>
+      <w:pPr>
+        <w:numPr>
+          <w:ilvl w:val="2"/>
+          <w:numId w:val="1"/>
+        </w:numPr>
+        <w:spacing w:line="360" w:lineRule="auto"/>
+        <w:ind w:left="1260" w:leftChars="0" w:hanging="420" w:firstLineChars="0"/>
+        <w:rPr>
+          <w:rFonts w:hint="default" w:ascii="Bodoni MT" w:hAnsi="Bodoni MT"/>
+          <w:sz w:val="22"/>
+          <w:szCs w:val="22"/>
+        </w:rPr>
+      </w:pPr>
+      <w:r>
+        <w:rPr>
+          <w:rFonts w:hint="default" w:ascii="Bodoni MT" w:hAnsi="Bodoni MT"/>
+          <w:sz w:val="22"/>
+          <w:szCs w:val="22"/>
+        </w:rPr>
+        <w:t>It tells the compiler: “this method is supposed to override a method from its superclass.”</w:t>
+      </w:r>
+    </w:p>
+    <w:p>
+      <w:pPr>
+        <w:numPr>
+          <w:ilvl w:val="2"/>
+          <w:numId w:val="1"/>
+        </w:numPr>
+        <w:spacing w:line="360" w:lineRule="auto"/>
+        <w:ind w:left="1260" w:leftChars="0" w:hanging="420" w:firstLineChars="0"/>
+        <w:rPr>
+          <w:rFonts w:hint="default" w:ascii="Bodoni MT" w:hAnsi="Bodoni MT" w:cs="Bodoni MT"/>
+          <w:sz w:val="22"/>
+          <w:szCs w:val="22"/>
+        </w:rPr>
+      </w:pPr>
+      <w:r>
+        <w:rPr>
+          <w:rFonts w:hint="default" w:ascii="Bodoni MT" w:hAnsi="Bodoni MT"/>
+          <w:sz w:val="22"/>
+          <w:szCs w:val="22"/>
+        </w:rPr>
+        <w:t>If it doesn’t, the compiler will show an error.</w:t>
+      </w:r>
+    </w:p>
+    <w:p>
+      <w:pPr>
+        <w:numPr>
+          <w:ilvl w:val="1"/>
+          <w:numId w:val="1"/>
+        </w:numPr>
+        <w:spacing w:line="360" w:lineRule="auto"/>
+        <w:ind w:left="840" w:leftChars="0" w:hanging="420" w:firstLineChars="0"/>
+        <w:rPr>
+          <w:rFonts w:hint="default" w:ascii="Bodoni MT" w:hAnsi="Bodoni MT" w:cs="Bodoni MT"/>
+          <w:sz w:val="22"/>
+          <w:szCs w:val="22"/>
+        </w:rPr>
+      </w:pPr>
+      <w:r>
+        <w:drawing>
+          <wp:inline distT="0" distB="0" distL="114300" distR="114300">
+            <wp:extent cx="3866515" cy="2027555"/>
+            <wp:effectExtent l="0" t="0" r="6985" b="4445"/>
+            <wp:docPr id="35" name="Picture 35"/>
+            <wp:cNvGraphicFramePr>
+              <a:graphicFrameLocks xmlns:a="http://schemas.openxmlformats.org/drawingml/2006/main" noChangeAspect="1"/>
+            </wp:cNvGraphicFramePr>
+            <a:graphic xmlns:a="http://schemas.openxmlformats.org/drawingml/2006/main">
+              <a:graphicData uri="http://schemas.openxmlformats.org/drawingml/2006/picture">
+                <pic:pic xmlns:pic="http://schemas.openxmlformats.org/drawingml/2006/picture">
+                  <pic:nvPicPr>
+                    <pic:cNvPr id="35" name="Picture 35"/>
+                    <pic:cNvPicPr>
+                      <a:picLocks noChangeAspect="1"/>
+                    </pic:cNvPicPr>
+                  </pic:nvPicPr>
+                  <pic:blipFill>
+                    <a:blip r:embed="rId25"/>
+                    <a:stretch>
+                      <a:fillRect/>
+                    </a:stretch>
+                  </pic:blipFill>
+                  <pic:spPr>
+                    <a:xfrm>
+                      <a:off x="0" y="0"/>
+                      <a:ext cx="3866515" cy="2027555"/>
+                    </a:xfrm>
+                    <a:prstGeom prst="rect">
+                      <a:avLst/>
+                    </a:prstGeom>
+                    <a:noFill/>
+                    <a:ln>
+                      <a:noFill/>
+                    </a:ln>
+                  </pic:spPr>
+                </pic:pic>
+              </a:graphicData>
+            </a:graphic>
+          </wp:inline>
+        </w:drawing>
+      </w:r>
+    </w:p>
+    <w:p>
+      <w:pPr>
+        <w:numPr>
+          <w:ilvl w:val="2"/>
+          <w:numId w:val="1"/>
+        </w:numPr>
+        <w:spacing w:line="360" w:lineRule="auto"/>
+        <w:ind w:left="1260" w:leftChars="0" w:hanging="420" w:firstLineChars="0"/>
+        <w:rPr>
+          <w:rFonts w:hint="default" w:ascii="Bodoni MT" w:hAnsi="Bodoni MT" w:cs="Bodoni MT"/>
+          <w:sz w:val="22"/>
+          <w:szCs w:val="22"/>
+        </w:rPr>
+      </w:pPr>
+      <w:r>
+        <w:rPr>
+          <w:rFonts w:hint="default" w:ascii="Bodoni MT"/>
+          <w:lang w:val="en-IN"/>
+        </w:rPr>
+        <w:t xml:space="preserve">Here you can see, I have made a </w:t>
+      </w:r>
+      <w:r>
+        <w:rPr>
+          <w:rFonts w:hint="default" w:ascii="Bodoni MT"/>
+          <w:i/>
+          <w:iCs/>
+          <w:lang w:val="en-IN"/>
+        </w:rPr>
+        <w:t>spelling error</w:t>
+      </w:r>
+      <w:r>
+        <w:rPr>
+          <w:rFonts w:hint="default" w:ascii="Bodoni MT"/>
+          <w:i w:val="0"/>
+          <w:iCs w:val="0"/>
+          <w:lang w:val="en-IN"/>
+        </w:rPr>
+        <w:t xml:space="preserve"> in Class B.</w:t>
+      </w:r>
+    </w:p>
+    <w:p>
+      <w:pPr>
+        <w:numPr>
+          <w:ilvl w:val="2"/>
+          <w:numId w:val="1"/>
+        </w:numPr>
+        <w:spacing w:line="360" w:lineRule="auto"/>
+        <w:ind w:left="1260" w:leftChars="0" w:hanging="420" w:firstLineChars="0"/>
+        <w:rPr>
+          <w:rFonts w:hint="default" w:ascii="Bodoni MT" w:hAnsi="Bodoni MT" w:cs="Bodoni MT"/>
+          <w:sz w:val="22"/>
+          <w:szCs w:val="22"/>
+        </w:rPr>
+      </w:pPr>
+      <w:r>
+        <w:rPr>
+          <w:rFonts w:hint="default" w:ascii="Bodoni MT"/>
+          <w:i w:val="0"/>
+          <w:iCs w:val="0"/>
+          <w:lang w:val="en-IN"/>
+        </w:rPr>
+        <w:t xml:space="preserve">Instead of </w:t>
+      </w:r>
+      <w:r>
+        <w:rPr>
+          <w:rFonts w:hint="default" w:ascii="Bodoni MT"/>
+          <w:b/>
+          <w:bCs/>
+          <w:i w:val="0"/>
+          <w:iCs w:val="0"/>
+          <w:lang w:val="en-IN"/>
+        </w:rPr>
+        <w:t>greet</w:t>
+      </w:r>
+      <w:r>
+        <w:rPr>
+          <w:rFonts w:hint="default" w:ascii="Bodoni MT"/>
+          <w:b w:val="0"/>
+          <w:bCs w:val="0"/>
+          <w:i w:val="0"/>
+          <w:iCs w:val="0"/>
+          <w:lang w:val="en-IN"/>
+        </w:rPr>
+        <w:t xml:space="preserve"> I have written </w:t>
+      </w:r>
+      <w:r>
+        <w:rPr>
+          <w:rFonts w:hint="default" w:ascii="Bodoni MT"/>
+          <w:b/>
+          <w:bCs/>
+          <w:i w:val="0"/>
+          <w:iCs w:val="0"/>
+          <w:lang w:val="en-IN"/>
+        </w:rPr>
+        <w:t>greeet</w:t>
+      </w:r>
+    </w:p>
+    <w:p>
+      <w:pPr>
+        <w:numPr>
+          <w:ilvl w:val="1"/>
+          <w:numId w:val="1"/>
+        </w:numPr>
+        <w:spacing w:line="360" w:lineRule="auto"/>
+        <w:ind w:left="840" w:leftChars="0" w:hanging="420" w:firstLineChars="0"/>
+        <w:rPr>
+          <w:rFonts w:hint="default" w:ascii="Bodoni MT" w:hAnsi="Bodoni MT" w:cs="Bodoni MT"/>
+          <w:sz w:val="22"/>
+          <w:szCs w:val="22"/>
+        </w:rPr>
+      </w:pPr>
+      <w:r>
+        <w:drawing>
+          <wp:inline distT="0" distB="0" distL="114300" distR="114300">
+            <wp:extent cx="4372610" cy="2004695"/>
+            <wp:effectExtent l="0" t="0" r="8890" b="1905"/>
+            <wp:docPr id="36" name="Picture 36"/>
+            <wp:cNvGraphicFramePr>
+              <a:graphicFrameLocks xmlns:a="http://schemas.openxmlformats.org/drawingml/2006/main" noChangeAspect="1"/>
+            </wp:cNvGraphicFramePr>
+            <a:graphic xmlns:a="http://schemas.openxmlformats.org/drawingml/2006/main">
+              <a:graphicData uri="http://schemas.openxmlformats.org/drawingml/2006/picture">
+                <pic:pic xmlns:pic="http://schemas.openxmlformats.org/drawingml/2006/picture">
+                  <pic:nvPicPr>
+                    <pic:cNvPr id="36" name="Picture 36"/>
+                    <pic:cNvPicPr>
+                      <a:picLocks noChangeAspect="1"/>
+                    </pic:cNvPicPr>
+                  </pic:nvPicPr>
+                  <pic:blipFill>
+                    <a:blip r:embed="rId26"/>
+                    <a:stretch>
+                      <a:fillRect/>
+                    </a:stretch>
+                  </pic:blipFill>
+                  <pic:spPr>
+                    <a:xfrm>
+                      <a:off x="0" y="0"/>
+                      <a:ext cx="4372610" cy="2004695"/>
+                    </a:xfrm>
+                    <a:prstGeom prst="rect">
+                      <a:avLst/>
+                    </a:prstGeom>
+                    <a:noFill/>
+                    <a:ln>
+                      <a:noFill/>
+                    </a:ln>
+                  </pic:spPr>
+                </pic:pic>
+              </a:graphicData>
+            </a:graphic>
+          </wp:inline>
+        </w:drawing>
+      </w:r>
+    </w:p>
+    <w:p>
+      <w:pPr>
+        <w:numPr>
+          <w:ilvl w:val="2"/>
+          <w:numId w:val="1"/>
+        </w:numPr>
+        <w:spacing w:line="360" w:lineRule="auto"/>
+        <w:ind w:left="1260" w:leftChars="0" w:hanging="420" w:firstLineChars="0"/>
+        <w:rPr>
+          <w:rFonts w:hint="default" w:ascii="Bodoni MT" w:hAnsi="Bodoni MT" w:cs="Bodoni MT"/>
+          <w:sz w:val="22"/>
+          <w:szCs w:val="22"/>
+        </w:rPr>
+      </w:pPr>
+      <w:r>
+        <w:rPr>
+          <w:rFonts w:hint="default" w:ascii="Bodoni MT"/>
+          <w:lang w:val="en-IN"/>
+        </w:rPr>
+        <w:t xml:space="preserve">Now I used the annotation </w:t>
+      </w:r>
+      <w:r>
+        <w:rPr>
+          <w:rFonts w:hint="default" w:ascii="Bodoni MT"/>
+          <w:b/>
+          <w:bCs/>
+          <w:lang w:val="en-IN"/>
+        </w:rPr>
+        <w:t>@Override</w:t>
+      </w:r>
+      <w:r>
+        <w:rPr>
+          <w:rFonts w:hint="default" w:ascii="Bodoni MT"/>
+          <w:b w:val="0"/>
+          <w:bCs w:val="0"/>
+          <w:lang w:val="en-IN"/>
+        </w:rPr>
+        <w:t xml:space="preserve"> , so now the compiler is showing me the error that this method doesn’t exists in the superclass.</w:t>
+      </w:r>
+    </w:p>
+    <w:p>
+      <w:pPr>
+        <w:numPr>
+          <w:ilvl w:val="0"/>
+          <w:numId w:val="1"/>
+        </w:numPr>
+        <w:spacing w:line="360" w:lineRule="auto"/>
+        <w:ind w:left="420" w:leftChars="0" w:hanging="420" w:firstLineChars="0"/>
+        <w:rPr>
+          <w:rFonts w:hint="default" w:ascii="Bodoni MT" w:hAnsi="Bodoni MT" w:cs="Bodoni MT"/>
+          <w:sz w:val="22"/>
+          <w:szCs w:val="22"/>
+        </w:rPr>
+      </w:pPr>
+      <w:r>
+        <w:rPr>
+          <w:rFonts w:hint="default" w:ascii="Bodoni MT" w:hAnsi="Bodoni MT" w:cs="Bodoni MT"/>
+          <w:b/>
+          <w:bCs/>
+          <w:sz w:val="22"/>
+          <w:szCs w:val="22"/>
+          <w:u w:val="single"/>
+          <w:lang w:val="en-IN"/>
+        </w:rPr>
+        <w:t>Types of Interface</w:t>
+      </w:r>
+      <w:r>
+        <w:rPr>
+          <w:rFonts w:hint="default" w:ascii="Bodoni MT" w:hAnsi="Bodoni MT" w:cs="Bodoni MT"/>
+          <w:b w:val="0"/>
+          <w:bCs w:val="0"/>
+          <w:sz w:val="22"/>
+          <w:szCs w:val="22"/>
+          <w:u w:val="none"/>
+          <w:lang w:val="en-IN"/>
+        </w:rPr>
+        <w:t xml:space="preserve">    </w:t>
+      </w:r>
+    </w:p>
+    <w:p>
+      <w:pPr>
+        <w:numPr>
+          <w:ilvl w:val="1"/>
+          <w:numId w:val="1"/>
+        </w:numPr>
+        <w:spacing w:line="360" w:lineRule="auto"/>
+        <w:ind w:left="840" w:leftChars="0" w:hanging="420" w:firstLineChars="0"/>
+        <w:rPr>
+          <w:rFonts w:hint="default" w:ascii="Bodoni MT" w:hAnsi="Bodoni MT" w:cs="Bodoni MT"/>
+          <w:sz w:val="22"/>
+          <w:szCs w:val="22"/>
+        </w:rPr>
+      </w:pPr>
+      <w:r>
+        <w:rPr>
+          <w:rFonts w:hint="default" w:ascii="Bodoni MT" w:hAnsi="Bodoni MT" w:cs="Bodoni MT"/>
+          <w:b/>
+          <w:bCs/>
+          <w:sz w:val="22"/>
+          <w:szCs w:val="22"/>
+          <w:u w:val="none"/>
+          <w:lang w:val="en-IN"/>
+        </w:rPr>
+        <w:t>Normal Interface</w:t>
+      </w:r>
+      <w:r>
+        <w:rPr>
+          <w:rFonts w:hint="default" w:ascii="Bodoni MT" w:hAnsi="Bodoni MT" w:cs="Bodoni MT"/>
+          <w:b w:val="0"/>
+          <w:bCs w:val="0"/>
+          <w:sz w:val="22"/>
+          <w:szCs w:val="22"/>
+          <w:u w:val="none"/>
+          <w:lang w:val="en-IN"/>
+        </w:rPr>
+        <w:t xml:space="preserve">  </w:t>
+      </w:r>
+    </w:p>
+    <w:p>
+      <w:pPr>
+        <w:numPr>
+          <w:ilvl w:val="2"/>
+          <w:numId w:val="1"/>
+        </w:numPr>
+        <w:spacing w:line="360" w:lineRule="auto"/>
+        <w:ind w:left="1260" w:leftChars="0" w:hanging="420" w:firstLineChars="0"/>
+        <w:rPr>
+          <w:rFonts w:hint="default" w:ascii="Bodoni MT" w:hAnsi="Bodoni MT" w:cs="Bodoni MT"/>
+          <w:sz w:val="22"/>
+          <w:szCs w:val="22"/>
+        </w:rPr>
+      </w:pPr>
+      <w:r>
+        <w:rPr>
+          <w:rFonts w:hint="default" w:ascii="Bodoni MT" w:hAnsi="Bodoni MT" w:cs="Bodoni MT"/>
+          <w:sz w:val="22"/>
+          <w:szCs w:val="22"/>
+          <w:lang w:val="en-IN"/>
+        </w:rPr>
+        <w:t xml:space="preserve">Interface having </w:t>
+      </w:r>
+      <w:r>
+        <w:rPr>
+          <w:rFonts w:hint="default" w:ascii="Bodoni MT" w:hAnsi="Bodoni MT" w:cs="Bodoni MT"/>
+          <w:b/>
+          <w:bCs/>
+          <w:sz w:val="22"/>
+          <w:szCs w:val="22"/>
+          <w:lang w:val="en-IN"/>
+        </w:rPr>
+        <w:t>2 or more</w:t>
+      </w:r>
+      <w:r>
+        <w:rPr>
+          <w:rFonts w:hint="default" w:ascii="Bodoni MT" w:hAnsi="Bodoni MT" w:cs="Bodoni MT"/>
+          <w:sz w:val="22"/>
+          <w:szCs w:val="22"/>
+          <w:lang w:val="en-IN"/>
+        </w:rPr>
+        <w:t xml:space="preserve"> methods</w:t>
+      </w:r>
+    </w:p>
+    <w:p>
+      <w:pPr>
+        <w:numPr>
+          <w:ilvl w:val="1"/>
+          <w:numId w:val="1"/>
+        </w:numPr>
+        <w:spacing w:line="360" w:lineRule="auto"/>
+        <w:ind w:left="840" w:leftChars="0" w:hanging="420" w:firstLineChars="0"/>
+        <w:rPr>
+          <w:rFonts w:hint="default" w:ascii="Bodoni MT" w:hAnsi="Bodoni MT" w:cs="Bodoni MT"/>
+          <w:sz w:val="22"/>
+          <w:szCs w:val="22"/>
+        </w:rPr>
+      </w:pPr>
+      <w:r>
+        <w:rPr>
+          <w:rFonts w:hint="default" w:ascii="Bodoni MT" w:hAnsi="Bodoni MT" w:cs="Bodoni MT"/>
+          <w:b/>
+          <w:bCs/>
+          <w:sz w:val="22"/>
+          <w:szCs w:val="22"/>
+          <w:lang w:val="en-IN"/>
+        </w:rPr>
+        <w:t>Functional Interface / SAM</w:t>
+      </w:r>
+      <w:r>
+        <w:rPr>
+          <w:rFonts w:hint="default" w:ascii="Bodoni MT" w:hAnsi="Bodoni MT" w:cs="Bodoni MT"/>
+          <w:b w:val="0"/>
+          <w:bCs w:val="0"/>
+          <w:sz w:val="22"/>
+          <w:szCs w:val="22"/>
+          <w:lang w:val="en-IN"/>
+        </w:rPr>
+        <w:t xml:space="preserve"> (Single Abstract Method)</w:t>
+      </w:r>
+    </w:p>
+    <w:p>
+      <w:pPr>
+        <w:numPr>
+          <w:ilvl w:val="2"/>
+          <w:numId w:val="1"/>
+        </w:numPr>
+        <w:spacing w:line="360" w:lineRule="auto"/>
+        <w:ind w:left="1260" w:leftChars="0" w:hanging="420" w:firstLineChars="0"/>
+        <w:rPr>
+          <w:rFonts w:hint="default" w:ascii="Bodoni MT" w:hAnsi="Bodoni MT" w:cs="Bodoni MT"/>
+          <w:sz w:val="22"/>
+          <w:szCs w:val="22"/>
+        </w:rPr>
+      </w:pPr>
+      <w:r>
+        <w:rPr>
+          <w:rFonts w:hint="default" w:ascii="Bodoni MT" w:hAnsi="Bodoni MT" w:cs="Bodoni MT"/>
+          <w:sz w:val="22"/>
+          <w:szCs w:val="22"/>
+          <w:lang w:val="en-IN"/>
+        </w:rPr>
+        <w:t xml:space="preserve">Interface having only </w:t>
+      </w:r>
+      <w:r>
+        <w:rPr>
+          <w:rFonts w:hint="default" w:ascii="Bodoni MT" w:hAnsi="Bodoni MT" w:cs="Bodoni MT"/>
+          <w:b/>
+          <w:bCs/>
+          <w:sz w:val="22"/>
+          <w:szCs w:val="22"/>
+          <w:lang w:val="en-IN"/>
+        </w:rPr>
+        <w:t>1</w:t>
+      </w:r>
+      <w:r>
+        <w:rPr>
+          <w:rFonts w:hint="default" w:ascii="Bodoni MT" w:hAnsi="Bodoni MT" w:cs="Bodoni MT"/>
+          <w:sz w:val="22"/>
+          <w:szCs w:val="22"/>
+          <w:lang w:val="en-IN"/>
+        </w:rPr>
+        <w:t xml:space="preserve"> method.</w:t>
+      </w:r>
+    </w:p>
+    <w:p>
+      <w:pPr>
+        <w:numPr>
+          <w:ilvl w:val="1"/>
+          <w:numId w:val="1"/>
+        </w:numPr>
+        <w:spacing w:line="360" w:lineRule="auto"/>
+        <w:ind w:left="840" w:leftChars="0" w:hanging="420" w:firstLineChars="0"/>
+        <w:rPr>
+          <w:rFonts w:hint="default" w:ascii="Bodoni MT" w:hAnsi="Bodoni MT" w:cs="Bodoni MT"/>
+          <w:sz w:val="22"/>
+          <w:szCs w:val="22"/>
+        </w:rPr>
+      </w:pPr>
+      <w:r>
+        <w:rPr>
+          <w:rFonts w:hint="default" w:ascii="Bodoni MT" w:hAnsi="Bodoni MT" w:cs="Bodoni MT"/>
+          <w:b/>
+          <w:bCs/>
+          <w:sz w:val="22"/>
+          <w:szCs w:val="22"/>
+          <w:lang w:val="en-IN"/>
+        </w:rPr>
+        <w:t>Marker Interface</w:t>
+      </w:r>
+      <w:r>
+        <w:rPr>
+          <w:rFonts w:hint="default" w:ascii="Bodoni MT" w:hAnsi="Bodoni MT" w:cs="Bodoni MT"/>
+          <w:b w:val="0"/>
+          <w:bCs w:val="0"/>
+          <w:sz w:val="22"/>
+          <w:szCs w:val="22"/>
+          <w:lang w:val="en-IN"/>
+        </w:rPr>
+        <w:t xml:space="preserve">   </w:t>
+      </w:r>
+    </w:p>
+    <w:p>
+      <w:pPr>
+        <w:numPr>
+          <w:ilvl w:val="2"/>
+          <w:numId w:val="1"/>
+        </w:numPr>
+        <w:spacing w:line="360" w:lineRule="auto"/>
+        <w:ind w:left="1260" w:leftChars="0" w:hanging="420" w:firstLineChars="0"/>
+        <w:rPr>
+          <w:rFonts w:hint="default" w:ascii="Bodoni MT" w:hAnsi="Bodoni MT" w:cs="Bodoni MT"/>
+          <w:sz w:val="22"/>
+          <w:szCs w:val="22"/>
+        </w:rPr>
+      </w:pPr>
+      <w:r>
+        <w:rPr>
+          <w:rFonts w:hint="default" w:ascii="Bodoni MT" w:hAnsi="Bodoni MT" w:cs="Bodoni MT"/>
+          <w:b w:val="0"/>
+          <w:bCs w:val="0"/>
+          <w:sz w:val="22"/>
+          <w:szCs w:val="22"/>
+          <w:lang w:val="en-IN"/>
+        </w:rPr>
+        <w:t xml:space="preserve">Interface having </w:t>
+      </w:r>
+      <w:r>
+        <w:rPr>
+          <w:rFonts w:hint="default" w:ascii="Bodoni MT" w:hAnsi="Bodoni MT" w:cs="Bodoni MT"/>
+          <w:b/>
+          <w:bCs/>
+          <w:sz w:val="22"/>
+          <w:szCs w:val="22"/>
+          <w:lang w:val="en-IN"/>
+        </w:rPr>
+        <w:t>no</w:t>
+      </w:r>
+      <w:r>
+        <w:rPr>
+          <w:rFonts w:hint="default" w:ascii="Bodoni MT" w:hAnsi="Bodoni MT" w:cs="Bodoni MT"/>
+          <w:b w:val="0"/>
+          <w:bCs w:val="0"/>
+          <w:sz w:val="22"/>
+          <w:szCs w:val="22"/>
+          <w:lang w:val="en-IN"/>
+        </w:rPr>
+        <w:t xml:space="preserve"> method.</w:t>
+      </w:r>
+    </w:p>
+    <w:p>
+      <w:pPr>
+        <w:numPr>
+          <w:ilvl w:val="2"/>
+          <w:numId w:val="1"/>
+        </w:numPr>
+        <w:spacing w:line="360" w:lineRule="auto"/>
+        <w:ind w:left="1260" w:leftChars="0" w:hanging="420" w:firstLineChars="0"/>
+        <w:rPr>
+          <w:rFonts w:hint="default" w:ascii="Bodoni MT" w:hAnsi="Bodoni MT" w:cs="Bodoni MT"/>
+          <w:sz w:val="22"/>
+          <w:szCs w:val="22"/>
+        </w:rPr>
+      </w:pPr>
+      <w:r>
+        <w:rPr>
+          <w:rFonts w:hint="default" w:ascii="Bodoni MT" w:hAnsi="Bodoni MT"/>
+          <w:sz w:val="22"/>
+          <w:szCs w:val="22"/>
+        </w:rPr>
+        <w:t>used for tagging or marking classes (e.g., Serializable).</w:t>
+      </w:r>
+    </w:p>
+    <w:p>
+      <w:pPr>
+        <w:numPr>
+          <w:ilvl w:val="1"/>
+          <w:numId w:val="1"/>
+        </w:numPr>
+        <w:spacing w:line="360" w:lineRule="auto"/>
+        <w:ind w:left="840" w:leftChars="0" w:hanging="420" w:firstLineChars="0"/>
+        <w:rPr>
+          <w:rFonts w:hint="default" w:ascii="Bodoni MT" w:hAnsi="Bodoni MT" w:cs="Bodoni MT"/>
+          <w:b/>
+          <w:bCs/>
+          <w:sz w:val="22"/>
+          <w:szCs w:val="22"/>
+        </w:rPr>
+      </w:pPr>
+      <w:r>
+        <w:rPr>
+          <w:rFonts w:hint="default" w:ascii="Bodoni MT" w:hAnsi="Bodoni MT" w:cs="Bodoni MT"/>
+          <w:b/>
+          <w:bCs/>
+          <w:sz w:val="22"/>
+          <w:szCs w:val="22"/>
+          <w:lang w:val="en-IN"/>
+        </w:rPr>
+        <w:t>Functional Interface:</w:t>
+      </w:r>
+      <w:r>
+        <w:rPr>
+          <w:rFonts w:hint="default" w:ascii="Bodoni MT" w:hAnsi="Bodoni MT" w:cs="Bodoni MT"/>
+          <w:b w:val="0"/>
+          <w:bCs w:val="0"/>
+          <w:sz w:val="22"/>
+          <w:szCs w:val="22"/>
+          <w:lang w:val="en-IN"/>
+        </w:rPr>
+        <w:t xml:space="preserve">   </w:t>
+      </w:r>
+    </w:p>
+    <w:p>
+      <w:pPr>
+        <w:numPr>
+          <w:ilvl w:val="2"/>
+          <w:numId w:val="1"/>
+        </w:numPr>
+        <w:spacing w:line="360" w:lineRule="auto"/>
+        <w:ind w:left="1260" w:leftChars="0" w:hanging="420" w:firstLineChars="0"/>
+        <w:rPr>
+          <w:rFonts w:hint="default" w:ascii="Bodoni MT" w:hAnsi="Bodoni MT" w:cs="Bodoni MT"/>
+          <w:sz w:val="22"/>
+          <w:szCs w:val="22"/>
+        </w:rPr>
+      </w:pPr>
+      <w:r>
+        <w:drawing>
+          <wp:inline distT="0" distB="0" distL="114300" distR="114300">
+            <wp:extent cx="3586480" cy="2501900"/>
+            <wp:effectExtent l="0" t="0" r="7620" b="0"/>
+            <wp:docPr id="37" name="Picture 37"/>
+            <wp:cNvGraphicFramePr>
+              <a:graphicFrameLocks xmlns:a="http://schemas.openxmlformats.org/drawingml/2006/main" noChangeAspect="1"/>
+            </wp:cNvGraphicFramePr>
+            <a:graphic xmlns:a="http://schemas.openxmlformats.org/drawingml/2006/main">
+              <a:graphicData uri="http://schemas.openxmlformats.org/drawingml/2006/picture">
+                <pic:pic xmlns:pic="http://schemas.openxmlformats.org/drawingml/2006/picture">
+                  <pic:nvPicPr>
+                    <pic:cNvPr id="37" name="Picture 37"/>
+                    <pic:cNvPicPr>
+                      <a:picLocks noChangeAspect="1"/>
+                    </pic:cNvPicPr>
+                  </pic:nvPicPr>
+                  <pic:blipFill>
+                    <a:blip r:embed="rId27"/>
+                    <a:stretch>
+                      <a:fillRect/>
+                    </a:stretch>
+                  </pic:blipFill>
+                  <pic:spPr>
+                    <a:xfrm>
+                      <a:off x="0" y="0"/>
+                      <a:ext cx="3586480" cy="2501900"/>
+                    </a:xfrm>
+                    <a:prstGeom prst="rect">
+                      <a:avLst/>
+                    </a:prstGeom>
+                    <a:noFill/>
+                    <a:ln>
+                      <a:noFill/>
+                    </a:ln>
+                  </pic:spPr>
+                </pic:pic>
+              </a:graphicData>
+            </a:graphic>
+          </wp:inline>
+        </w:drawing>
       </w:r>
     </w:p>
     <w:p>
@@ -5024,40 +7841,28 @@
       </w:pPr>
       <w:r>
         <w:rPr>
-          <w:rFonts w:hint="default" w:ascii="Bodoni MT" w:hAnsi="Bodoni MT" w:cs="Bodoni MT"/>
-          <w:sz w:val="22"/>
-          <w:szCs w:val="22"/>
-          <w:lang w:val="en-IN"/>
-        </w:rPr>
-        <w:t>The scope to access this Inner class is only the scope of that Method.</w:t>
-      </w:r>
-    </w:p>
-    <w:p>
-      <w:pPr>
-        <w:numPr>
-          <w:ilvl w:val="2"/>
-          <w:numId w:val="1"/>
-        </w:numPr>
-        <w:spacing w:line="360" w:lineRule="auto"/>
-        <w:ind w:left="1260" w:leftChars="0" w:hanging="420" w:firstLineChars="0"/>
-        <w:rPr>
-          <w:rFonts w:hint="default" w:ascii="Bodoni MT" w:hAnsi="Bodoni MT" w:cs="Bodoni MT"/>
-          <w:b/>
-          <w:bCs/>
-          <w:sz w:val="22"/>
-          <w:szCs w:val="22"/>
-        </w:rPr>
-      </w:pPr>
-      <w:r>
-        <w:rPr>
-          <w:rFonts w:hint="default" w:ascii="Bodoni MT" w:hAnsi="Bodoni MT" w:cs="Bodoni MT"/>
-          <w:b/>
-          <w:bCs/>
-          <w:sz w:val="22"/>
-          <w:szCs w:val="22"/>
-          <w:lang w:val="en-IN"/>
-        </w:rPr>
-        <w:t>Anonymous Inner Class:</w:t>
+          <w:rFonts w:hint="default" w:ascii="Bodoni MT"/>
+          <w:lang w:val="en-IN"/>
+        </w:rPr>
+        <w:t xml:space="preserve">Abstract method should be only </w:t>
+      </w:r>
+      <w:r>
+        <w:rPr>
+          <w:rFonts w:hint="default" w:ascii="Bodoni MT"/>
+          <w:b/>
+          <w:bCs/>
+          <w:lang w:val="en-IN"/>
+        </w:rPr>
+        <w:t>1</w:t>
+      </w:r>
+      <w:r>
+        <w:rPr>
+          <w:rFonts w:hint="default" w:ascii="Bodoni MT"/>
+          <w:b w:val="0"/>
+          <w:bCs w:val="0"/>
+          <w:lang w:val="en-IN"/>
+        </w:rPr>
+        <w:t>.</w:t>
       </w:r>
     </w:p>
     <w:p>
@@ -5076,12 +7881,12 @@
       </w:pPr>
       <w:r>
         <w:rPr>
-          <w:rFonts w:hint="default" w:ascii="Bodoni MT" w:hAnsi="Bodoni MT" w:cs="Bodoni MT"/>
-          <w:sz w:val="22"/>
-          <w:szCs w:val="22"/>
-          <w:lang w:val="en-IN"/>
-        </w:rPr>
-        <w:t>Its just like extending a class (either Normal or Abstract) and creating an object out of that; without creating the Class.</w:t>
+          <w:rFonts w:hint="default" w:ascii="Bodoni MT"/>
+          <w:b w:val="0"/>
+          <w:bCs w:val="0"/>
+          <w:lang w:val="en-IN"/>
+        </w:rPr>
+        <w:t>Remaining static or default methods can be there.</w:t>
       </w:r>
     </w:p>
     <w:p>
@@ -5100,123 +7905,779 @@
       </w:pPr>
       <w:r>
         <w:rPr>
-          <w:rFonts w:hint="default" w:ascii="Bodoni MT" w:hAnsi="Bodoni MT" w:cs="Bodoni MT"/>
-          <w:sz w:val="22"/>
-          <w:szCs w:val="22"/>
-          <w:lang w:val="en-IN"/>
-        </w:rPr>
-        <w:t>The syntax is:</w:t>
-      </w:r>
-    </w:p>
-    <w:p>
-      <w:pPr>
-        <w:numPr>
-          <w:ilvl w:val="4"/>
-          <w:numId w:val="1"/>
-        </w:numPr>
-        <w:spacing w:line="360" w:lineRule="auto"/>
-        <w:ind w:left="2100" w:leftChars="0" w:hanging="420" w:firstLineChars="0"/>
-        <w:rPr>
-          <w:rFonts w:hint="default" w:ascii="Bodoni MT" w:hAnsi="Bodoni MT" w:cs="Bodoni MT"/>
-          <w:sz w:val="22"/>
-          <w:szCs w:val="22"/>
-        </w:rPr>
-      </w:pPr>
-      <w:r>
-        <w:rPr>
-          <w:rFonts w:hint="default" w:ascii="Bodoni MT" w:hAnsi="Bodoni MT"/>
-          <w:b/>
-          <w:bCs/>
-          <w:sz w:val="22"/>
-          <w:szCs w:val="22"/>
-          <w:lang w:val="en-IN"/>
-        </w:rPr>
-        <w:t>ClassName</w:t>
-      </w:r>
-      <w:r>
-        <w:rPr>
-          <w:rFonts w:hint="default" w:ascii="Bodoni MT" w:hAnsi="Bodoni MT" w:cs="Bodoni MT"/>
-          <w:b/>
-          <w:bCs/>
-          <w:sz w:val="22"/>
-          <w:szCs w:val="22"/>
-          <w:lang w:val="en-IN"/>
-        </w:rPr>
-        <w:t xml:space="preserve"> </w:t>
-      </w:r>
-      <w:r>
-        <w:rPr>
-          <w:rFonts w:hint="default" w:ascii="Bodoni MT" w:hAnsi="Bodoni MT" w:cs="Bodoni MT"/>
-          <w:sz w:val="22"/>
-          <w:szCs w:val="22"/>
-          <w:lang w:val="en-IN"/>
-        </w:rPr>
-        <w:t xml:space="preserve">obj = new </w:t>
-      </w:r>
-      <w:r>
-        <w:rPr>
-          <w:rFonts w:hint="default" w:ascii="Bodoni MT" w:hAnsi="Bodoni MT" w:cs="Bodoni MT"/>
-          <w:b/>
-          <w:bCs/>
-          <w:sz w:val="22"/>
-          <w:szCs w:val="22"/>
-          <w:lang w:val="en-IN"/>
-        </w:rPr>
-        <w:t>ClassName</w:t>
-      </w:r>
-      <w:r>
-        <w:rPr>
-          <w:rFonts w:hint="default" w:ascii="Bodoni MT" w:hAnsi="Bodoni MT" w:cs="Bodoni MT"/>
-          <w:b w:val="0"/>
-          <w:bCs w:val="0"/>
-          <w:sz w:val="22"/>
-          <w:szCs w:val="22"/>
-          <w:lang w:val="en-IN"/>
-        </w:rPr>
-        <w:t>() { /* override method if want */ }</w:t>
-      </w:r>
-    </w:p>
-    <w:p>
-      <w:pPr>
-        <w:numPr>
-          <w:ilvl w:val="2"/>
-          <w:numId w:val="1"/>
-        </w:numPr>
-        <w:spacing w:line="360" w:lineRule="auto"/>
-        <w:ind w:left="1260" w:leftChars="0" w:hanging="420" w:firstLineChars="0"/>
-        <w:rPr>
-          <w:rFonts w:hint="default" w:ascii="Bodoni MT" w:hAnsi="Bodoni MT" w:cs="Bodoni MT"/>
-          <w:sz w:val="22"/>
-          <w:szCs w:val="22"/>
-          <w:highlight w:val="cyan"/>
-        </w:rPr>
-      </w:pPr>
-      <w:r>
-        <w:rPr>
-          <w:rFonts w:hint="default" w:ascii="Bodoni MT" w:hAnsi="Bodoni MT" w:cs="Bodoni MT"/>
-          <w:sz w:val="22"/>
-          <w:szCs w:val="22"/>
-          <w:highlight w:val="cyan"/>
-          <w:lang w:val="en-IN"/>
-        </w:rPr>
-        <w:t xml:space="preserve">                                                                                                                                   </w:t>
-      </w:r>
-    </w:p>
-    <w:p>
-      <w:pPr>
-        <w:numPr>
-          <w:numId w:val="0"/>
-        </w:numPr>
-        <w:spacing w:line="360" w:lineRule="auto"/>
-        <w:ind w:left="1260" w:leftChars="0"/>
-        <w:rPr>
-          <w:rFonts w:hint="default" w:ascii="Bodoni MT" w:hAnsi="Bodoni MT" w:cs="Bodoni MT"/>
-          <w:sz w:val="22"/>
-          <w:szCs w:val="22"/>
-        </w:rPr>
-      </w:pPr>
+          <w:rFonts w:hint="default" w:ascii="Bodoni MT"/>
+          <w:b w:val="0"/>
+          <w:bCs w:val="0"/>
+          <w:lang w:val="en-IN"/>
+        </w:rPr>
+        <w:t xml:space="preserve">Annotation: </w:t>
+      </w:r>
+      <w:r>
+        <w:rPr>
+          <w:rFonts w:hint="default" w:ascii="Bodoni MT"/>
+          <w:b/>
+          <w:bCs/>
+          <w:lang w:val="en-IN"/>
+        </w:rPr>
+        <w:t>@FunctionalInterface</w:t>
+      </w:r>
+      <w:r>
+        <w:rPr>
+          <w:rFonts w:hint="default" w:ascii="Bodoni MT"/>
+          <w:b w:val="0"/>
+          <w:bCs w:val="0"/>
+          <w:lang w:val="en-IN"/>
+        </w:rPr>
+        <w:t xml:space="preserve">   </w:t>
+      </w:r>
+    </w:p>
+    <w:p>
+      <w:pPr>
+        <w:numPr>
+          <w:ilvl w:val="2"/>
+          <w:numId w:val="1"/>
+        </w:numPr>
+        <w:spacing w:line="360" w:lineRule="auto"/>
+        <w:ind w:left="1260" w:leftChars="0" w:hanging="420" w:firstLineChars="0"/>
+        <w:rPr>
+          <w:rFonts w:hint="default" w:ascii="Bodoni MT" w:hAnsi="Bodoni MT" w:cs="Bodoni MT"/>
+          <w:sz w:val="22"/>
+          <w:szCs w:val="22"/>
+        </w:rPr>
+      </w:pPr>
+      <w:r>
+        <w:drawing>
+          <wp:inline distT="0" distB="0" distL="114300" distR="114300">
+            <wp:extent cx="5547995" cy="2724150"/>
+            <wp:effectExtent l="0" t="0" r="1905" b="6350"/>
+            <wp:docPr id="38" name="Picture 38"/>
+            <wp:cNvGraphicFramePr>
+              <a:graphicFrameLocks xmlns:a="http://schemas.openxmlformats.org/drawingml/2006/main" noChangeAspect="1"/>
+            </wp:cNvGraphicFramePr>
+            <a:graphic xmlns:a="http://schemas.openxmlformats.org/drawingml/2006/main">
+              <a:graphicData uri="http://schemas.openxmlformats.org/drawingml/2006/picture">
+                <pic:pic xmlns:pic="http://schemas.openxmlformats.org/drawingml/2006/picture">
+                  <pic:nvPicPr>
+                    <pic:cNvPr id="38" name="Picture 38"/>
+                    <pic:cNvPicPr>
+                      <a:picLocks noChangeAspect="1"/>
+                    </pic:cNvPicPr>
+                  </pic:nvPicPr>
+                  <pic:blipFill>
+                    <a:blip r:embed="rId28"/>
+                    <a:stretch>
+                      <a:fillRect/>
+                    </a:stretch>
+                  </pic:blipFill>
+                  <pic:spPr>
+                    <a:xfrm>
+                      <a:off x="0" y="0"/>
+                      <a:ext cx="5547995" cy="2724150"/>
+                    </a:xfrm>
+                    <a:prstGeom prst="rect">
+                      <a:avLst/>
+                    </a:prstGeom>
+                    <a:noFill/>
+                    <a:ln>
+                      <a:noFill/>
+                    </a:ln>
+                  </pic:spPr>
+                </pic:pic>
+              </a:graphicData>
+            </a:graphic>
+          </wp:inline>
+        </w:drawing>
+      </w:r>
+    </w:p>
+    <w:p>
+      <w:pPr>
+        <w:numPr>
+          <w:ilvl w:val="3"/>
+          <w:numId w:val="1"/>
+        </w:numPr>
+        <w:spacing w:line="360" w:lineRule="auto"/>
+        <w:ind w:left="1680" w:leftChars="0" w:hanging="420" w:firstLineChars="0"/>
+        <w:rPr>
+          <w:rFonts w:hint="default" w:ascii="Bodoni MT" w:hAnsi="Bodoni MT" w:cs="Bodoni MT"/>
+          <w:sz w:val="22"/>
+          <w:szCs w:val="22"/>
+        </w:rPr>
+      </w:pPr>
+      <w:r>
+        <w:rPr>
+          <w:rFonts w:hint="default" w:ascii="Bodoni MT" w:hAnsi="Bodoni MT" w:cs="Bodoni MT"/>
+          <w:sz w:val="22"/>
+          <w:szCs w:val="22"/>
+          <w:lang w:val="en-IN"/>
+        </w:rPr>
+        <w:t>I added one more Abstract method, so it is showing me error.</w:t>
+      </w:r>
+    </w:p>
+    <w:p>
+      <w:pPr>
+        <w:rPr>
+          <w:rFonts w:hint="default" w:ascii="Bodoni MT" w:hAnsi="Bodoni MT" w:cs="Bodoni MT"/>
+          <w:sz w:val="22"/>
+          <w:szCs w:val="22"/>
+        </w:rPr>
+      </w:pPr>
+      <w:r>
+        <w:rPr>
+          <w:rFonts w:hint="default" w:ascii="Bodoni MT" w:hAnsi="Bodoni MT" w:cs="Bodoni MT"/>
+          <w:sz w:val="22"/>
+          <w:szCs w:val="22"/>
+          <w:lang w:val="en-IN"/>
+        </w:rPr>
+        <w:br w:type="page"/>
+      </w:r>
+    </w:p>
+    <w:p>
+      <w:pPr>
+        <w:numPr>
+          <w:ilvl w:val="0"/>
+          <w:numId w:val="1"/>
+        </w:numPr>
+        <w:spacing w:line="360" w:lineRule="auto"/>
+        <w:ind w:left="420" w:leftChars="0" w:hanging="420" w:firstLineChars="0"/>
+        <w:rPr>
+          <w:rFonts w:hint="default" w:ascii="Bodoni MT" w:hAnsi="Bodoni MT" w:cs="Bodoni MT"/>
+          <w:sz w:val="22"/>
+          <w:szCs w:val="22"/>
+        </w:rPr>
+      </w:pPr>
+      <w:r>
+        <w:rPr>
+          <w:rFonts w:hint="default" w:ascii="Bodoni MT" w:hAnsi="Bodoni MT" w:cs="Bodoni MT"/>
+          <w:b/>
+          <w:bCs/>
+          <w:sz w:val="22"/>
+          <w:szCs w:val="22"/>
+          <w:u w:val="single"/>
+          <w:lang w:val="en-IN"/>
+        </w:rPr>
+        <w:t>Lambda Expression</w:t>
+      </w:r>
+      <w:r>
+        <w:rPr>
+          <w:rFonts w:hint="default" w:ascii="Bodoni MT" w:hAnsi="Bodoni MT" w:cs="Bodoni MT"/>
+          <w:sz w:val="22"/>
+          <w:szCs w:val="22"/>
+          <w:lang w:val="en-IN"/>
+        </w:rPr>
+        <w:t xml:space="preserve">  </w:t>
+      </w:r>
+    </w:p>
+    <w:p>
+      <w:pPr>
+        <w:numPr>
+          <w:ilvl w:val="1"/>
+          <w:numId w:val="1"/>
+        </w:numPr>
+        <w:spacing w:line="360" w:lineRule="auto"/>
+        <w:ind w:left="840" w:leftChars="0" w:hanging="420" w:firstLineChars="0"/>
+        <w:rPr>
+          <w:rFonts w:hint="default" w:ascii="Bodoni MT" w:hAnsi="Bodoni MT" w:cs="Bodoni MT"/>
+          <w:sz w:val="22"/>
+          <w:szCs w:val="22"/>
+        </w:rPr>
+      </w:pPr>
+      <w:r>
+        <w:drawing>
+          <wp:inline distT="0" distB="0" distL="114300" distR="114300">
+            <wp:extent cx="3063240" cy="2555875"/>
+            <wp:effectExtent l="0" t="0" r="10160" b="9525"/>
+            <wp:docPr id="39" name="Picture 39"/>
+            <wp:cNvGraphicFramePr>
+              <a:graphicFrameLocks xmlns:a="http://schemas.openxmlformats.org/drawingml/2006/main" noChangeAspect="1"/>
+            </wp:cNvGraphicFramePr>
+            <a:graphic xmlns:a="http://schemas.openxmlformats.org/drawingml/2006/main">
+              <a:graphicData uri="http://schemas.openxmlformats.org/drawingml/2006/picture">
+                <pic:pic xmlns:pic="http://schemas.openxmlformats.org/drawingml/2006/picture">
+                  <pic:nvPicPr>
+                    <pic:cNvPr id="39" name="Picture 39"/>
+                    <pic:cNvPicPr>
+                      <a:picLocks noChangeAspect="1"/>
+                    </pic:cNvPicPr>
+                  </pic:nvPicPr>
+                  <pic:blipFill>
+                    <a:blip r:embed="rId29"/>
+                    <a:stretch>
+                      <a:fillRect/>
+                    </a:stretch>
+                  </pic:blipFill>
+                  <pic:spPr>
+                    <a:xfrm>
+                      <a:off x="0" y="0"/>
+                      <a:ext cx="3063240" cy="2555875"/>
+                    </a:xfrm>
+                    <a:prstGeom prst="rect">
+                      <a:avLst/>
+                    </a:prstGeom>
+                    <a:noFill/>
+                    <a:ln>
+                      <a:noFill/>
+                    </a:ln>
+                  </pic:spPr>
+                </pic:pic>
+              </a:graphicData>
+            </a:graphic>
+          </wp:inline>
+        </w:drawing>
+      </w:r>
+    </w:p>
+    <w:p>
+      <w:pPr>
+        <w:numPr>
+          <w:ilvl w:val="2"/>
+          <w:numId w:val="1"/>
+        </w:numPr>
+        <w:spacing w:line="360" w:lineRule="auto"/>
+        <w:ind w:left="1260" w:leftChars="0" w:hanging="420" w:firstLineChars="0"/>
+        <w:rPr>
+          <w:rFonts w:hint="default" w:ascii="Bodoni MT" w:hAnsi="Bodoni MT" w:cs="Bodoni MT"/>
+          <w:sz w:val="22"/>
+          <w:szCs w:val="22"/>
+        </w:rPr>
+      </w:pPr>
+      <w:r>
+        <w:rPr>
+          <w:rFonts w:hint="default" w:ascii="Bodoni MT"/>
+          <w:lang w:val="en-IN"/>
+        </w:rPr>
+        <w:t>This code is proper and it’ll work fine.</w:t>
+      </w:r>
+    </w:p>
+    <w:p>
+      <w:pPr>
+        <w:numPr>
+          <w:ilvl w:val="1"/>
+          <w:numId w:val="1"/>
+        </w:numPr>
+        <w:spacing w:line="360" w:lineRule="auto"/>
+        <w:ind w:left="840" w:leftChars="0" w:hanging="420" w:firstLineChars="0"/>
+        <w:rPr>
+          <w:rFonts w:hint="default" w:ascii="Bodoni MT" w:hAnsi="Bodoni MT" w:cs="Bodoni MT"/>
+          <w:sz w:val="22"/>
+          <w:szCs w:val="22"/>
+        </w:rPr>
+      </w:pPr>
+      <w:r>
+        <w:drawing>
+          <wp:inline distT="0" distB="0" distL="114300" distR="114300">
+            <wp:extent cx="3416935" cy="3187065"/>
+            <wp:effectExtent l="0" t="0" r="12065" b="635"/>
+            <wp:docPr id="41" name="Picture 41"/>
+            <wp:cNvGraphicFramePr>
+              <a:graphicFrameLocks xmlns:a="http://schemas.openxmlformats.org/drawingml/2006/main" noChangeAspect="1"/>
+            </wp:cNvGraphicFramePr>
+            <a:graphic xmlns:a="http://schemas.openxmlformats.org/drawingml/2006/main">
+              <a:graphicData uri="http://schemas.openxmlformats.org/drawingml/2006/picture">
+                <pic:pic xmlns:pic="http://schemas.openxmlformats.org/drawingml/2006/picture">
+                  <pic:nvPicPr>
+                    <pic:cNvPr id="41" name="Picture 41"/>
+                    <pic:cNvPicPr>
+                      <a:picLocks noChangeAspect="1"/>
+                    </pic:cNvPicPr>
+                  </pic:nvPicPr>
+                  <pic:blipFill>
+                    <a:blip r:embed="rId30"/>
+                    <a:stretch>
+                      <a:fillRect/>
+                    </a:stretch>
+                  </pic:blipFill>
+                  <pic:spPr>
+                    <a:xfrm>
+                      <a:off x="0" y="0"/>
+                      <a:ext cx="3416935" cy="3187065"/>
+                    </a:xfrm>
+                    <a:prstGeom prst="rect">
+                      <a:avLst/>
+                    </a:prstGeom>
+                    <a:noFill/>
+                    <a:ln>
+                      <a:noFill/>
+                    </a:ln>
+                  </pic:spPr>
+                </pic:pic>
+              </a:graphicData>
+            </a:graphic>
+          </wp:inline>
+        </w:drawing>
+      </w:r>
+    </w:p>
+    <w:p>
+      <w:pPr>
+        <w:numPr>
+          <w:ilvl w:val="1"/>
+          <w:numId w:val="1"/>
+        </w:numPr>
+        <w:spacing w:line="360" w:lineRule="auto"/>
+        <w:ind w:left="840" w:leftChars="0" w:hanging="420" w:firstLineChars="0"/>
+        <w:rPr>
+          <w:rFonts w:hint="default" w:ascii="Bodoni MT" w:hAnsi="Bodoni MT" w:cs="Bodoni MT"/>
+          <w:sz w:val="22"/>
+          <w:szCs w:val="22"/>
+        </w:rPr>
+      </w:pPr>
+      <w:r>
+        <w:drawing>
+          <wp:inline distT="0" distB="0" distL="114300" distR="114300">
+            <wp:extent cx="4257040" cy="2027555"/>
+            <wp:effectExtent l="0" t="0" r="10160" b="4445"/>
+            <wp:docPr id="42" name="Picture 42"/>
+            <wp:cNvGraphicFramePr>
+              <a:graphicFrameLocks xmlns:a="http://schemas.openxmlformats.org/drawingml/2006/main" noChangeAspect="1"/>
+            </wp:cNvGraphicFramePr>
+            <a:graphic xmlns:a="http://schemas.openxmlformats.org/drawingml/2006/main">
+              <a:graphicData uri="http://schemas.openxmlformats.org/drawingml/2006/picture">
+                <pic:pic xmlns:pic="http://schemas.openxmlformats.org/drawingml/2006/picture">
+                  <pic:nvPicPr>
+                    <pic:cNvPr id="42" name="Picture 42"/>
+                    <pic:cNvPicPr>
+                      <a:picLocks noChangeAspect="1"/>
+                    </pic:cNvPicPr>
+                  </pic:nvPicPr>
+                  <pic:blipFill>
+                    <a:blip r:embed="rId31"/>
+                    <a:stretch>
+                      <a:fillRect/>
+                    </a:stretch>
+                  </pic:blipFill>
+                  <pic:spPr>
+                    <a:xfrm>
+                      <a:off x="0" y="0"/>
+                      <a:ext cx="4257040" cy="2027555"/>
+                    </a:xfrm>
+                    <a:prstGeom prst="rect">
+                      <a:avLst/>
+                    </a:prstGeom>
+                    <a:noFill/>
+                    <a:ln>
+                      <a:noFill/>
+                    </a:ln>
+                  </pic:spPr>
+                </pic:pic>
+              </a:graphicData>
+            </a:graphic>
+          </wp:inline>
+        </w:drawing>
+      </w:r>
+    </w:p>
+    <w:p>
+      <w:pPr>
+        <w:numPr>
+          <w:ilvl w:val="2"/>
+          <w:numId w:val="1"/>
+        </w:numPr>
+        <w:spacing w:line="360" w:lineRule="auto"/>
+        <w:ind w:left="1260" w:leftChars="0" w:hanging="420" w:firstLineChars="0"/>
+        <w:rPr>
+          <w:rFonts w:hint="default" w:ascii="Bodoni MT" w:hAnsi="Bodoni MT" w:cs="Bodoni MT"/>
+          <w:sz w:val="22"/>
+          <w:szCs w:val="22"/>
+        </w:rPr>
+      </w:pPr>
+      <w:r>
+        <w:rPr>
+          <w:rFonts w:hint="default" w:ascii="Bodoni MT"/>
+          <w:lang w:val="en-IN"/>
+        </w:rPr>
+        <w:t>You can also pass the arguments.</w:t>
+      </w:r>
+    </w:p>
+    <w:p>
+      <w:pPr>
+        <w:numPr>
+          <w:ilvl w:val="1"/>
+          <w:numId w:val="1"/>
+        </w:numPr>
+        <w:spacing w:line="360" w:lineRule="auto"/>
+        <w:ind w:left="840" w:leftChars="0" w:hanging="420" w:firstLineChars="0"/>
+        <w:rPr>
+          <w:rFonts w:hint="default" w:ascii="Bodoni MT" w:hAnsi="Bodoni MT" w:cs="Bodoni MT"/>
+          <w:sz w:val="22"/>
+          <w:szCs w:val="22"/>
+        </w:rPr>
+      </w:pPr>
+      <w:r>
+        <w:drawing>
+          <wp:inline distT="0" distB="0" distL="114300" distR="114300">
+            <wp:extent cx="3902075" cy="2033270"/>
+            <wp:effectExtent l="0" t="0" r="9525" b="11430"/>
+            <wp:docPr id="43" name="Picture 43"/>
+            <wp:cNvGraphicFramePr>
+              <a:graphicFrameLocks xmlns:a="http://schemas.openxmlformats.org/drawingml/2006/main" noChangeAspect="1"/>
+            </wp:cNvGraphicFramePr>
+            <a:graphic xmlns:a="http://schemas.openxmlformats.org/drawingml/2006/main">
+              <a:graphicData uri="http://schemas.openxmlformats.org/drawingml/2006/picture">
+                <pic:pic xmlns:pic="http://schemas.openxmlformats.org/drawingml/2006/picture">
+                  <pic:nvPicPr>
+                    <pic:cNvPr id="43" name="Picture 43"/>
+                    <pic:cNvPicPr>
+                      <a:picLocks noChangeAspect="1"/>
+                    </pic:cNvPicPr>
+                  </pic:nvPicPr>
+                  <pic:blipFill>
+                    <a:blip r:embed="rId32"/>
+                    <a:stretch>
+                      <a:fillRect/>
+                    </a:stretch>
+                  </pic:blipFill>
+                  <pic:spPr>
+                    <a:xfrm>
+                      <a:off x="0" y="0"/>
+                      <a:ext cx="3902075" cy="2033270"/>
+                    </a:xfrm>
+                    <a:prstGeom prst="rect">
+                      <a:avLst/>
+                    </a:prstGeom>
+                    <a:noFill/>
+                    <a:ln>
+                      <a:noFill/>
+                    </a:ln>
+                  </pic:spPr>
+                </pic:pic>
+              </a:graphicData>
+            </a:graphic>
+          </wp:inline>
+        </w:drawing>
+      </w:r>
+    </w:p>
+    <w:p>
+      <w:pPr>
+        <w:numPr>
+          <w:ilvl w:val="2"/>
+          <w:numId w:val="1"/>
+        </w:numPr>
+        <w:spacing w:line="360" w:lineRule="auto"/>
+        <w:ind w:left="1260" w:leftChars="0" w:hanging="420" w:firstLineChars="0"/>
+        <w:rPr>
+          <w:rFonts w:hint="default" w:ascii="Bodoni MT" w:hAnsi="Bodoni MT" w:cs="Bodoni MT"/>
+          <w:sz w:val="22"/>
+          <w:szCs w:val="22"/>
+        </w:rPr>
+      </w:pPr>
+      <w:r>
+        <w:rPr>
+          <w:rFonts w:hint="default" w:ascii="Bodoni MT"/>
+          <w:lang w:val="en-IN"/>
+        </w:rPr>
+        <w:t>You don’t even need to provide the data type; it’ll take from the interface directly.</w:t>
+      </w:r>
+    </w:p>
+    <w:p>
+      <w:pPr>
+        <w:numPr>
+          <w:ilvl w:val="1"/>
+          <w:numId w:val="1"/>
+        </w:numPr>
+        <w:spacing w:line="360" w:lineRule="auto"/>
+        <w:ind w:left="840" w:leftChars="0" w:hanging="420" w:firstLineChars="0"/>
+        <w:rPr>
+          <w:rFonts w:hint="default" w:ascii="Bodoni MT" w:hAnsi="Bodoni MT" w:cs="Bodoni MT"/>
+          <w:sz w:val="22"/>
+          <w:szCs w:val="22"/>
+        </w:rPr>
+      </w:pPr>
+      <w:r>
+        <w:drawing>
+          <wp:inline distT="0" distB="0" distL="114300" distR="114300">
+            <wp:extent cx="4170680" cy="2217420"/>
+            <wp:effectExtent l="0" t="0" r="7620" b="5080"/>
+            <wp:docPr id="44" name="Picture 44"/>
+            <wp:cNvGraphicFramePr>
+              <a:graphicFrameLocks xmlns:a="http://schemas.openxmlformats.org/drawingml/2006/main" noChangeAspect="1"/>
+            </wp:cNvGraphicFramePr>
+            <a:graphic xmlns:a="http://schemas.openxmlformats.org/drawingml/2006/main">
+              <a:graphicData uri="http://schemas.openxmlformats.org/drawingml/2006/picture">
+                <pic:pic xmlns:pic="http://schemas.openxmlformats.org/drawingml/2006/picture">
+                  <pic:nvPicPr>
+                    <pic:cNvPr id="44" name="Picture 44"/>
+                    <pic:cNvPicPr>
+                      <a:picLocks noChangeAspect="1"/>
+                    </pic:cNvPicPr>
+                  </pic:nvPicPr>
+                  <pic:blipFill>
+                    <a:blip r:embed="rId33"/>
+                    <a:stretch>
+                      <a:fillRect/>
+                    </a:stretch>
+                  </pic:blipFill>
+                  <pic:spPr>
+                    <a:xfrm>
+                      <a:off x="0" y="0"/>
+                      <a:ext cx="4170680" cy="2217420"/>
+                    </a:xfrm>
+                    <a:prstGeom prst="rect">
+                      <a:avLst/>
+                    </a:prstGeom>
+                    <a:noFill/>
+                    <a:ln>
+                      <a:noFill/>
+                    </a:ln>
+                  </pic:spPr>
+                </pic:pic>
+              </a:graphicData>
+            </a:graphic>
+          </wp:inline>
+        </w:drawing>
+      </w:r>
+    </w:p>
+    <w:p>
+      <w:pPr>
+        <w:numPr>
+          <w:ilvl w:val="2"/>
+          <w:numId w:val="1"/>
+        </w:numPr>
+        <w:spacing w:line="360" w:lineRule="auto"/>
+        <w:ind w:left="1260" w:leftChars="0" w:hanging="420" w:firstLineChars="0"/>
+        <w:rPr>
+          <w:rFonts w:hint="default" w:ascii="Bodoni MT" w:hAnsi="Bodoni MT" w:cs="Bodoni MT"/>
+          <w:sz w:val="22"/>
+          <w:szCs w:val="22"/>
+        </w:rPr>
+      </w:pPr>
+      <w:r>
+        <w:rPr>
+          <w:rFonts w:hint="default" w:ascii="Bodoni MT" w:hAnsi="Bodoni MT" w:cs="Bodoni MT"/>
+          <w:sz w:val="22"/>
+          <w:szCs w:val="22"/>
+          <w:lang w:val="en-IN"/>
+        </w:rPr>
+        <w:t xml:space="preserve">If you have only one argument, don’t need to give the </w:t>
+      </w:r>
+      <w:r>
+        <w:rPr>
+          <w:rFonts w:hint="default" w:ascii="Bodoni MT" w:hAnsi="Bodoni MT" w:cs="Bodoni MT"/>
+          <w:i/>
+          <w:iCs/>
+          <w:sz w:val="22"/>
+          <w:szCs w:val="22"/>
+          <w:lang w:val="en-IN"/>
+        </w:rPr>
+        <w:t>parenthesis</w:t>
+      </w:r>
+      <w:r>
+        <w:rPr>
+          <w:rFonts w:hint="default" w:ascii="Bodoni MT" w:hAnsi="Bodoni MT" w:cs="Bodoni MT"/>
+          <w:i w:val="0"/>
+          <w:iCs w:val="0"/>
+          <w:sz w:val="22"/>
+          <w:szCs w:val="22"/>
+          <w:lang w:val="en-IN"/>
+        </w:rPr>
+        <w:t xml:space="preserve"> as well.</w:t>
+      </w:r>
+    </w:p>
+    <w:p>
+      <w:pPr>
+        <w:numPr>
+          <w:ilvl w:val="1"/>
+          <w:numId w:val="1"/>
+        </w:numPr>
+        <w:spacing w:line="360" w:lineRule="auto"/>
+        <w:ind w:left="840" w:leftChars="0" w:hanging="420" w:firstLineChars="0"/>
+        <w:rPr>
+          <w:rFonts w:hint="default" w:ascii="Bodoni MT" w:hAnsi="Bodoni MT" w:cs="Bodoni MT"/>
+          <w:sz w:val="22"/>
+          <w:szCs w:val="22"/>
+        </w:rPr>
+      </w:pPr>
+      <w:r>
+        <w:drawing>
+          <wp:inline distT="0" distB="0" distL="114300" distR="114300">
+            <wp:extent cx="3409315" cy="2594610"/>
+            <wp:effectExtent l="0" t="0" r="6985" b="8890"/>
+            <wp:docPr id="45" name="Picture 45"/>
+            <wp:cNvGraphicFramePr>
+              <a:graphicFrameLocks xmlns:a="http://schemas.openxmlformats.org/drawingml/2006/main" noChangeAspect="1"/>
+            </wp:cNvGraphicFramePr>
+            <a:graphic xmlns:a="http://schemas.openxmlformats.org/drawingml/2006/main">
+              <a:graphicData uri="http://schemas.openxmlformats.org/drawingml/2006/picture">
+                <pic:pic xmlns:pic="http://schemas.openxmlformats.org/drawingml/2006/picture">
+                  <pic:nvPicPr>
+                    <pic:cNvPr id="45" name="Picture 45"/>
+                    <pic:cNvPicPr>
+                      <a:picLocks noChangeAspect="1"/>
+                    </pic:cNvPicPr>
+                  </pic:nvPicPr>
+                  <pic:blipFill>
+                    <a:blip r:embed="rId34"/>
+                    <a:stretch>
+                      <a:fillRect/>
+                    </a:stretch>
+                  </pic:blipFill>
+                  <pic:spPr>
+                    <a:xfrm>
+                      <a:off x="0" y="0"/>
+                      <a:ext cx="3409315" cy="2594610"/>
+                    </a:xfrm>
+                    <a:prstGeom prst="rect">
+                      <a:avLst/>
+                    </a:prstGeom>
+                    <a:noFill/>
+                    <a:ln>
+                      <a:noFill/>
+                    </a:ln>
+                  </pic:spPr>
+                </pic:pic>
+              </a:graphicData>
+            </a:graphic>
+          </wp:inline>
+        </w:drawing>
+      </w:r>
+    </w:p>
+    <w:p>
+      <w:pPr>
+        <w:numPr>
+          <w:ilvl w:val="2"/>
+          <w:numId w:val="1"/>
+        </w:numPr>
+        <w:spacing w:line="360" w:lineRule="auto"/>
+        <w:ind w:left="1260" w:leftChars="0" w:hanging="420" w:firstLineChars="0"/>
+        <w:rPr>
+          <w:rFonts w:hint="default" w:ascii="Bodoni MT" w:hAnsi="Bodoni MT" w:cs="Bodoni MT"/>
+          <w:sz w:val="22"/>
+          <w:szCs w:val="22"/>
+        </w:rPr>
+      </w:pPr>
+      <w:r>
+        <w:rPr>
+          <w:rFonts w:hint="default" w:ascii="Bodoni MT"/>
+          <w:lang w:val="en-IN"/>
+        </w:rPr>
+        <w:t>You can directly return the values like this.</w:t>
+      </w:r>
+    </w:p>
+    <w:p>
+      <w:pPr>
+        <w:numPr>
+          <w:ilvl w:val="1"/>
+          <w:numId w:val="1"/>
+        </w:numPr>
+        <w:spacing w:line="360" w:lineRule="auto"/>
+        <w:ind w:left="840" w:leftChars="0" w:hanging="420" w:firstLineChars="0"/>
+        <w:rPr>
+          <w:rFonts w:hint="default" w:ascii="Bodoni MT" w:hAnsi="Bodoni MT" w:cs="Bodoni MT"/>
+          <w:sz w:val="22"/>
+          <w:szCs w:val="22"/>
+          <w:highlight w:val="yellow"/>
+        </w:rPr>
+      </w:pPr>
+      <w:r>
+        <w:rPr>
+          <w:rFonts w:hint="default" w:ascii="Bodoni MT"/>
+          <w:b/>
+          <w:bCs/>
+          <w:highlight w:val="yellow"/>
+          <w:lang w:val="en-IN"/>
+        </w:rPr>
+        <w:t>Lambda Expression</w:t>
+      </w:r>
+      <w:r>
+        <w:rPr>
+          <w:rFonts w:hint="default" w:ascii="Bodoni MT"/>
+          <w:highlight w:val="yellow"/>
+          <w:lang w:val="en-IN"/>
+        </w:rPr>
+        <w:t xml:space="preserve"> only works with the </w:t>
+      </w:r>
+      <w:r>
+        <w:rPr>
+          <w:rFonts w:hint="default" w:ascii="Bodoni MT"/>
+          <w:b/>
+          <w:bCs/>
+          <w:highlight w:val="yellow"/>
+          <w:lang w:val="en-IN"/>
+        </w:rPr>
+        <w:t>Functional Interface</w:t>
+      </w:r>
+      <w:r>
+        <w:rPr>
+          <w:rFonts w:hint="default" w:ascii="Bodoni MT"/>
+          <w:highlight w:val="yellow"/>
+          <w:lang w:val="en-IN"/>
+        </w:rPr>
+        <w:t>.</w:t>
+      </w:r>
+    </w:p>
+    <w:p>
+      <w:pPr>
+        <w:numPr>
+          <w:ilvl w:val="1"/>
+          <w:numId w:val="1"/>
+        </w:numPr>
+        <w:spacing w:line="360" w:lineRule="auto"/>
+        <w:ind w:left="840" w:leftChars="0" w:hanging="420" w:firstLineChars="0"/>
+        <w:rPr>
+          <w:rFonts w:hint="default" w:ascii="Bodoni MT" w:hAnsi="Bodoni MT" w:cs="Bodoni MT"/>
+          <w:sz w:val="22"/>
+          <w:szCs w:val="22"/>
+          <w:highlight w:val="yellow"/>
+        </w:rPr>
+      </w:pPr>
+      <w:r>
+        <w:rPr>
+          <w:rFonts w:hint="default" w:ascii="Bodoni MT"/>
+          <w:highlight w:val="yellow"/>
+          <w:lang w:val="en-IN"/>
+        </w:rPr>
+        <w:t>Because if there are more than one method, which will be implemented</w:t>
+      </w:r>
       <w:bookmarkStart w:id="0" w:name="_GoBack"/>
       <w:bookmarkEnd w:id="0"/>
+      <w:r>
+        <w:rPr>
+          <w:rFonts w:hint="default" w:ascii="Bodoni MT"/>
+          <w:highlight w:val="yellow"/>
+          <w:lang w:val="en-IN"/>
+        </w:rPr>
+        <w:t xml:space="preserve">.  </w:t>
+      </w:r>
+    </w:p>
+    <w:p>
+      <w:pPr>
+        <w:numPr>
+          <w:ilvl w:val="1"/>
+          <w:numId w:val="1"/>
+        </w:numPr>
+        <w:spacing w:line="360" w:lineRule="auto"/>
+        <w:ind w:left="840" w:leftChars="0" w:hanging="420" w:firstLineChars="0"/>
+        <w:rPr>
+          <w:rFonts w:hint="default" w:ascii="Bodoni MT" w:hAnsi="Bodoni MT" w:cs="Bodoni MT"/>
+          <w:sz w:val="22"/>
+          <w:szCs w:val="22"/>
+        </w:rPr>
+      </w:pPr>
+      <w:r>
+        <w:rPr>
+          <w:rFonts w:hint="default" w:ascii="Bodoni MT"/>
+          <w:lang w:val="en-IN"/>
+        </w:rPr>
+        <w:t>Dffd</w:t>
+      </w:r>
+    </w:p>
+    <w:p>
+      <w:pPr>
+        <w:numPr>
+          <w:ilvl w:val="1"/>
+          <w:numId w:val="1"/>
+        </w:numPr>
+        <w:spacing w:line="360" w:lineRule="auto"/>
+        <w:ind w:left="840" w:leftChars="0" w:hanging="420" w:firstLineChars="0"/>
+        <w:rPr>
+          <w:rFonts w:hint="default" w:ascii="Bodoni MT" w:hAnsi="Bodoni MT" w:cs="Bodoni MT"/>
+          <w:sz w:val="22"/>
+          <w:szCs w:val="22"/>
+        </w:rPr>
+      </w:pPr>
+      <w:r>
+        <w:rPr>
+          <w:rFonts w:hint="default" w:ascii="Bodoni MT"/>
+          <w:lang w:val="en-IN"/>
+        </w:rPr>
+        <w:t>dfd</w:t>
+      </w:r>
     </w:p>
     <w:p>
       <w:pPr>
@@ -5232,29 +8693,14 @@
           <w:szCs w:val="22"/>
         </w:rPr>
       </w:pPr>
-    </w:p>
-    <w:p>
-      <w:pPr>
-        <w:numPr>
-          <w:ilvl w:val="1"/>
-          <w:numId w:val="1"/>
-        </w:numPr>
-        <w:spacing w:line="360" w:lineRule="auto"/>
-        <w:ind w:left="840" w:leftChars="0" w:hanging="420" w:firstLineChars="0"/>
-        <w:rPr>
-          <w:rFonts w:hint="default" w:ascii="Bodoni MT" w:hAnsi="Bodoni MT" w:cs="Bodoni MT"/>
-          <w:sz w:val="22"/>
-          <w:szCs w:val="22"/>
-        </w:rPr>
-      </w:pPr>
-      <w:r>
-        <w:rPr>
-          <w:rFonts w:hint="default" w:ascii="Bodoni MT" w:hAnsi="Bodoni MT" w:cs="Bodoni MT"/>
-          <w:sz w:val="22"/>
-          <w:szCs w:val="22"/>
-          <w:lang w:val="en-IN"/>
-        </w:rPr>
-        <w:t>fdfdfdf</w:t>
+      <w:r>
+        <w:rPr>
+          <w:rFonts w:hint="default" w:ascii="Bodoni MT" w:hAnsi="Bodoni MT" w:cs="Bodoni MT"/>
+          <w:sz w:val="22"/>
+          <w:szCs w:val="22"/>
+          <w:lang w:val="en-IN"/>
+        </w:rPr>
+        <w:t xml:space="preserve">Fdffdfdfdf </w:t>
       </w:r>
     </w:p>
     <w:p>
@@ -5431,7 +8877,7 @@
   <w:docDefaults>
     <w:rPrDefault>
       <w:rPr>
-        <w:rFonts w:asciiTheme="minorHAnsi" w:hAnsiTheme="minorHAnsi" w:eastAsiaTheme="minorEastAsia" w:cstheme="minorBidi"/>
+        <w:rFonts w:ascii="Times New Roman" w:hAnsi="Times New Roman" w:eastAsia="SimSun" w:cs="Times New Roman"/>
       </w:rPr>
     </w:rPrDefault>
     <w:pPrDefault/>

</xml_diff>

<commit_message>
exception handling; throws keyword; completed
</commit_message>
<xml_diff>
--- a/docs/03_advance_java.docx
+++ b/docs/03_advance_java.docx
@@ -8622,58 +8622,1894 @@
           <w:highlight w:val="yellow"/>
           <w:lang w:val="en-IN"/>
         </w:rPr>
-        <w:t>Because if there are more than one method, which will be implemented</w:t>
-      </w:r>
+        <w:t xml:space="preserve">Because if there are more than one method, which will be implemented.  </w:t>
+      </w:r>
+    </w:p>
+    <w:p>
+      <w:pPr>
+        <w:numPr>
+          <w:ilvl w:val="0"/>
+          <w:numId w:val="1"/>
+        </w:numPr>
+        <w:spacing w:line="360" w:lineRule="auto"/>
+        <w:ind w:left="420" w:leftChars="0" w:hanging="420" w:firstLineChars="0"/>
+        <w:rPr>
+          <w:rFonts w:hint="default" w:ascii="Bodoni MT" w:hAnsi="Bodoni MT" w:cs="Bodoni MT"/>
+          <w:sz w:val="22"/>
+          <w:szCs w:val="22"/>
+        </w:rPr>
+      </w:pPr>
+      <w:r>
+        <w:rPr>
+          <w:rFonts w:hint="default" w:ascii="Bodoni MT" w:hAnsi="Bodoni MT" w:cs="Bodoni MT"/>
+          <w:sz w:val="22"/>
+          <w:szCs w:val="22"/>
+          <w:lang w:val="en-IN"/>
+        </w:rPr>
+        <w:t>Exceptions:</w:t>
+      </w:r>
+    </w:p>
+    <w:p>
+      <w:pPr>
+        <w:numPr>
+          <w:ilvl w:val="1"/>
+          <w:numId w:val="1"/>
+        </w:numPr>
+        <w:spacing w:line="360" w:lineRule="auto"/>
+        <w:ind w:left="840" w:leftChars="0" w:hanging="420" w:firstLineChars="0"/>
+        <w:rPr>
+          <w:rFonts w:hint="default" w:ascii="Bodoni MT" w:hAnsi="Bodoni MT" w:cs="Bodoni MT"/>
+          <w:sz w:val="22"/>
+          <w:szCs w:val="22"/>
+        </w:rPr>
+      </w:pPr>
+      <w:r>
+        <w:rPr>
+          <w:rFonts w:hint="default" w:ascii="Bodoni MT" w:hAnsi="Bodoni MT" w:cs="Bodoni MT"/>
+          <w:sz w:val="22"/>
+          <w:szCs w:val="22"/>
+          <w:lang w:val="en-IN"/>
+        </w:rPr>
+        <w:t>Compile time error and Logical Errors can be fixed;</w:t>
+      </w:r>
+    </w:p>
+    <w:p>
+      <w:pPr>
+        <w:numPr>
+          <w:ilvl w:val="1"/>
+          <w:numId w:val="1"/>
+        </w:numPr>
+        <w:spacing w:line="360" w:lineRule="auto"/>
+        <w:ind w:left="840" w:leftChars="0" w:hanging="420" w:firstLineChars="0"/>
+        <w:rPr>
+          <w:rFonts w:hint="default" w:ascii="Bodoni MT" w:hAnsi="Bodoni MT" w:cs="Bodoni MT"/>
+          <w:sz w:val="22"/>
+          <w:szCs w:val="22"/>
+        </w:rPr>
+      </w:pPr>
+      <w:r>
+        <w:rPr>
+          <w:rFonts w:hint="default" w:ascii="Bodoni MT" w:hAnsi="Bodoni MT" w:cs="Bodoni MT"/>
+          <w:sz w:val="22"/>
+          <w:szCs w:val="22"/>
+          <w:lang w:val="en-IN"/>
+        </w:rPr>
+        <w:t>But Run Time error should be handled. So that the application won’t stop in between.</w:t>
+      </w:r>
+    </w:p>
+    <w:p>
+      <w:pPr>
+        <w:numPr>
+          <w:ilvl w:val="1"/>
+          <w:numId w:val="1"/>
+        </w:numPr>
+        <w:spacing w:line="360" w:lineRule="auto"/>
+        <w:ind w:left="840" w:leftChars="0" w:hanging="420" w:firstLineChars="0"/>
+        <w:rPr>
+          <w:rFonts w:hint="default" w:ascii="Bodoni MT" w:hAnsi="Bodoni MT" w:cs="Bodoni MT"/>
+          <w:sz w:val="22"/>
+          <w:szCs w:val="22"/>
+        </w:rPr>
+      </w:pPr>
+      <w:r>
+        <w:rPr>
+          <w:rFonts w:hint="default" w:ascii="Bodoni MT" w:hAnsi="Bodoni MT" w:cs="Bodoni MT"/>
+          <w:sz w:val="22"/>
+          <w:szCs w:val="22"/>
+          <w:lang w:val="en-IN"/>
+        </w:rPr>
+        <w:t>Exception Handling is nothing but handling these Run Time error.</w:t>
+      </w:r>
+    </w:p>
+    <w:p>
+      <w:pPr>
+        <w:numPr>
+          <w:ilvl w:val="1"/>
+          <w:numId w:val="1"/>
+        </w:numPr>
+        <w:spacing w:line="360" w:lineRule="auto"/>
+        <w:ind w:left="840" w:leftChars="0" w:hanging="420" w:firstLineChars="0"/>
+        <w:rPr>
+          <w:rFonts w:hint="default" w:ascii="Bodoni MT" w:hAnsi="Bodoni MT" w:cs="Bodoni MT"/>
+          <w:sz w:val="22"/>
+          <w:szCs w:val="22"/>
+        </w:rPr>
+      </w:pPr>
+      <w:r>
+        <w:drawing>
+          <wp:inline distT="0" distB="0" distL="114300" distR="114300">
+            <wp:extent cx="4051300" cy="2242820"/>
+            <wp:effectExtent l="0" t="0" r="0" b="5080"/>
+            <wp:docPr id="46" name="Picture 46"/>
+            <wp:cNvGraphicFramePr>
+              <a:graphicFrameLocks xmlns:a="http://schemas.openxmlformats.org/drawingml/2006/main" noChangeAspect="1"/>
+            </wp:cNvGraphicFramePr>
+            <a:graphic xmlns:a="http://schemas.openxmlformats.org/drawingml/2006/main">
+              <a:graphicData uri="http://schemas.openxmlformats.org/drawingml/2006/picture">
+                <pic:pic xmlns:pic="http://schemas.openxmlformats.org/drawingml/2006/picture">
+                  <pic:nvPicPr>
+                    <pic:cNvPr id="46" name="Picture 46"/>
+                    <pic:cNvPicPr>
+                      <a:picLocks noChangeAspect="1"/>
+                    </pic:cNvPicPr>
+                  </pic:nvPicPr>
+                  <pic:blipFill>
+                    <a:blip r:embed="rId35"/>
+                    <a:stretch>
+                      <a:fillRect/>
+                    </a:stretch>
+                  </pic:blipFill>
+                  <pic:spPr>
+                    <a:xfrm>
+                      <a:off x="0" y="0"/>
+                      <a:ext cx="4051300" cy="2242820"/>
+                    </a:xfrm>
+                    <a:prstGeom prst="rect">
+                      <a:avLst/>
+                    </a:prstGeom>
+                    <a:noFill/>
+                    <a:ln>
+                      <a:noFill/>
+                    </a:ln>
+                  </pic:spPr>
+                </pic:pic>
+              </a:graphicData>
+            </a:graphic>
+          </wp:inline>
+        </w:drawing>
+      </w:r>
+    </w:p>
+    <w:p>
+      <w:pPr>
+        <w:numPr>
+          <w:ilvl w:val="2"/>
+          <w:numId w:val="1"/>
+        </w:numPr>
+        <w:spacing w:line="360" w:lineRule="auto"/>
+        <w:ind w:left="1260" w:leftChars="0" w:hanging="420" w:firstLineChars="0"/>
+        <w:rPr>
+          <w:rFonts w:hint="default" w:ascii="Bodoni MT" w:hAnsi="Bodoni MT" w:cs="Bodoni MT"/>
+          <w:sz w:val="22"/>
+          <w:szCs w:val="22"/>
+        </w:rPr>
+      </w:pPr>
+      <w:r>
+        <w:rPr>
+          <w:rFonts w:hint="default" w:ascii="Bodoni MT"/>
+          <w:lang w:val="en-IN"/>
+        </w:rPr>
+        <w:t xml:space="preserve">Handling Exceptions using </w:t>
+      </w:r>
+      <w:r>
+        <w:rPr>
+          <w:rFonts w:hint="default" w:ascii="Bodoni MT"/>
+          <w:b/>
+          <w:bCs/>
+          <w:lang w:val="en-IN"/>
+        </w:rPr>
+        <w:t>try catch</w:t>
+      </w:r>
+      <w:r>
+        <w:rPr>
+          <w:rFonts w:hint="default" w:ascii="Bodoni MT"/>
+          <w:b w:val="0"/>
+          <w:bCs w:val="0"/>
+          <w:lang w:val="en-IN"/>
+        </w:rPr>
+        <w:t xml:space="preserve"> block.</w:t>
+      </w:r>
+    </w:p>
+    <w:p>
+      <w:pPr>
+        <w:numPr>
+          <w:ilvl w:val="2"/>
+          <w:numId w:val="1"/>
+        </w:numPr>
+        <w:spacing w:line="360" w:lineRule="auto"/>
+        <w:ind w:left="1260" w:leftChars="0" w:hanging="420" w:firstLineChars="0"/>
+        <w:rPr>
+          <w:rFonts w:hint="default" w:ascii="Bodoni MT" w:hAnsi="Bodoni MT" w:cs="Bodoni MT"/>
+          <w:sz w:val="22"/>
+          <w:szCs w:val="22"/>
+        </w:rPr>
+      </w:pPr>
+      <w:r>
+        <w:drawing>
+          <wp:inline distT="0" distB="0" distL="114300" distR="114300">
+            <wp:extent cx="3940175" cy="513080"/>
+            <wp:effectExtent l="0" t="0" r="9525" b="7620"/>
+            <wp:docPr id="47" name="Picture 47"/>
+            <wp:cNvGraphicFramePr>
+              <a:graphicFrameLocks xmlns:a="http://schemas.openxmlformats.org/drawingml/2006/main" noChangeAspect="1"/>
+            </wp:cNvGraphicFramePr>
+            <a:graphic xmlns:a="http://schemas.openxmlformats.org/drawingml/2006/main">
+              <a:graphicData uri="http://schemas.openxmlformats.org/drawingml/2006/picture">
+                <pic:pic xmlns:pic="http://schemas.openxmlformats.org/drawingml/2006/picture">
+                  <pic:nvPicPr>
+                    <pic:cNvPr id="47" name="Picture 47"/>
+                    <pic:cNvPicPr>
+                      <a:picLocks noChangeAspect="1"/>
+                    </pic:cNvPicPr>
+                  </pic:nvPicPr>
+                  <pic:blipFill>
+                    <a:blip r:embed="rId36"/>
+                    <a:stretch>
+                      <a:fillRect/>
+                    </a:stretch>
+                  </pic:blipFill>
+                  <pic:spPr>
+                    <a:xfrm>
+                      <a:off x="0" y="0"/>
+                      <a:ext cx="3940175" cy="513080"/>
+                    </a:xfrm>
+                    <a:prstGeom prst="rect">
+                      <a:avLst/>
+                    </a:prstGeom>
+                    <a:noFill/>
+                    <a:ln>
+                      <a:noFill/>
+                    </a:ln>
+                  </pic:spPr>
+                </pic:pic>
+              </a:graphicData>
+            </a:graphic>
+          </wp:inline>
+        </w:drawing>
+      </w:r>
+    </w:p>
+    <w:p>
+      <w:pPr>
+        <w:numPr>
+          <w:ilvl w:val="1"/>
+          <w:numId w:val="1"/>
+        </w:numPr>
+        <w:spacing w:line="360" w:lineRule="auto"/>
+        <w:ind w:left="840" w:leftChars="0" w:hanging="420" w:firstLineChars="0"/>
+        <w:rPr>
+          <w:rFonts w:hint="default" w:ascii="Bodoni MT" w:hAnsi="Bodoni MT" w:cs="Bodoni MT"/>
+          <w:sz w:val="22"/>
+          <w:szCs w:val="22"/>
+        </w:rPr>
+      </w:pPr>
+      <w:r>
+        <w:drawing>
+          <wp:inline distT="0" distB="0" distL="114300" distR="114300">
+            <wp:extent cx="4225925" cy="3630295"/>
+            <wp:effectExtent l="0" t="0" r="3175" b="1905"/>
+            <wp:docPr id="48" name="Picture 48"/>
+            <wp:cNvGraphicFramePr>
+              <a:graphicFrameLocks xmlns:a="http://schemas.openxmlformats.org/drawingml/2006/main" noChangeAspect="1"/>
+            </wp:cNvGraphicFramePr>
+            <a:graphic xmlns:a="http://schemas.openxmlformats.org/drawingml/2006/main">
+              <a:graphicData uri="http://schemas.openxmlformats.org/drawingml/2006/picture">
+                <pic:pic xmlns:pic="http://schemas.openxmlformats.org/drawingml/2006/picture">
+                  <pic:nvPicPr>
+                    <pic:cNvPr id="48" name="Picture 48"/>
+                    <pic:cNvPicPr>
+                      <a:picLocks noChangeAspect="1"/>
+                    </pic:cNvPicPr>
+                  </pic:nvPicPr>
+                  <pic:blipFill>
+                    <a:blip r:embed="rId37"/>
+                    <a:stretch>
+                      <a:fillRect/>
+                    </a:stretch>
+                  </pic:blipFill>
+                  <pic:spPr>
+                    <a:xfrm>
+                      <a:off x="0" y="0"/>
+                      <a:ext cx="4225925" cy="3630295"/>
+                    </a:xfrm>
+                    <a:prstGeom prst="rect">
+                      <a:avLst/>
+                    </a:prstGeom>
+                    <a:noFill/>
+                    <a:ln>
+                      <a:noFill/>
+                    </a:ln>
+                  </pic:spPr>
+                </pic:pic>
+              </a:graphicData>
+            </a:graphic>
+          </wp:inline>
+        </w:drawing>
+      </w:r>
+    </w:p>
+    <w:p>
+      <w:pPr>
+        <w:numPr>
+          <w:ilvl w:val="2"/>
+          <w:numId w:val="1"/>
+        </w:numPr>
+        <w:spacing w:line="360" w:lineRule="auto"/>
+        <w:ind w:left="1260" w:leftChars="0" w:hanging="420" w:firstLineChars="0"/>
+        <w:rPr>
+          <w:rFonts w:hint="default" w:ascii="Bodoni MT" w:hAnsi="Bodoni MT" w:cs="Bodoni MT"/>
+          <w:sz w:val="22"/>
+          <w:szCs w:val="22"/>
+        </w:rPr>
+      </w:pPr>
+      <w:r>
+        <w:rPr>
+          <w:rFonts w:hint="default" w:ascii="Bodoni MT"/>
+          <w:lang w:val="en-IN"/>
+        </w:rPr>
+        <w:t xml:space="preserve">Using multiple </w:t>
+      </w:r>
+      <w:r>
+        <w:rPr>
+          <w:rFonts w:hint="default" w:ascii="Bodoni MT"/>
+          <w:b/>
+          <w:bCs/>
+          <w:lang w:val="en-IN"/>
+        </w:rPr>
+        <w:t>catch</w:t>
+      </w:r>
+      <w:r>
+        <w:rPr>
+          <w:rFonts w:hint="default" w:ascii="Bodoni MT"/>
+          <w:b w:val="0"/>
+          <w:bCs w:val="0"/>
+          <w:lang w:val="en-IN"/>
+        </w:rPr>
+        <w:t xml:space="preserve"> blocks to catch different types of Exceptions.</w:t>
+      </w:r>
+    </w:p>
+    <w:p>
+      <w:pPr>
+        <w:numPr>
+          <w:ilvl w:val="1"/>
+          <w:numId w:val="1"/>
+        </w:numPr>
+        <w:spacing w:line="360" w:lineRule="auto"/>
+        <w:ind w:left="840" w:leftChars="0" w:hanging="420" w:firstLineChars="0"/>
+        <w:rPr>
+          <w:rFonts w:hint="default" w:ascii="Bodoni MT" w:hAnsi="Bodoni MT" w:cs="Bodoni MT"/>
+          <w:sz w:val="22"/>
+          <w:szCs w:val="22"/>
+        </w:rPr>
+      </w:pPr>
+      <w:r>
+        <w:drawing>
+          <wp:inline distT="0" distB="0" distL="114300" distR="114300">
+            <wp:extent cx="5144770" cy="3663950"/>
+            <wp:effectExtent l="0" t="0" r="11430" b="6350"/>
+            <wp:docPr id="50" name="Picture 50"/>
+            <wp:cNvGraphicFramePr>
+              <a:graphicFrameLocks xmlns:a="http://schemas.openxmlformats.org/drawingml/2006/main" noChangeAspect="1"/>
+            </wp:cNvGraphicFramePr>
+            <a:graphic xmlns:a="http://schemas.openxmlformats.org/drawingml/2006/main">
+              <a:graphicData uri="http://schemas.openxmlformats.org/drawingml/2006/picture">
+                <pic:pic xmlns:pic="http://schemas.openxmlformats.org/drawingml/2006/picture">
+                  <pic:nvPicPr>
+                    <pic:cNvPr id="50" name="Picture 50"/>
+                    <pic:cNvPicPr>
+                      <a:picLocks noChangeAspect="1"/>
+                    </pic:cNvPicPr>
+                  </pic:nvPicPr>
+                  <pic:blipFill>
+                    <a:blip r:embed="rId38"/>
+                    <a:stretch>
+                      <a:fillRect/>
+                    </a:stretch>
+                  </pic:blipFill>
+                  <pic:spPr>
+                    <a:xfrm>
+                      <a:off x="0" y="0"/>
+                      <a:ext cx="5144770" cy="3663950"/>
+                    </a:xfrm>
+                    <a:prstGeom prst="rect">
+                      <a:avLst/>
+                    </a:prstGeom>
+                    <a:noFill/>
+                    <a:ln>
+                      <a:noFill/>
+                    </a:ln>
+                  </pic:spPr>
+                </pic:pic>
+              </a:graphicData>
+            </a:graphic>
+          </wp:inline>
+        </w:drawing>
+      </w:r>
+    </w:p>
+    <w:p>
+      <w:pPr>
+        <w:numPr>
+          <w:ilvl w:val="2"/>
+          <w:numId w:val="1"/>
+        </w:numPr>
+        <w:spacing w:line="360" w:lineRule="auto"/>
+        <w:ind w:left="1260" w:leftChars="0" w:hanging="420" w:firstLineChars="0"/>
+        <w:rPr>
+          <w:rFonts w:hint="default" w:ascii="Bodoni MT" w:hAnsi="Bodoni MT" w:cs="Bodoni MT"/>
+          <w:sz w:val="22"/>
+          <w:szCs w:val="22"/>
+        </w:rPr>
+      </w:pPr>
+      <w:r>
+        <w:rPr>
+          <w:rFonts w:hint="default" w:ascii="Bodoni MT"/>
+          <w:lang w:val="en-IN"/>
+        </w:rPr>
+        <w:t>This is the hierarchy of Exception classes.</w:t>
+      </w:r>
+    </w:p>
+    <w:p>
+      <w:pPr>
+        <w:numPr>
+          <w:ilvl w:val="2"/>
+          <w:numId w:val="1"/>
+        </w:numPr>
+        <w:spacing w:line="360" w:lineRule="auto"/>
+        <w:ind w:left="1260" w:leftChars="0" w:hanging="420" w:firstLineChars="0"/>
+        <w:rPr>
+          <w:rFonts w:hint="default" w:ascii="Bodoni MT" w:hAnsi="Bodoni MT" w:cs="Bodoni MT"/>
+          <w:sz w:val="22"/>
+          <w:szCs w:val="22"/>
+          <w:highlight w:val="yellow"/>
+        </w:rPr>
+      </w:pPr>
+      <w:r>
+        <w:rPr>
+          <w:rFonts w:hint="default" w:ascii="Bodoni MT"/>
+          <w:b/>
+          <w:bCs/>
+          <w:highlight w:val="yellow"/>
+          <w:lang w:val="en-IN"/>
+        </w:rPr>
+        <w:t>Checked</w:t>
+      </w:r>
+      <w:r>
+        <w:rPr>
+          <w:rFonts w:hint="default" w:ascii="Bodoni MT"/>
+          <w:b w:val="0"/>
+          <w:bCs w:val="0"/>
+          <w:highlight w:val="yellow"/>
+          <w:lang w:val="en-IN"/>
+        </w:rPr>
+        <w:t xml:space="preserve"> means the exceptions that are checked during compile-time. i.e. IOException, ClassNotFoundException, SQLException</w:t>
+      </w:r>
+    </w:p>
+    <w:p>
+      <w:pPr>
+        <w:numPr>
+          <w:ilvl w:val="2"/>
+          <w:numId w:val="1"/>
+        </w:numPr>
+        <w:spacing w:line="360" w:lineRule="auto"/>
+        <w:ind w:left="1260" w:leftChars="0" w:hanging="420" w:firstLineChars="0"/>
+        <w:rPr>
+          <w:rFonts w:hint="default" w:ascii="Bodoni MT" w:hAnsi="Bodoni MT" w:cs="Bodoni MT"/>
+          <w:sz w:val="22"/>
+          <w:szCs w:val="22"/>
+          <w:highlight w:val="yellow"/>
+        </w:rPr>
+      </w:pPr>
+      <w:r>
+        <w:rPr>
+          <w:rFonts w:hint="default" w:ascii="Bodoni MT"/>
+          <w:b/>
+          <w:bCs/>
+          <w:highlight w:val="yellow"/>
+          <w:lang w:val="en-IN"/>
+        </w:rPr>
+        <w:t>Unchecked</w:t>
+      </w:r>
+      <w:r>
+        <w:rPr>
+          <w:rFonts w:hint="default" w:ascii="Bodoni MT"/>
+          <w:b w:val="0"/>
+          <w:bCs w:val="0"/>
+          <w:highlight w:val="yellow"/>
+          <w:lang w:val="en-IN"/>
+        </w:rPr>
+        <w:t xml:space="preserve"> means the exceptions that are occur during the run-time i.e. NullPointerException, ArithmeticException, ArrayIndexOutOfBoundException ..etc etc  </w:t>
+      </w:r>
+    </w:p>
+    <w:p>
+      <w:pPr>
+        <w:numPr>
+          <w:ilvl w:val="0"/>
+          <w:numId w:val="1"/>
+        </w:numPr>
+        <w:spacing w:line="360" w:lineRule="auto"/>
+        <w:ind w:left="420" w:leftChars="0" w:hanging="420" w:firstLineChars="0"/>
+        <w:rPr>
+          <w:rFonts w:hint="default" w:ascii="Bodoni MT" w:hAnsi="Bodoni MT" w:cs="Bodoni MT"/>
+          <w:sz w:val="22"/>
+          <w:szCs w:val="22"/>
+        </w:rPr>
+      </w:pPr>
+      <w:r>
+        <w:rPr>
+          <w:rFonts w:hint="default" w:ascii="Bodoni MT" w:hAnsi="Bodoni MT" w:cs="Bodoni MT"/>
+          <w:b/>
+          <w:bCs/>
+          <w:sz w:val="22"/>
+          <w:szCs w:val="22"/>
+          <w:u w:val="single"/>
+          <w:lang w:val="en-IN"/>
+        </w:rPr>
+        <w:t>Throw Keyword</w:t>
+      </w:r>
+      <w:r>
+        <w:rPr>
+          <w:rFonts w:hint="default" w:ascii="Bodoni MT" w:hAnsi="Bodoni MT" w:cs="Bodoni MT"/>
+          <w:b w:val="0"/>
+          <w:bCs w:val="0"/>
+          <w:sz w:val="22"/>
+          <w:szCs w:val="22"/>
+          <w:u w:val="none"/>
+          <w:lang w:val="en-IN"/>
+        </w:rPr>
+        <w:t xml:space="preserve">   </w:t>
+      </w:r>
+    </w:p>
+    <w:p>
+      <w:pPr>
+        <w:numPr>
+          <w:ilvl w:val="1"/>
+          <w:numId w:val="1"/>
+        </w:numPr>
+        <w:spacing w:line="360" w:lineRule="auto"/>
+        <w:ind w:left="840" w:leftChars="0" w:hanging="420" w:firstLineChars="0"/>
+        <w:rPr>
+          <w:rFonts w:hint="default" w:ascii="Bodoni MT" w:hAnsi="Bodoni MT" w:cs="Bodoni MT"/>
+          <w:sz w:val="22"/>
+          <w:szCs w:val="22"/>
+        </w:rPr>
+      </w:pPr>
+      <w:r>
+        <w:drawing>
+          <wp:inline distT="0" distB="0" distL="114300" distR="114300">
+            <wp:extent cx="4604385" cy="3239135"/>
+            <wp:effectExtent l="0" t="0" r="5715" b="12065"/>
+            <wp:docPr id="51" name="Picture 51"/>
+            <wp:cNvGraphicFramePr>
+              <a:graphicFrameLocks xmlns:a="http://schemas.openxmlformats.org/drawingml/2006/main" noChangeAspect="1"/>
+            </wp:cNvGraphicFramePr>
+            <a:graphic xmlns:a="http://schemas.openxmlformats.org/drawingml/2006/main">
+              <a:graphicData uri="http://schemas.openxmlformats.org/drawingml/2006/picture">
+                <pic:pic xmlns:pic="http://schemas.openxmlformats.org/drawingml/2006/picture">
+                  <pic:nvPicPr>
+                    <pic:cNvPr id="51" name="Picture 51"/>
+                    <pic:cNvPicPr>
+                      <a:picLocks noChangeAspect="1"/>
+                    </pic:cNvPicPr>
+                  </pic:nvPicPr>
+                  <pic:blipFill>
+                    <a:blip r:embed="rId39"/>
+                    <a:stretch>
+                      <a:fillRect/>
+                    </a:stretch>
+                  </pic:blipFill>
+                  <pic:spPr>
+                    <a:xfrm>
+                      <a:off x="0" y="0"/>
+                      <a:ext cx="4604385" cy="3239135"/>
+                    </a:xfrm>
+                    <a:prstGeom prst="rect">
+                      <a:avLst/>
+                    </a:prstGeom>
+                    <a:noFill/>
+                    <a:ln>
+                      <a:noFill/>
+                    </a:ln>
+                  </pic:spPr>
+                </pic:pic>
+              </a:graphicData>
+            </a:graphic>
+          </wp:inline>
+        </w:drawing>
+      </w:r>
+    </w:p>
+    <w:p>
+      <w:pPr>
+        <w:numPr>
+          <w:ilvl w:val="2"/>
+          <w:numId w:val="1"/>
+        </w:numPr>
+        <w:spacing w:line="360" w:lineRule="auto"/>
+        <w:ind w:left="1260" w:leftChars="0" w:hanging="420" w:firstLineChars="0"/>
+        <w:rPr>
+          <w:rFonts w:hint="default" w:ascii="Bodoni MT" w:hAnsi="Bodoni MT" w:cs="Bodoni MT"/>
+          <w:sz w:val="22"/>
+          <w:szCs w:val="22"/>
+        </w:rPr>
+      </w:pPr>
+      <w:r>
+        <w:rPr>
+          <w:rFonts w:hint="default" w:ascii="Bodoni MT"/>
+          <w:lang w:val="en-IN"/>
+        </w:rPr>
+        <w:t>We can throw any kind of exception we want by giving some customized error message.</w:t>
+      </w:r>
+    </w:p>
+    <w:p>
+      <w:pPr>
+        <w:numPr>
+          <w:ilvl w:val="2"/>
+          <w:numId w:val="1"/>
+        </w:numPr>
+        <w:spacing w:line="360" w:lineRule="auto"/>
+        <w:ind w:left="1260" w:leftChars="0" w:hanging="420" w:firstLineChars="0"/>
+        <w:rPr>
+          <w:rFonts w:hint="default" w:ascii="Bodoni MT" w:hAnsi="Bodoni MT" w:cs="Bodoni MT"/>
+          <w:sz w:val="22"/>
+          <w:szCs w:val="22"/>
+        </w:rPr>
+      </w:pPr>
+      <w:r>
+        <w:drawing>
+          <wp:inline distT="0" distB="0" distL="114300" distR="114300">
+            <wp:extent cx="4925695" cy="629920"/>
+            <wp:effectExtent l="0" t="0" r="1905" b="5080"/>
+            <wp:docPr id="52" name="Picture 52"/>
+            <wp:cNvGraphicFramePr>
+              <a:graphicFrameLocks xmlns:a="http://schemas.openxmlformats.org/drawingml/2006/main" noChangeAspect="1"/>
+            </wp:cNvGraphicFramePr>
+            <a:graphic xmlns:a="http://schemas.openxmlformats.org/drawingml/2006/main">
+              <a:graphicData uri="http://schemas.openxmlformats.org/drawingml/2006/picture">
+                <pic:pic xmlns:pic="http://schemas.openxmlformats.org/drawingml/2006/picture">
+                  <pic:nvPicPr>
+                    <pic:cNvPr id="52" name="Picture 52"/>
+                    <pic:cNvPicPr>
+                      <a:picLocks noChangeAspect="1"/>
+                    </pic:cNvPicPr>
+                  </pic:nvPicPr>
+                  <pic:blipFill>
+                    <a:blip r:embed="rId40"/>
+                    <a:stretch>
+                      <a:fillRect/>
+                    </a:stretch>
+                  </pic:blipFill>
+                  <pic:spPr>
+                    <a:xfrm>
+                      <a:off x="0" y="0"/>
+                      <a:ext cx="4925695" cy="629920"/>
+                    </a:xfrm>
+                    <a:prstGeom prst="rect">
+                      <a:avLst/>
+                    </a:prstGeom>
+                    <a:noFill/>
+                    <a:ln>
+                      <a:noFill/>
+                    </a:ln>
+                  </pic:spPr>
+                </pic:pic>
+              </a:graphicData>
+            </a:graphic>
+          </wp:inline>
+        </w:drawing>
+      </w:r>
+    </w:p>
+    <w:p>
+      <w:pPr>
+        <w:numPr>
+          <w:ilvl w:val="1"/>
+          <w:numId w:val="1"/>
+        </w:numPr>
+        <w:spacing w:line="360" w:lineRule="auto"/>
+        <w:ind w:left="840" w:leftChars="0" w:hanging="420" w:firstLineChars="0"/>
+        <w:rPr>
+          <w:rFonts w:hint="default" w:ascii="Bodoni MT" w:hAnsi="Bodoni MT" w:cs="Bodoni MT"/>
+          <w:sz w:val="22"/>
+          <w:szCs w:val="22"/>
+        </w:rPr>
+      </w:pPr>
+      <w:r>
+        <w:drawing>
+          <wp:inline distT="0" distB="0" distL="114300" distR="114300">
+            <wp:extent cx="4387215" cy="4223385"/>
+            <wp:effectExtent l="0" t="0" r="6985" b="5715"/>
+            <wp:docPr id="53" name="Picture 53"/>
+            <wp:cNvGraphicFramePr>
+              <a:graphicFrameLocks xmlns:a="http://schemas.openxmlformats.org/drawingml/2006/main" noChangeAspect="1"/>
+            </wp:cNvGraphicFramePr>
+            <a:graphic xmlns:a="http://schemas.openxmlformats.org/drawingml/2006/main">
+              <a:graphicData uri="http://schemas.openxmlformats.org/drawingml/2006/picture">
+                <pic:pic xmlns:pic="http://schemas.openxmlformats.org/drawingml/2006/picture">
+                  <pic:nvPicPr>
+                    <pic:cNvPr id="53" name="Picture 53"/>
+                    <pic:cNvPicPr>
+                      <a:picLocks noChangeAspect="1"/>
+                    </pic:cNvPicPr>
+                  </pic:nvPicPr>
+                  <pic:blipFill>
+                    <a:blip r:embed="rId41"/>
+                    <a:stretch>
+                      <a:fillRect/>
+                    </a:stretch>
+                  </pic:blipFill>
+                  <pic:spPr>
+                    <a:xfrm>
+                      <a:off x="0" y="0"/>
+                      <a:ext cx="4387215" cy="4223385"/>
+                    </a:xfrm>
+                    <a:prstGeom prst="rect">
+                      <a:avLst/>
+                    </a:prstGeom>
+                    <a:noFill/>
+                    <a:ln>
+                      <a:noFill/>
+                    </a:ln>
+                  </pic:spPr>
+                </pic:pic>
+              </a:graphicData>
+            </a:graphic>
+          </wp:inline>
+        </w:drawing>
+      </w:r>
+    </w:p>
+    <w:p>
+      <w:pPr>
+        <w:numPr>
+          <w:ilvl w:val="2"/>
+          <w:numId w:val="1"/>
+        </w:numPr>
+        <w:spacing w:line="360" w:lineRule="auto"/>
+        <w:ind w:left="1260" w:leftChars="0" w:hanging="420" w:firstLineChars="0"/>
+        <w:rPr>
+          <w:rFonts w:hint="default" w:ascii="Bodoni MT" w:hAnsi="Bodoni MT" w:cs="Bodoni MT"/>
+          <w:sz w:val="22"/>
+          <w:szCs w:val="22"/>
+        </w:rPr>
+      </w:pPr>
+      <w:r>
+        <w:rPr>
+          <w:rFonts w:hint="default" w:ascii="Bodoni MT"/>
+          <w:lang w:val="en-IN"/>
+        </w:rPr>
+        <w:t xml:space="preserve">It is a </w:t>
+      </w:r>
+      <w:r>
+        <w:rPr>
+          <w:rFonts w:hint="default" w:ascii="Bodoni MT"/>
+          <w:b/>
+          <w:bCs/>
+          <w:lang w:val="en-IN"/>
+        </w:rPr>
+        <w:t>custom exception</w:t>
+      </w:r>
+      <w:r>
+        <w:rPr>
+          <w:rFonts w:hint="default" w:ascii="Bodoni MT"/>
+          <w:b w:val="0"/>
+          <w:bCs w:val="0"/>
+          <w:lang w:val="en-IN"/>
+        </w:rPr>
+        <w:t>.</w:t>
+      </w:r>
+    </w:p>
+    <w:p>
+      <w:pPr>
+        <w:numPr>
+          <w:ilvl w:val="2"/>
+          <w:numId w:val="1"/>
+        </w:numPr>
+        <w:spacing w:line="360" w:lineRule="auto"/>
+        <w:ind w:left="1260" w:leftChars="0" w:hanging="420" w:firstLineChars="0"/>
+        <w:rPr>
+          <w:rFonts w:hint="default" w:ascii="Bodoni MT" w:hAnsi="Bodoni MT" w:cs="Bodoni MT"/>
+          <w:sz w:val="22"/>
+          <w:szCs w:val="22"/>
+        </w:rPr>
+      </w:pPr>
+      <w:r>
+        <w:rPr>
+          <w:rFonts w:hint="default" w:ascii="Bodoni MT"/>
+          <w:b w:val="0"/>
+          <w:bCs w:val="0"/>
+          <w:lang w:val="en-IN"/>
+        </w:rPr>
+        <w:t xml:space="preserve">You need to inherit the </w:t>
+      </w:r>
+      <w:r>
+        <w:rPr>
+          <w:rFonts w:hint="default" w:ascii="Bodoni MT"/>
+          <w:b/>
+          <w:bCs/>
+          <w:lang w:val="en-IN"/>
+        </w:rPr>
+        <w:t>Exception</w:t>
+      </w:r>
+      <w:r>
+        <w:rPr>
+          <w:rFonts w:hint="default" w:ascii="Bodoni MT"/>
+          <w:b w:val="0"/>
+          <w:bCs w:val="0"/>
+          <w:lang w:val="en-IN"/>
+        </w:rPr>
+        <w:t xml:space="preserve"> class or can also inherit </w:t>
+      </w:r>
+      <w:r>
+        <w:rPr>
+          <w:rFonts w:hint="default" w:ascii="Bodoni MT"/>
+          <w:b/>
+          <w:bCs/>
+          <w:lang w:val="en-IN"/>
+        </w:rPr>
+        <w:t>RuntimeException</w:t>
+      </w:r>
+      <w:r>
+        <w:rPr>
+          <w:rFonts w:hint="default" w:ascii="Bodoni MT"/>
+          <w:b w:val="0"/>
+          <w:bCs w:val="0"/>
+          <w:lang w:val="en-IN"/>
+        </w:rPr>
+        <w:t xml:space="preserve"> class; and pass the string to the super class’s constructor because those Exception classes handles this message.</w:t>
+      </w:r>
+    </w:p>
+    <w:p>
+      <w:pPr>
+        <w:numPr>
+          <w:ilvl w:val="2"/>
+          <w:numId w:val="1"/>
+        </w:numPr>
+        <w:spacing w:line="360" w:lineRule="auto"/>
+        <w:ind w:left="1260" w:leftChars="0" w:hanging="420" w:firstLineChars="0"/>
+        <w:rPr>
+          <w:rFonts w:hint="default" w:ascii="Bodoni MT" w:hAnsi="Bodoni MT" w:cs="Bodoni MT"/>
+          <w:sz w:val="22"/>
+          <w:szCs w:val="22"/>
+        </w:rPr>
+      </w:pPr>
+      <w:r>
+        <w:drawing>
+          <wp:inline distT="0" distB="0" distL="114300" distR="114300">
+            <wp:extent cx="4118610" cy="695960"/>
+            <wp:effectExtent l="0" t="0" r="8890" b="2540"/>
+            <wp:docPr id="54" name="Picture 54"/>
+            <wp:cNvGraphicFramePr>
+              <a:graphicFrameLocks xmlns:a="http://schemas.openxmlformats.org/drawingml/2006/main" noChangeAspect="1"/>
+            </wp:cNvGraphicFramePr>
+            <a:graphic xmlns:a="http://schemas.openxmlformats.org/drawingml/2006/main">
+              <a:graphicData uri="http://schemas.openxmlformats.org/drawingml/2006/picture">
+                <pic:pic xmlns:pic="http://schemas.openxmlformats.org/drawingml/2006/picture">
+                  <pic:nvPicPr>
+                    <pic:cNvPr id="54" name="Picture 54"/>
+                    <pic:cNvPicPr>
+                      <a:picLocks noChangeAspect="1"/>
+                    </pic:cNvPicPr>
+                  </pic:nvPicPr>
+                  <pic:blipFill>
+                    <a:blip r:embed="rId42"/>
+                    <a:stretch>
+                      <a:fillRect/>
+                    </a:stretch>
+                  </pic:blipFill>
+                  <pic:spPr>
+                    <a:xfrm>
+                      <a:off x="0" y="0"/>
+                      <a:ext cx="4118610" cy="695960"/>
+                    </a:xfrm>
+                    <a:prstGeom prst="rect">
+                      <a:avLst/>
+                    </a:prstGeom>
+                    <a:noFill/>
+                    <a:ln>
+                      <a:noFill/>
+                    </a:ln>
+                  </pic:spPr>
+                </pic:pic>
+              </a:graphicData>
+            </a:graphic>
+          </wp:inline>
+        </w:drawing>
+      </w:r>
+    </w:p>
+    <w:p>
+      <w:pPr>
+        <w:numPr>
+          <w:ilvl w:val="0"/>
+          <w:numId w:val="1"/>
+        </w:numPr>
+        <w:spacing w:line="360" w:lineRule="auto"/>
+        <w:ind w:left="420" w:leftChars="0" w:hanging="420" w:firstLineChars="0"/>
+        <w:rPr>
+          <w:rFonts w:hint="default" w:ascii="Bodoni MT" w:hAnsi="Bodoni MT" w:cs="Bodoni MT"/>
+          <w:sz w:val="22"/>
+          <w:szCs w:val="22"/>
+        </w:rPr>
+      </w:pPr>
+      <w:r>
+        <w:rPr>
+          <w:rFonts w:hint="default" w:ascii="Bodoni MT" w:hAnsi="Bodoni MT" w:cs="Bodoni MT"/>
+          <w:b/>
+          <w:bCs/>
+          <w:sz w:val="22"/>
+          <w:szCs w:val="22"/>
+          <w:u w:val="single"/>
+          <w:lang w:val="en-IN"/>
+        </w:rPr>
+        <w:t>throw</w:t>
+      </w:r>
+      <w:r>
+        <w:rPr>
+          <w:rFonts w:hint="default" w:ascii="Bodoni MT" w:hAnsi="Bodoni MT" w:cs="Bodoni MT"/>
+          <w:b/>
+          <w:bCs/>
+          <w:color w:val="FF0000"/>
+          <w:sz w:val="22"/>
+          <w:szCs w:val="22"/>
+          <w:u w:val="single"/>
+          <w:lang w:val="en-IN"/>
+        </w:rPr>
+        <w:t>s</w:t>
+      </w:r>
+      <w:r>
+        <w:rPr>
+          <w:rFonts w:hint="default" w:ascii="Bodoni MT" w:hAnsi="Bodoni MT" w:cs="Bodoni MT"/>
+          <w:b/>
+          <w:bCs/>
+          <w:sz w:val="22"/>
+          <w:szCs w:val="22"/>
+          <w:u w:val="single"/>
+          <w:lang w:val="en-IN"/>
+        </w:rPr>
+        <w:t xml:space="preserve"> keyword</w:t>
+      </w:r>
+      <w:r>
+        <w:rPr>
+          <w:rFonts w:hint="default" w:ascii="Bodoni MT" w:hAnsi="Bodoni MT" w:cs="Bodoni MT"/>
+          <w:b w:val="0"/>
+          <w:bCs w:val="0"/>
+          <w:sz w:val="22"/>
+          <w:szCs w:val="22"/>
+          <w:u w:val="none"/>
+          <w:lang w:val="en-IN"/>
+        </w:rPr>
+        <w:t xml:space="preserve"> </w:t>
+      </w:r>
+    </w:p>
+    <w:p>
+      <w:pPr>
+        <w:numPr>
+          <w:ilvl w:val="1"/>
+          <w:numId w:val="1"/>
+        </w:numPr>
+        <w:spacing w:line="360" w:lineRule="auto"/>
+        <w:ind w:left="840" w:leftChars="0" w:hanging="420" w:firstLineChars="0"/>
+        <w:rPr>
+          <w:rFonts w:hint="default" w:ascii="Bodoni MT" w:hAnsi="Bodoni MT" w:cs="Bodoni MT"/>
+          <w:sz w:val="22"/>
+          <w:szCs w:val="22"/>
+        </w:rPr>
+      </w:pPr>
+      <w:r>
+        <w:rPr>
+          <w:rFonts w:hint="default" w:ascii="Bodoni MT" w:hAnsi="Bodoni MT" w:cs="Bodoni MT"/>
+          <w:sz w:val="22"/>
+          <w:szCs w:val="22"/>
+          <w:lang w:val="en-IN"/>
+        </w:rPr>
+        <w:t xml:space="preserve">Let suppose, in a method </w:t>
+      </w:r>
+      <w:r>
+        <w:rPr>
+          <w:rFonts w:hint="default" w:ascii="Bodoni MT" w:hAnsi="Bodoni MT" w:cs="Bodoni MT"/>
+          <w:b/>
+          <w:bCs/>
+          <w:sz w:val="22"/>
+          <w:szCs w:val="22"/>
+          <w:lang w:val="en-IN"/>
+        </w:rPr>
+        <w:t>A</w:t>
+      </w:r>
+      <w:r>
+        <w:rPr>
+          <w:rFonts w:hint="default" w:ascii="Bodoni MT" w:hAnsi="Bodoni MT" w:cs="Bodoni MT"/>
+          <w:b w:val="0"/>
+          <w:bCs w:val="0"/>
+          <w:sz w:val="22"/>
+          <w:szCs w:val="22"/>
+          <w:lang w:val="en-IN"/>
+        </w:rPr>
+        <w:t xml:space="preserve"> , you are calling 2 methods </w:t>
+      </w:r>
+      <w:r>
+        <w:rPr>
+          <w:rFonts w:hint="default" w:ascii="Bodoni MT" w:hAnsi="Bodoni MT" w:cs="Bodoni MT"/>
+          <w:b/>
+          <w:bCs/>
+          <w:sz w:val="22"/>
+          <w:szCs w:val="22"/>
+          <w:lang w:val="en-IN"/>
+        </w:rPr>
+        <w:t>B</w:t>
+      </w:r>
+      <w:r>
+        <w:rPr>
+          <w:rFonts w:hint="default" w:ascii="Bodoni MT" w:hAnsi="Bodoni MT" w:cs="Bodoni MT"/>
+          <w:b w:val="0"/>
+          <w:bCs w:val="0"/>
+          <w:sz w:val="22"/>
+          <w:szCs w:val="22"/>
+          <w:lang w:val="en-IN"/>
+        </w:rPr>
+        <w:t xml:space="preserve"> and </w:t>
+      </w:r>
+      <w:r>
+        <w:rPr>
+          <w:rFonts w:hint="default" w:ascii="Bodoni MT" w:hAnsi="Bodoni MT" w:cs="Bodoni MT"/>
+          <w:b/>
+          <w:bCs/>
+          <w:sz w:val="22"/>
+          <w:szCs w:val="22"/>
+          <w:lang w:val="en-IN"/>
+        </w:rPr>
+        <w:t>C</w:t>
+      </w:r>
+      <w:r>
+        <w:rPr>
+          <w:rFonts w:hint="default" w:ascii="Bodoni MT" w:hAnsi="Bodoni MT" w:cs="Bodoni MT"/>
+          <w:b w:val="0"/>
+          <w:bCs w:val="0"/>
+          <w:sz w:val="22"/>
+          <w:szCs w:val="22"/>
+          <w:lang w:val="en-IN"/>
+        </w:rPr>
+        <w:t>.</w:t>
+      </w:r>
+    </w:p>
+    <w:p>
+      <w:pPr>
+        <w:numPr>
+          <w:ilvl w:val="1"/>
+          <w:numId w:val="1"/>
+        </w:numPr>
+        <w:spacing w:line="360" w:lineRule="auto"/>
+        <w:ind w:left="840" w:leftChars="0" w:hanging="420" w:firstLineChars="0"/>
+        <w:rPr>
+          <w:rFonts w:hint="default" w:ascii="Bodoni MT" w:hAnsi="Bodoni MT" w:cs="Bodoni MT"/>
+          <w:sz w:val="22"/>
+          <w:szCs w:val="22"/>
+        </w:rPr>
+      </w:pPr>
+      <w:r>
+        <w:rPr>
+          <w:rFonts w:hint="default" w:ascii="Bodoni MT" w:hAnsi="Bodoni MT" w:cs="Bodoni MT"/>
+          <w:b/>
+          <w:bCs/>
+          <w:sz w:val="22"/>
+          <w:szCs w:val="22"/>
+          <w:lang w:val="en-IN"/>
+        </w:rPr>
+        <w:t>B</w:t>
+      </w:r>
+      <w:r>
+        <w:rPr>
+          <w:rFonts w:hint="default" w:ascii="Bodoni MT" w:hAnsi="Bodoni MT" w:cs="Bodoni MT"/>
+          <w:b w:val="0"/>
+          <w:bCs w:val="0"/>
+          <w:sz w:val="22"/>
+          <w:szCs w:val="22"/>
+          <w:lang w:val="en-IN"/>
+        </w:rPr>
+        <w:t xml:space="preserve"> and </w:t>
+      </w:r>
+      <w:r>
+        <w:rPr>
+          <w:rFonts w:hint="default" w:ascii="Bodoni MT" w:hAnsi="Bodoni MT" w:cs="Bodoni MT"/>
+          <w:b/>
+          <w:bCs/>
+          <w:sz w:val="22"/>
+          <w:szCs w:val="22"/>
+          <w:lang w:val="en-IN"/>
+        </w:rPr>
+        <w:t>C</w:t>
+      </w:r>
+      <w:r>
+        <w:rPr>
+          <w:rFonts w:hint="default" w:ascii="Bodoni MT" w:hAnsi="Bodoni MT" w:cs="Bodoni MT"/>
+          <w:b w:val="0"/>
+          <w:bCs w:val="0"/>
+          <w:sz w:val="22"/>
+          <w:szCs w:val="22"/>
+          <w:lang w:val="en-IN"/>
+        </w:rPr>
+        <w:t xml:space="preserve"> both are having a critical expression that might throw the same Exception.</w:t>
+      </w:r>
+    </w:p>
+    <w:p>
+      <w:pPr>
+        <w:numPr>
+          <w:ilvl w:val="1"/>
+          <w:numId w:val="1"/>
+        </w:numPr>
+        <w:spacing w:line="360" w:lineRule="auto"/>
+        <w:ind w:left="840" w:leftChars="0" w:hanging="420" w:firstLineChars="0"/>
+        <w:rPr>
+          <w:rFonts w:hint="default" w:ascii="Bodoni MT" w:hAnsi="Bodoni MT" w:cs="Bodoni MT"/>
+          <w:sz w:val="22"/>
+          <w:szCs w:val="22"/>
+        </w:rPr>
+      </w:pPr>
+      <w:r>
+        <w:rPr>
+          <w:rFonts w:hint="default" w:ascii="Bodoni MT" w:hAnsi="Bodoni MT" w:cs="Bodoni MT"/>
+          <w:b w:val="0"/>
+          <w:bCs w:val="0"/>
+          <w:sz w:val="22"/>
+          <w:szCs w:val="22"/>
+          <w:lang w:val="en-IN"/>
+        </w:rPr>
+        <w:t xml:space="preserve">So, instead of handling those inside </w:t>
+      </w:r>
+      <w:r>
+        <w:rPr>
+          <w:rFonts w:hint="default" w:ascii="Bodoni MT" w:hAnsi="Bodoni MT" w:cs="Bodoni MT"/>
+          <w:b/>
+          <w:bCs/>
+          <w:sz w:val="22"/>
+          <w:szCs w:val="22"/>
+          <w:lang w:val="en-IN"/>
+        </w:rPr>
+        <w:t>B</w:t>
+      </w:r>
+      <w:r>
+        <w:rPr>
+          <w:rFonts w:hint="default" w:ascii="Bodoni MT" w:hAnsi="Bodoni MT" w:cs="Bodoni MT"/>
+          <w:b w:val="0"/>
+          <w:bCs w:val="0"/>
+          <w:sz w:val="22"/>
+          <w:szCs w:val="22"/>
+          <w:lang w:val="en-IN"/>
+        </w:rPr>
+        <w:t xml:space="preserve"> and </w:t>
+      </w:r>
+      <w:r>
+        <w:rPr>
+          <w:rFonts w:hint="default" w:ascii="Bodoni MT" w:hAnsi="Bodoni MT" w:cs="Bodoni MT"/>
+          <w:b/>
+          <w:bCs/>
+          <w:sz w:val="22"/>
+          <w:szCs w:val="22"/>
+          <w:lang w:val="en-IN"/>
+        </w:rPr>
+        <w:t>C</w:t>
+      </w:r>
+      <w:r>
+        <w:rPr>
+          <w:rFonts w:hint="default" w:ascii="Bodoni MT" w:hAnsi="Bodoni MT" w:cs="Bodoni MT"/>
+          <w:b w:val="0"/>
+          <w:bCs w:val="0"/>
+          <w:sz w:val="22"/>
+          <w:szCs w:val="22"/>
+          <w:lang w:val="en-IN"/>
+        </w:rPr>
+        <w:t xml:space="preserve"> both, we can handle those inside </w:t>
+      </w:r>
+      <w:r>
+        <w:rPr>
+          <w:rFonts w:hint="default" w:ascii="Bodoni MT" w:hAnsi="Bodoni MT" w:cs="Bodoni MT"/>
+          <w:b/>
+          <w:bCs/>
+          <w:sz w:val="22"/>
+          <w:szCs w:val="22"/>
+          <w:lang w:val="en-IN"/>
+        </w:rPr>
+        <w:t>A</w:t>
+      </w:r>
+      <w:r>
+        <w:rPr>
+          <w:rFonts w:hint="default" w:ascii="Bodoni MT" w:hAnsi="Bodoni MT" w:cs="Bodoni MT"/>
+          <w:b w:val="0"/>
+          <w:bCs w:val="0"/>
+          <w:sz w:val="22"/>
+          <w:szCs w:val="22"/>
+          <w:lang w:val="en-IN"/>
+        </w:rPr>
+        <w:t xml:space="preserve"> directly.</w:t>
+      </w:r>
+    </w:p>
+    <w:p>
+      <w:pPr>
+        <w:numPr>
+          <w:ilvl w:val="1"/>
+          <w:numId w:val="1"/>
+        </w:numPr>
+        <w:spacing w:line="360" w:lineRule="auto"/>
+        <w:ind w:left="840" w:leftChars="0" w:hanging="420" w:firstLineChars="0"/>
+        <w:rPr>
+          <w:rFonts w:hint="default" w:ascii="Bodoni MT" w:hAnsi="Bodoni MT" w:cs="Bodoni MT"/>
+          <w:sz w:val="22"/>
+          <w:szCs w:val="22"/>
+        </w:rPr>
+      </w:pPr>
+      <w:r>
+        <w:rPr>
+          <w:rFonts w:hint="default" w:ascii="Bodoni MT" w:hAnsi="Bodoni MT" w:cs="Bodoni MT"/>
+          <w:b w:val="0"/>
+          <w:bCs w:val="0"/>
+          <w:sz w:val="22"/>
+          <w:szCs w:val="22"/>
+          <w:lang w:val="en-IN"/>
+        </w:rPr>
+        <w:t xml:space="preserve">For this, </w:t>
+      </w:r>
+      <w:r>
+        <w:rPr>
+          <w:rFonts w:hint="default" w:ascii="Bodoni MT" w:hAnsi="Bodoni MT" w:cs="Bodoni MT"/>
+          <w:b/>
+          <w:bCs/>
+          <w:sz w:val="22"/>
+          <w:szCs w:val="22"/>
+          <w:lang w:val="en-IN"/>
+        </w:rPr>
+        <w:t>throws</w:t>
+      </w:r>
+      <w:r>
+        <w:rPr>
+          <w:rFonts w:hint="default" w:ascii="Bodoni MT" w:hAnsi="Bodoni MT" w:cs="Bodoni MT"/>
+          <w:b w:val="0"/>
+          <w:bCs w:val="0"/>
+          <w:sz w:val="22"/>
+          <w:szCs w:val="22"/>
+          <w:lang w:val="en-IN"/>
+        </w:rPr>
+        <w:t xml:space="preserve"> keyword will be used in </w:t>
+      </w:r>
+      <w:r>
+        <w:rPr>
+          <w:rFonts w:hint="default" w:ascii="Bodoni MT" w:hAnsi="Bodoni MT" w:cs="Bodoni MT"/>
+          <w:b/>
+          <w:bCs/>
+          <w:sz w:val="22"/>
+          <w:szCs w:val="22"/>
+          <w:lang w:val="en-IN"/>
+        </w:rPr>
+        <w:t>B</w:t>
+      </w:r>
+      <w:r>
+        <w:rPr>
+          <w:rFonts w:hint="default" w:ascii="Bodoni MT" w:hAnsi="Bodoni MT" w:cs="Bodoni MT"/>
+          <w:b w:val="0"/>
+          <w:bCs w:val="0"/>
+          <w:sz w:val="22"/>
+          <w:szCs w:val="22"/>
+          <w:lang w:val="en-IN"/>
+        </w:rPr>
+        <w:t xml:space="preserve"> and </w:t>
+      </w:r>
+      <w:r>
+        <w:rPr>
+          <w:rFonts w:hint="default" w:ascii="Bodoni MT" w:hAnsi="Bodoni MT" w:cs="Bodoni MT"/>
+          <w:b/>
+          <w:bCs/>
+          <w:sz w:val="22"/>
+          <w:szCs w:val="22"/>
+          <w:lang w:val="en-IN"/>
+        </w:rPr>
+        <w:t>C</w:t>
+      </w:r>
+      <w:r>
+        <w:rPr>
+          <w:rFonts w:hint="default" w:ascii="Bodoni MT" w:hAnsi="Bodoni MT" w:cs="Bodoni MT"/>
+          <w:b w:val="0"/>
+          <w:bCs w:val="0"/>
+          <w:sz w:val="22"/>
+          <w:szCs w:val="22"/>
+          <w:lang w:val="en-IN"/>
+        </w:rPr>
+        <w:t>.</w:t>
+      </w:r>
+    </w:p>
+    <w:p>
+      <w:pPr>
+        <w:numPr>
+          <w:ilvl w:val="1"/>
+          <w:numId w:val="1"/>
+        </w:numPr>
+        <w:spacing w:line="360" w:lineRule="auto"/>
+        <w:ind w:left="840" w:leftChars="0" w:hanging="420" w:firstLineChars="0"/>
+        <w:rPr>
+          <w:rFonts w:hint="default" w:ascii="Bodoni MT" w:hAnsi="Bodoni MT" w:cs="Bodoni MT"/>
+          <w:sz w:val="22"/>
+          <w:szCs w:val="22"/>
+        </w:rPr>
+      </w:pPr>
+      <w:r>
+        <w:rPr>
+          <w:rFonts w:hint="default" w:ascii="Bodoni MT" w:hAnsi="Bodoni MT" w:cs="Bodoni MT"/>
+          <w:b w:val="0"/>
+          <w:bCs w:val="0"/>
+          <w:sz w:val="22"/>
+          <w:szCs w:val="22"/>
+          <w:lang w:val="en-IN"/>
+        </w:rPr>
+        <w:t>It is used to forward the Exception to the method where the current method is called.</w:t>
+      </w:r>
+    </w:p>
+    <w:p>
+      <w:pPr>
+        <w:numPr>
+          <w:ilvl w:val="1"/>
+          <w:numId w:val="1"/>
+        </w:numPr>
+        <w:spacing w:line="360" w:lineRule="auto"/>
+        <w:ind w:left="840" w:leftChars="0" w:hanging="420" w:firstLineChars="0"/>
+        <w:rPr>
+          <w:rFonts w:hint="default" w:ascii="Bodoni MT" w:hAnsi="Bodoni MT" w:cs="Bodoni MT"/>
+          <w:sz w:val="22"/>
+          <w:szCs w:val="22"/>
+          <w:highlight w:val="yellow"/>
+        </w:rPr>
+      </w:pPr>
+      <w:r>
+        <w:rPr>
+          <w:rFonts w:hint="default" w:ascii="Bodoni MT" w:hAnsi="Bodoni MT" w:cs="Bodoni MT"/>
+          <w:b w:val="0"/>
+          <w:bCs w:val="0"/>
+          <w:sz w:val="22"/>
+          <w:szCs w:val="22"/>
+          <w:highlight w:val="yellow"/>
+          <w:lang w:val="en-IN"/>
+        </w:rPr>
+        <w:t xml:space="preserve">Lets </w:t>
+      </w:r>
+      <w:r>
+        <w:rPr>
+          <w:rFonts w:hint="default" w:ascii="Bodoni MT" w:hAnsi="Bodoni MT" w:cs="Bodoni MT"/>
+          <w:b/>
+          <w:bCs/>
+          <w:sz w:val="22"/>
+          <w:szCs w:val="22"/>
+          <w:highlight w:val="yellow"/>
+          <w:lang w:val="en-IN"/>
+        </w:rPr>
+        <w:t>A</w:t>
+      </w:r>
+      <w:r>
+        <w:rPr>
+          <w:rFonts w:hint="default" w:ascii="Bodoni MT" w:hAnsi="Bodoni MT" w:cs="Bodoni MT"/>
+          <w:b w:val="0"/>
+          <w:bCs w:val="0"/>
+          <w:sz w:val="22"/>
+          <w:szCs w:val="22"/>
+          <w:highlight w:val="yellow"/>
+          <w:lang w:val="en-IN"/>
+        </w:rPr>
+        <w:t xml:space="preserve"> is being called in some another method </w:t>
+      </w:r>
+      <w:r>
+        <w:rPr>
+          <w:rFonts w:hint="default" w:ascii="Bodoni MT" w:hAnsi="Bodoni MT" w:cs="Bodoni MT"/>
+          <w:b/>
+          <w:bCs/>
+          <w:sz w:val="22"/>
+          <w:szCs w:val="22"/>
+          <w:highlight w:val="yellow"/>
+          <w:lang w:val="en-IN"/>
+        </w:rPr>
+        <w:t>X</w:t>
+      </w:r>
+      <w:r>
+        <w:rPr>
+          <w:rFonts w:hint="default" w:ascii="Bodoni MT" w:hAnsi="Bodoni MT" w:cs="Bodoni MT"/>
+          <w:b w:val="0"/>
+          <w:bCs w:val="0"/>
+          <w:sz w:val="22"/>
+          <w:szCs w:val="22"/>
+          <w:highlight w:val="yellow"/>
+          <w:lang w:val="en-IN"/>
+        </w:rPr>
+        <w:t xml:space="preserve">, if you mention the keyword </w:t>
+      </w:r>
+      <w:r>
+        <w:rPr>
+          <w:rFonts w:hint="default" w:ascii="Bodoni MT" w:hAnsi="Bodoni MT" w:cs="Bodoni MT"/>
+          <w:b/>
+          <w:bCs/>
+          <w:sz w:val="22"/>
+          <w:szCs w:val="22"/>
+          <w:highlight w:val="yellow"/>
+          <w:lang w:val="en-IN"/>
+        </w:rPr>
+        <w:t>throws</w:t>
+      </w:r>
+      <w:r>
+        <w:rPr>
+          <w:rFonts w:hint="default" w:ascii="Bodoni MT" w:hAnsi="Bodoni MT" w:cs="Bodoni MT"/>
+          <w:b w:val="0"/>
+          <w:bCs w:val="0"/>
+          <w:sz w:val="22"/>
+          <w:szCs w:val="22"/>
+          <w:highlight w:val="yellow"/>
+          <w:lang w:val="en-IN"/>
+        </w:rPr>
+        <w:t xml:space="preserve"> in the method </w:t>
+      </w:r>
+      <w:r>
+        <w:rPr>
+          <w:rFonts w:hint="default" w:ascii="Bodoni MT" w:hAnsi="Bodoni MT" w:cs="Bodoni MT"/>
+          <w:b/>
+          <w:bCs/>
+          <w:sz w:val="22"/>
+          <w:szCs w:val="22"/>
+          <w:highlight w:val="yellow"/>
+          <w:lang w:val="en-IN"/>
+        </w:rPr>
+        <w:t>A</w:t>
+      </w:r>
+      <w:r>
+        <w:rPr>
+          <w:rFonts w:hint="default" w:ascii="Bodoni MT" w:hAnsi="Bodoni MT" w:cs="Bodoni MT"/>
+          <w:b w:val="0"/>
+          <w:bCs w:val="0"/>
+          <w:sz w:val="22"/>
+          <w:szCs w:val="22"/>
+          <w:highlight w:val="yellow"/>
+          <w:lang w:val="en-IN"/>
+        </w:rPr>
+        <w:t xml:space="preserve"> as well, then the Exception occurred from </w:t>
+      </w:r>
+      <w:r>
+        <w:rPr>
+          <w:rFonts w:hint="default" w:ascii="Bodoni MT" w:hAnsi="Bodoni MT" w:cs="Bodoni MT"/>
+          <w:b/>
+          <w:bCs/>
+          <w:sz w:val="22"/>
+          <w:szCs w:val="22"/>
+          <w:highlight w:val="yellow"/>
+          <w:lang w:val="en-IN"/>
+        </w:rPr>
+        <w:t>B</w:t>
+      </w:r>
+      <w:r>
+        <w:rPr>
+          <w:rFonts w:hint="default" w:ascii="Bodoni MT" w:hAnsi="Bodoni MT" w:cs="Bodoni MT"/>
+          <w:b w:val="0"/>
+          <w:bCs w:val="0"/>
+          <w:sz w:val="22"/>
+          <w:szCs w:val="22"/>
+          <w:highlight w:val="yellow"/>
+          <w:lang w:val="en-IN"/>
+        </w:rPr>
+        <w:t xml:space="preserve"> and </w:t>
+      </w:r>
+      <w:r>
+        <w:rPr>
+          <w:rFonts w:hint="default" w:ascii="Bodoni MT" w:hAnsi="Bodoni MT" w:cs="Bodoni MT"/>
+          <w:b/>
+          <w:bCs/>
+          <w:sz w:val="22"/>
+          <w:szCs w:val="22"/>
+          <w:highlight w:val="yellow"/>
+          <w:lang w:val="en-IN"/>
+        </w:rPr>
+        <w:t>C</w:t>
+      </w:r>
+      <w:r>
+        <w:rPr>
+          <w:rFonts w:hint="default" w:ascii="Bodoni MT" w:hAnsi="Bodoni MT" w:cs="Bodoni MT"/>
+          <w:b w:val="0"/>
+          <w:bCs w:val="0"/>
+          <w:sz w:val="22"/>
+          <w:szCs w:val="22"/>
+          <w:highlight w:val="yellow"/>
+          <w:lang w:val="en-IN"/>
+        </w:rPr>
+        <w:t xml:space="preserve"> will go to </w:t>
+      </w:r>
+      <w:r>
+        <w:rPr>
+          <w:rFonts w:hint="default" w:ascii="Bodoni MT" w:hAnsi="Bodoni MT" w:cs="Bodoni MT"/>
+          <w:b/>
+          <w:bCs/>
+          <w:sz w:val="22"/>
+          <w:szCs w:val="22"/>
+          <w:highlight w:val="yellow"/>
+          <w:lang w:val="en-IN"/>
+        </w:rPr>
+        <w:t>A</w:t>
+      </w:r>
+      <w:r>
+        <w:rPr>
+          <w:rFonts w:hint="default" w:ascii="Bodoni MT" w:hAnsi="Bodoni MT" w:cs="Bodoni MT"/>
+          <w:b w:val="0"/>
+          <w:bCs w:val="0"/>
+          <w:sz w:val="22"/>
+          <w:szCs w:val="22"/>
+          <w:highlight w:val="yellow"/>
+          <w:lang w:val="en-IN"/>
+        </w:rPr>
+        <w:t xml:space="preserve"> then it’ll go to </w:t>
+      </w:r>
+      <w:r>
+        <w:rPr>
+          <w:rFonts w:hint="default" w:ascii="Bodoni MT" w:hAnsi="Bodoni MT" w:cs="Bodoni MT"/>
+          <w:b/>
+          <w:bCs/>
+          <w:sz w:val="22"/>
+          <w:szCs w:val="22"/>
+          <w:highlight w:val="yellow"/>
+          <w:lang w:val="en-IN"/>
+        </w:rPr>
+        <w:t>X</w:t>
+      </w:r>
+      <w:r>
+        <w:rPr>
+          <w:rFonts w:hint="default" w:ascii="Bodoni MT" w:hAnsi="Bodoni MT" w:cs="Bodoni MT"/>
+          <w:b w:val="0"/>
+          <w:bCs w:val="0"/>
+          <w:sz w:val="22"/>
+          <w:szCs w:val="22"/>
+          <w:highlight w:val="yellow"/>
+          <w:lang w:val="en-IN"/>
+        </w:rPr>
+        <w:t>.</w:t>
+      </w:r>
+    </w:p>
+    <w:p>
+      <w:pPr>
+        <w:numPr>
+          <w:ilvl w:val="1"/>
+          <w:numId w:val="1"/>
+        </w:numPr>
+        <w:spacing w:line="360" w:lineRule="auto"/>
+        <w:ind w:left="840" w:leftChars="0" w:hanging="420" w:firstLineChars="0"/>
+        <w:rPr>
+          <w:rFonts w:hint="default" w:ascii="Bodoni MT" w:hAnsi="Bodoni MT" w:cs="Bodoni MT"/>
+          <w:sz w:val="22"/>
+          <w:szCs w:val="22"/>
+        </w:rPr>
+      </w:pPr>
+      <w:r>
+        <w:drawing>
+          <wp:inline distT="0" distB="0" distL="114300" distR="114300">
+            <wp:extent cx="4488180" cy="3049905"/>
+            <wp:effectExtent l="0" t="0" r="7620" b="10795"/>
+            <wp:docPr id="55" name="Picture 55"/>
+            <wp:cNvGraphicFramePr>
+              <a:graphicFrameLocks xmlns:a="http://schemas.openxmlformats.org/drawingml/2006/main" noChangeAspect="1"/>
+            </wp:cNvGraphicFramePr>
+            <a:graphic xmlns:a="http://schemas.openxmlformats.org/drawingml/2006/main">
+              <a:graphicData uri="http://schemas.openxmlformats.org/drawingml/2006/picture">
+                <pic:pic xmlns:pic="http://schemas.openxmlformats.org/drawingml/2006/picture">
+                  <pic:nvPicPr>
+                    <pic:cNvPr id="55" name="Picture 55"/>
+                    <pic:cNvPicPr>
+                      <a:picLocks noChangeAspect="1"/>
+                    </pic:cNvPicPr>
+                  </pic:nvPicPr>
+                  <pic:blipFill>
+                    <a:blip r:embed="rId43"/>
+                    <a:stretch>
+                      <a:fillRect/>
+                    </a:stretch>
+                  </pic:blipFill>
+                  <pic:spPr>
+                    <a:xfrm>
+                      <a:off x="0" y="0"/>
+                      <a:ext cx="4488180" cy="3049905"/>
+                    </a:xfrm>
+                    <a:prstGeom prst="rect">
+                      <a:avLst/>
+                    </a:prstGeom>
+                    <a:noFill/>
+                    <a:ln>
+                      <a:noFill/>
+                    </a:ln>
+                  </pic:spPr>
+                </pic:pic>
+              </a:graphicData>
+            </a:graphic>
+          </wp:inline>
+        </w:drawing>
+      </w:r>
+    </w:p>
+    <w:p>
+      <w:pPr>
+        <w:numPr>
+          <w:ilvl w:val="2"/>
+          <w:numId w:val="1"/>
+        </w:numPr>
+        <w:spacing w:line="360" w:lineRule="auto"/>
+        <w:ind w:left="1260" w:leftChars="0" w:hanging="420" w:firstLineChars="0"/>
+        <w:rPr>
+          <w:rFonts w:hint="default" w:ascii="Bodoni MT" w:hAnsi="Bodoni MT" w:cs="Bodoni MT"/>
+          <w:sz w:val="22"/>
+          <w:szCs w:val="22"/>
+        </w:rPr>
+      </w:pPr>
+      <w:r>
+        <w:rPr>
+          <w:rFonts w:hint="default" w:ascii="Bodoni MT"/>
+          <w:lang w:val="en-IN"/>
+        </w:rPr>
+        <w:t xml:space="preserve">Simple code only; exception will be thrown inside the </w:t>
+      </w:r>
+      <w:r>
+        <w:rPr>
+          <w:rFonts w:hint="default" w:ascii="Bodoni MT"/>
+          <w:b/>
+          <w:bCs/>
+          <w:lang w:val="en-IN"/>
+        </w:rPr>
+        <w:t>show()</w:t>
+      </w:r>
+      <w:r>
+        <w:rPr>
+          <w:rFonts w:hint="default" w:ascii="Bodoni MT"/>
+          <w:b w:val="0"/>
+          <w:bCs w:val="0"/>
+          <w:lang w:val="en-IN"/>
+        </w:rPr>
+        <w:t xml:space="preserve"> method and will be handled there only.</w:t>
+      </w:r>
+    </w:p>
+    <w:p>
+      <w:pPr>
+        <w:numPr>
+          <w:ilvl w:val="1"/>
+          <w:numId w:val="1"/>
+        </w:numPr>
+        <w:spacing w:line="360" w:lineRule="auto"/>
+        <w:ind w:left="840" w:leftChars="0" w:hanging="420" w:firstLineChars="0"/>
+        <w:rPr>
+          <w:rFonts w:hint="default" w:ascii="Bodoni MT" w:hAnsi="Bodoni MT" w:cs="Bodoni MT"/>
+          <w:sz w:val="22"/>
+          <w:szCs w:val="22"/>
+        </w:rPr>
+      </w:pPr>
+      <w:r>
+        <w:drawing>
+          <wp:inline distT="0" distB="0" distL="114300" distR="114300">
+            <wp:extent cx="4513580" cy="3278505"/>
+            <wp:effectExtent l="0" t="0" r="7620" b="10795"/>
+            <wp:docPr id="56" name="Picture 56"/>
+            <wp:cNvGraphicFramePr>
+              <a:graphicFrameLocks xmlns:a="http://schemas.openxmlformats.org/drawingml/2006/main" noChangeAspect="1"/>
+            </wp:cNvGraphicFramePr>
+            <a:graphic xmlns:a="http://schemas.openxmlformats.org/drawingml/2006/main">
+              <a:graphicData uri="http://schemas.openxmlformats.org/drawingml/2006/picture">
+                <pic:pic xmlns:pic="http://schemas.openxmlformats.org/drawingml/2006/picture">
+                  <pic:nvPicPr>
+                    <pic:cNvPr id="56" name="Picture 56"/>
+                    <pic:cNvPicPr>
+                      <a:picLocks noChangeAspect="1"/>
+                    </pic:cNvPicPr>
+                  </pic:nvPicPr>
+                  <pic:blipFill>
+                    <a:blip r:embed="rId44"/>
+                    <a:stretch>
+                      <a:fillRect/>
+                    </a:stretch>
+                  </pic:blipFill>
+                  <pic:spPr>
+                    <a:xfrm>
+                      <a:off x="0" y="0"/>
+                      <a:ext cx="4513580" cy="3278505"/>
+                    </a:xfrm>
+                    <a:prstGeom prst="rect">
+                      <a:avLst/>
+                    </a:prstGeom>
+                    <a:noFill/>
+                    <a:ln>
+                      <a:noFill/>
+                    </a:ln>
+                  </pic:spPr>
+                </pic:pic>
+              </a:graphicData>
+            </a:graphic>
+          </wp:inline>
+        </w:drawing>
+      </w:r>
+    </w:p>
+    <w:p>
+      <w:pPr>
+        <w:numPr>
+          <w:ilvl w:val="2"/>
+          <w:numId w:val="1"/>
+        </w:numPr>
+        <w:spacing w:line="360" w:lineRule="auto"/>
+        <w:ind w:left="1260" w:leftChars="0" w:hanging="420" w:firstLineChars="0"/>
+        <w:rPr>
+          <w:rFonts w:hint="default" w:ascii="Bodoni MT" w:hAnsi="Bodoni MT" w:cs="Bodoni MT"/>
+          <w:sz w:val="22"/>
+          <w:szCs w:val="22"/>
+        </w:rPr>
+      </w:pPr>
+      <w:r>
+        <w:rPr>
+          <w:rFonts w:hint="default" w:ascii="Bodoni MT"/>
+          <w:lang w:val="en-IN"/>
+        </w:rPr>
+        <w:t xml:space="preserve">So, like this you can use </w:t>
+      </w:r>
+      <w:r>
+        <w:rPr>
+          <w:rFonts w:hint="default" w:ascii="Bodoni MT"/>
+          <w:b/>
+          <w:bCs/>
+          <w:lang w:val="en-IN"/>
+        </w:rPr>
+        <w:t>throws</w:t>
+      </w:r>
+      <w:r>
+        <w:rPr>
+          <w:rFonts w:hint="default" w:ascii="Bodoni MT"/>
+          <w:b w:val="0"/>
+          <w:bCs w:val="0"/>
+          <w:lang w:val="en-IN"/>
+        </w:rPr>
+        <w:t xml:space="preserve"> to forward the Exception to calling method.</w:t>
+      </w:r>
+    </w:p>
+    <w:p>
+      <w:pPr>
+        <w:numPr>
+          <w:ilvl w:val="1"/>
+          <w:numId w:val="1"/>
+        </w:numPr>
+        <w:spacing w:line="360" w:lineRule="auto"/>
+        <w:ind w:left="840" w:leftChars="0" w:hanging="420" w:firstLineChars="0"/>
+        <w:rPr>
+          <w:rFonts w:hint="default" w:ascii="Bodoni MT" w:hAnsi="Bodoni MT" w:cs="Bodoni MT"/>
+          <w:sz w:val="22"/>
+          <w:szCs w:val="22"/>
+        </w:rPr>
+      </w:pPr>
+      <w:r>
+        <w:drawing>
+          <wp:inline distT="0" distB="0" distL="114300" distR="114300">
+            <wp:extent cx="4413885" cy="4813300"/>
+            <wp:effectExtent l="0" t="0" r="5715" b="0"/>
+            <wp:docPr id="57" name="Picture 57"/>
+            <wp:cNvGraphicFramePr>
+              <a:graphicFrameLocks xmlns:a="http://schemas.openxmlformats.org/drawingml/2006/main" noChangeAspect="1"/>
+            </wp:cNvGraphicFramePr>
+            <a:graphic xmlns:a="http://schemas.openxmlformats.org/drawingml/2006/main">
+              <a:graphicData uri="http://schemas.openxmlformats.org/drawingml/2006/picture">
+                <pic:pic xmlns:pic="http://schemas.openxmlformats.org/drawingml/2006/picture">
+                  <pic:nvPicPr>
+                    <pic:cNvPr id="57" name="Picture 57"/>
+                    <pic:cNvPicPr>
+                      <a:picLocks noChangeAspect="1"/>
+                    </pic:cNvPicPr>
+                  </pic:nvPicPr>
+                  <pic:blipFill>
+                    <a:blip r:embed="rId45"/>
+                    <a:stretch>
+                      <a:fillRect/>
+                    </a:stretch>
+                  </pic:blipFill>
+                  <pic:spPr>
+                    <a:xfrm>
+                      <a:off x="0" y="0"/>
+                      <a:ext cx="4413885" cy="4813300"/>
+                    </a:xfrm>
+                    <a:prstGeom prst="rect">
+                      <a:avLst/>
+                    </a:prstGeom>
+                    <a:noFill/>
+                    <a:ln>
+                      <a:noFill/>
+                    </a:ln>
+                  </pic:spPr>
+                </pic:pic>
+              </a:graphicData>
+            </a:graphic>
+          </wp:inline>
+        </w:drawing>
+      </w:r>
+    </w:p>
+    <w:p>
+      <w:pPr>
+        <w:numPr>
+          <w:ilvl w:val="2"/>
+          <w:numId w:val="1"/>
+        </w:numPr>
+        <w:spacing w:line="360" w:lineRule="auto"/>
+        <w:ind w:left="1260" w:leftChars="0" w:hanging="420" w:firstLineChars="0"/>
+        <w:rPr>
+          <w:rFonts w:hint="default" w:ascii="Bodoni MT" w:hAnsi="Bodoni MT" w:cs="Bodoni MT"/>
+          <w:sz w:val="22"/>
+          <w:szCs w:val="22"/>
+        </w:rPr>
+      </w:pPr>
+      <w:r>
+        <w:rPr>
+          <w:rFonts w:hint="default" w:ascii="Bodoni MT"/>
+          <w:lang w:val="en-IN"/>
+        </w:rPr>
+        <w:t>Here the exception flows from A to Exceptionss class:</w:t>
+      </w:r>
+    </w:p>
+    <w:p>
+      <w:pPr>
+        <w:numPr>
+          <w:ilvl w:val="3"/>
+          <w:numId w:val="1"/>
+        </w:numPr>
+        <w:spacing w:line="360" w:lineRule="auto"/>
+        <w:ind w:left="1680" w:leftChars="0" w:hanging="420" w:firstLineChars="0"/>
+        <w:rPr>
+          <w:rFonts w:hint="default" w:ascii="Bodoni MT" w:hAnsi="Bodoni MT" w:cs="Bodoni MT"/>
+          <w:sz w:val="22"/>
+          <w:szCs w:val="22"/>
+        </w:rPr>
+      </w:pPr>
+      <w:r>
+        <w:rPr>
+          <w:rFonts w:hint="default" w:ascii="Bodoni MT"/>
+          <w:lang w:val="en-IN"/>
+        </w:rPr>
+        <w:t>A’s showA ⇒ B’s showB ⇒ C’s showC ⇒ Exceptionss’s main</w:t>
+      </w:r>
+    </w:p>
+    <w:p>
+      <w:pPr>
+        <w:numPr>
+          <w:ilvl w:val="0"/>
+          <w:numId w:val="1"/>
+        </w:numPr>
+        <w:spacing w:line="360" w:lineRule="auto"/>
+        <w:ind w:left="420" w:leftChars="0" w:hanging="420" w:firstLineChars="0"/>
+        <w:rPr>
+          <w:rFonts w:hint="default" w:ascii="Bodoni MT" w:hAnsi="Bodoni MT" w:cs="Bodoni MT"/>
+          <w:sz w:val="22"/>
+          <w:szCs w:val="22"/>
+        </w:rPr>
+      </w:pPr>
       <w:bookmarkStart w:id="0" w:name="_GoBack"/>
       <w:bookmarkEnd w:id="0"/>
+    </w:p>
+    <w:p>
+      <w:pPr>
+        <w:numPr>
+          <w:ilvl w:val="0"/>
+          <w:numId w:val="1"/>
+        </w:numPr>
+        <w:spacing w:line="360" w:lineRule="auto"/>
+        <w:ind w:left="420" w:leftChars="0" w:hanging="420" w:firstLineChars="0"/>
+        <w:rPr>
+          <w:rFonts w:hint="default" w:ascii="Bodoni MT" w:hAnsi="Bodoni MT" w:cs="Bodoni MT"/>
+          <w:sz w:val="22"/>
+          <w:szCs w:val="22"/>
+        </w:rPr>
+      </w:pPr>
+    </w:p>
+    <w:p>
+      <w:pPr>
+        <w:numPr>
+          <w:ilvl w:val="1"/>
+          <w:numId w:val="1"/>
+        </w:numPr>
+        <w:spacing w:line="360" w:lineRule="auto"/>
+        <w:ind w:left="840" w:leftChars="0" w:hanging="420" w:firstLineChars="0"/>
+        <w:rPr>
+          <w:rFonts w:hint="default" w:ascii="Bodoni MT" w:hAnsi="Bodoni MT" w:cs="Bodoni MT"/>
+          <w:sz w:val="22"/>
+          <w:szCs w:val="22"/>
+        </w:rPr>
+      </w:pPr>
       <w:r>
         <w:rPr>
           <w:rFonts w:hint="default" w:ascii="Bodoni MT"/>
-          <w:highlight w:val="yellow"/>
-          <w:lang w:val="en-IN"/>
-        </w:rPr>
-        <w:t xml:space="preserve">.  </w:t>
-      </w:r>
-    </w:p>
-    <w:p>
-      <w:pPr>
-        <w:numPr>
-          <w:ilvl w:val="1"/>
-          <w:numId w:val="1"/>
-        </w:numPr>
-        <w:spacing w:line="360" w:lineRule="auto"/>
-        <w:ind w:left="840" w:leftChars="0" w:hanging="420" w:firstLineChars="0"/>
-        <w:rPr>
-          <w:rFonts w:hint="default" w:ascii="Bodoni MT" w:hAnsi="Bodoni MT" w:cs="Bodoni MT"/>
-          <w:sz w:val="22"/>
-          <w:szCs w:val="22"/>
-        </w:rPr>
-      </w:pPr>
-      <w:r>
-        <w:rPr>
-          <w:rFonts w:hint="default" w:ascii="Bodoni MT"/>
-          <w:lang w:val="en-IN"/>
-        </w:rPr>
-        <w:t>Dffd</w:t>
-      </w:r>
-    </w:p>
-    <w:p>
-      <w:pPr>
-        <w:numPr>
-          <w:ilvl w:val="1"/>
-          <w:numId w:val="1"/>
-        </w:numPr>
-        <w:spacing w:line="360" w:lineRule="auto"/>
-        <w:ind w:left="840" w:leftChars="0" w:hanging="420" w:firstLineChars="0"/>
-        <w:rPr>
-          <w:rFonts w:hint="default" w:ascii="Bodoni MT" w:hAnsi="Bodoni MT" w:cs="Bodoni MT"/>
-          <w:sz w:val="22"/>
-          <w:szCs w:val="22"/>
-        </w:rPr>
-      </w:pPr>
-      <w:r>
-        <w:rPr>
-          <w:rFonts w:hint="default" w:ascii="Bodoni MT"/>
           <w:lang w:val="en-IN"/>
         </w:rPr>
         <w:t>dfd</w:t>
@@ -8709,6 +10545,7 @@
           <w:rFonts w:hint="default" w:ascii="Bodoni MT" w:hAnsi="Bodoni MT" w:cs="Bodoni MT"/>
           <w:sz w:val="22"/>
           <w:szCs w:val="22"/>
+          <w:lang w:val="en-IN"/>
         </w:rPr>
       </w:pPr>
     </w:p>

</xml_diff>